<commit_message>
upto required tools completed
</commit_message>
<xml_diff>
--- a/report_v1.docx
+++ b/report_v1.docx
@@ -870,6 +870,7 @@
         </w:rPr>
       </w:pPr>
       <w:r>
+        <w:lastRenderedPageBreak/>
         <w:t>BONAFIDE</w:t>
       </w:r>
       <w:r>
@@ -878,494 +879,1031 @@
     </w:p>
     <w:p>
       <w:pPr>
-        <w:widowControl w:val="0"/>
-        <w:overflowPunct w:val="0"/>
-        <w:autoSpaceDE w:val="0"/>
-        <w:autoSpaceDN w:val="0"/>
-        <w:adjustRightInd w:val="0"/>
-        <w:spacing w:line="340" w:lineRule="auto"/>
-        <w:jc w:val="both"/>
+        <w:jc w:val="both"/>
+        <w:rPr>
+          <w:rFonts w:ascii="Times New Roman" w:hAnsi="Times New Roman" w:cs="Times New Roman"/>
+          <w:sz w:val="28"/>
+          <w:szCs w:val="28"/>
+        </w:rPr>
+      </w:pPr>
+      <w:r>
+        <w:rPr>
+          <w:rFonts w:ascii="Times New Roman" w:hAnsi="Times New Roman" w:cs="Times New Roman"/>
+          <w:sz w:val="28"/>
+          <w:szCs w:val="28"/>
+        </w:rPr>
+        <w:t>This is to certify that this project titled “</w:t>
+      </w:r>
+      <w:proofErr w:type="spellStart"/>
+      <w:r>
+        <w:rPr>
+          <w:rFonts w:ascii="Times New Roman" w:hAnsi="Times New Roman" w:cs="Times New Roman"/>
+          <w:b/>
+          <w:sz w:val="28"/>
+          <w:szCs w:val="28"/>
+        </w:rPr>
+        <w:t>eTaxi</w:t>
+      </w:r>
+      <w:proofErr w:type="spellEnd"/>
+      <w:r>
+        <w:rPr>
+          <w:rFonts w:ascii="Times New Roman" w:hAnsi="Times New Roman" w:cs="Times New Roman"/>
+          <w:b/>
+          <w:sz w:val="28"/>
+          <w:szCs w:val="28"/>
+        </w:rPr>
+        <w:t>-Service</w:t>
+      </w:r>
+      <w:r>
+        <w:rPr>
+          <w:rFonts w:ascii="Times New Roman" w:hAnsi="Times New Roman" w:cs="Times New Roman"/>
+          <w:sz w:val="28"/>
+          <w:szCs w:val="28"/>
+        </w:rPr>
+        <w:t xml:space="preserve">” in partial fulfillment of the requirements for the degree of BACHELOR OF ENGINEERING IN SOFTWARE ENGINEERING is a bona fide work of </w:t>
+      </w:r>
+      <w:proofErr w:type="spellStart"/>
+      <w:r>
+        <w:rPr>
+          <w:rFonts w:ascii="Times New Roman" w:hAnsi="Times New Roman" w:cs="Times New Roman"/>
+          <w:sz w:val="28"/>
+          <w:szCs w:val="28"/>
+        </w:rPr>
+        <w:t>Aashim</w:t>
+      </w:r>
+      <w:proofErr w:type="spellEnd"/>
+      <w:r>
+        <w:rPr>
+          <w:rFonts w:ascii="Times New Roman" w:hAnsi="Times New Roman" w:cs="Times New Roman"/>
+          <w:sz w:val="28"/>
+          <w:szCs w:val="28"/>
+        </w:rPr>
+        <w:t xml:space="preserve"> </w:t>
+      </w:r>
+      <w:proofErr w:type="spellStart"/>
+      <w:r>
+        <w:rPr>
+          <w:rFonts w:ascii="Times New Roman" w:hAnsi="Times New Roman" w:cs="Times New Roman"/>
+          <w:sz w:val="28"/>
+          <w:szCs w:val="28"/>
+        </w:rPr>
+        <w:t>Bajracharya</w:t>
+      </w:r>
+      <w:proofErr w:type="spellEnd"/>
+      <w:r>
+        <w:rPr>
+          <w:rFonts w:ascii="Times New Roman" w:hAnsi="Times New Roman" w:cs="Times New Roman"/>
+          <w:sz w:val="28"/>
+          <w:szCs w:val="28"/>
+        </w:rPr>
+        <w:t xml:space="preserve">, </w:t>
+      </w:r>
+      <w:proofErr w:type="spellStart"/>
+      <w:r>
+        <w:rPr>
+          <w:rFonts w:ascii="Times New Roman" w:hAnsi="Times New Roman" w:cs="Times New Roman"/>
+          <w:sz w:val="28"/>
+          <w:szCs w:val="28"/>
+        </w:rPr>
+        <w:t>Jharana</w:t>
+      </w:r>
+      <w:proofErr w:type="spellEnd"/>
+      <w:r>
+        <w:rPr>
+          <w:rFonts w:ascii="Times New Roman" w:hAnsi="Times New Roman" w:cs="Times New Roman"/>
+          <w:sz w:val="28"/>
+          <w:szCs w:val="28"/>
+        </w:rPr>
+        <w:t xml:space="preserve"> </w:t>
+      </w:r>
+      <w:proofErr w:type="spellStart"/>
+      <w:r>
+        <w:rPr>
+          <w:rFonts w:ascii="Times New Roman" w:hAnsi="Times New Roman" w:cs="Times New Roman"/>
+          <w:sz w:val="28"/>
+          <w:szCs w:val="28"/>
+        </w:rPr>
+        <w:t>Gurung</w:t>
+      </w:r>
+      <w:proofErr w:type="spellEnd"/>
+      <w:r>
+        <w:rPr>
+          <w:rFonts w:ascii="Times New Roman" w:hAnsi="Times New Roman" w:cs="Times New Roman"/>
+          <w:sz w:val="28"/>
+          <w:szCs w:val="28"/>
+        </w:rPr>
+        <w:t xml:space="preserve"> under the supervision of </w:t>
+      </w:r>
+      <w:r>
+        <w:rPr>
+          <w:rFonts w:ascii="Times New Roman" w:hAnsi="Times New Roman" w:cs="Times New Roman"/>
+          <w:sz w:val="28"/>
+          <w:szCs w:val="28"/>
+        </w:rPr>
+        <w:t>Mr</w:t>
+      </w:r>
+      <w:proofErr w:type="gramStart"/>
+      <w:r>
+        <w:rPr>
+          <w:rFonts w:ascii="Times New Roman" w:hAnsi="Times New Roman" w:cs="Times New Roman"/>
+          <w:sz w:val="28"/>
+          <w:szCs w:val="28"/>
+        </w:rPr>
+        <w:t>./</w:t>
+      </w:r>
+      <w:proofErr w:type="spellStart"/>
+      <w:proofErr w:type="gramEnd"/>
+      <w:r>
+        <w:rPr>
+          <w:rFonts w:ascii="Times New Roman" w:hAnsi="Times New Roman" w:cs="Times New Roman"/>
+          <w:sz w:val="28"/>
+          <w:szCs w:val="28"/>
+        </w:rPr>
+        <w:t>Er</w:t>
+      </w:r>
+      <w:proofErr w:type="spellEnd"/>
+      <w:r>
+        <w:rPr>
+          <w:rFonts w:ascii="Times New Roman" w:hAnsi="Times New Roman" w:cs="Times New Roman"/>
+          <w:sz w:val="28"/>
+          <w:szCs w:val="28"/>
+        </w:rPr>
+        <w:t xml:space="preserve">. </w:t>
+      </w:r>
+      <w:proofErr w:type="spellStart"/>
+      <w:r>
+        <w:rPr>
+          <w:rFonts w:ascii="Times New Roman" w:hAnsi="Times New Roman" w:cs="Times New Roman"/>
+          <w:sz w:val="28"/>
+          <w:szCs w:val="28"/>
+        </w:rPr>
+        <w:t>Sujan</w:t>
+      </w:r>
+      <w:proofErr w:type="spellEnd"/>
+      <w:r>
+        <w:rPr>
+          <w:rFonts w:ascii="Times New Roman" w:hAnsi="Times New Roman" w:cs="Times New Roman"/>
+          <w:sz w:val="28"/>
+          <w:szCs w:val="28"/>
+        </w:rPr>
+        <w:t xml:space="preserve"> </w:t>
+      </w:r>
+      <w:proofErr w:type="spellStart"/>
+      <w:r>
+        <w:rPr>
+          <w:rFonts w:ascii="Times New Roman" w:hAnsi="Times New Roman" w:cs="Times New Roman"/>
+          <w:sz w:val="28"/>
+          <w:szCs w:val="28"/>
+        </w:rPr>
+        <w:t>Tamrakar</w:t>
+      </w:r>
+      <w:proofErr w:type="spellEnd"/>
+      <w:r>
+        <w:rPr>
+          <w:rFonts w:ascii="Times New Roman" w:hAnsi="Times New Roman" w:cs="Times New Roman"/>
+          <w:sz w:val="28"/>
+          <w:szCs w:val="28"/>
+        </w:rPr>
+        <w:t>. It is further certified that this work doesn’t form part of any other project work on the basis of which a degree or award was conferred on any earlier occasion on this by any other candidate.</w:t>
+      </w:r>
+    </w:p>
+    <w:p>
+      <w:pPr>
+        <w:rPr>
+          <w:rFonts w:ascii="Times New Roman" w:hAnsi="Times New Roman" w:cs="Times New Roman"/>
+          <w:sz w:val="28"/>
+          <w:szCs w:val="28"/>
+        </w:rPr>
+      </w:pPr>
+      <w:r>
+        <w:rPr>
+          <w:rFonts w:ascii="Times New Roman" w:hAnsi="Times New Roman" w:cs="Times New Roman"/>
+          <w:b/>
+          <w:sz w:val="28"/>
+          <w:szCs w:val="28"/>
+        </w:rPr>
+        <w:t>Date of Evaluation</w:t>
+      </w:r>
+      <w:r>
+        <w:rPr>
+          <w:rFonts w:ascii="Times New Roman" w:hAnsi="Times New Roman" w:cs="Times New Roman"/>
+          <w:sz w:val="28"/>
+          <w:szCs w:val="28"/>
+        </w:rPr>
+        <w:t>: 9</w:t>
+      </w:r>
+      <w:r>
+        <w:rPr>
+          <w:rFonts w:ascii="Times New Roman" w:hAnsi="Times New Roman" w:cs="Times New Roman"/>
+          <w:sz w:val="28"/>
+          <w:szCs w:val="28"/>
+          <w:vertAlign w:val="superscript"/>
+        </w:rPr>
+        <w:t>th</w:t>
+      </w:r>
+      <w:r>
+        <w:rPr>
+          <w:rFonts w:ascii="Times New Roman" w:hAnsi="Times New Roman" w:cs="Times New Roman"/>
+          <w:sz w:val="28"/>
+          <w:szCs w:val="28"/>
+        </w:rPr>
+        <w:t xml:space="preserve"> November, 2017</w:t>
+      </w:r>
+    </w:p>
+    <w:p>
+      <w:pPr>
+        <w:rPr>
+          <w:rFonts w:ascii="Times New Roman" w:hAnsi="Times New Roman" w:cs="Times New Roman"/>
+          <w:sz w:val="28"/>
+          <w:szCs w:val="28"/>
+        </w:rPr>
+      </w:pPr>
+    </w:p>
+    <w:p>
+      <w:pPr>
+        <w:rPr>
+          <w:rFonts w:ascii="Times New Roman" w:hAnsi="Times New Roman" w:cs="Times New Roman"/>
+          <w:sz w:val="28"/>
+          <w:szCs w:val="28"/>
+        </w:rPr>
+      </w:pPr>
+    </w:p>
+    <w:tbl>
+      <w:tblPr>
+        <w:tblStyle w:val="TableGrid"/>
+        <w:tblW w:w="0" w:type="auto"/>
+        <w:tblBorders>
+          <w:top w:val="none" w:sz="0" w:space="0" w:color="auto"/>
+          <w:left w:val="none" w:sz="0" w:space="0" w:color="auto"/>
+          <w:bottom w:val="none" w:sz="0" w:space="0" w:color="auto"/>
+          <w:right w:val="none" w:sz="0" w:space="0" w:color="auto"/>
+          <w:insideH w:val="none" w:sz="0" w:space="0" w:color="auto"/>
+          <w:insideV w:val="none" w:sz="0" w:space="0" w:color="auto"/>
+        </w:tblBorders>
+        <w:tblLook w:val="04A0" w:firstRow="1" w:lastRow="0" w:firstColumn="1" w:lastColumn="0" w:noHBand="0" w:noVBand="1"/>
+      </w:tblPr>
+      <w:tblGrid>
+        <w:gridCol w:w="3786"/>
+        <w:gridCol w:w="439"/>
+        <w:gridCol w:w="4082"/>
+      </w:tblGrid>
+      <w:tr>
+        <w:tc>
+          <w:tcPr>
+            <w:tcW w:w="3786" w:type="dxa"/>
+          </w:tcPr>
+          <w:p>
+            <w:pPr>
+              <w:jc w:val="center"/>
+              <w:rPr>
+                <w:rFonts w:ascii="Times New Roman" w:hAnsi="Times New Roman" w:cs="Times New Roman"/>
+                <w:sz w:val="28"/>
+                <w:szCs w:val="28"/>
+              </w:rPr>
+            </w:pPr>
+            <w:r>
+              <w:rPr>
+                <w:rFonts w:ascii="Times New Roman" w:hAnsi="Times New Roman" w:cs="Times New Roman"/>
+                <w:sz w:val="28"/>
+                <w:szCs w:val="28"/>
+              </w:rPr>
+              <w:t>…………………………</w:t>
+            </w:r>
+            <w:r>
+              <w:rPr>
+                <w:rFonts w:ascii="Times New Roman" w:hAnsi="Times New Roman" w:cs="Times New Roman"/>
+                <w:sz w:val="28"/>
+                <w:szCs w:val="28"/>
+              </w:rPr>
+              <w:t>…..</w:t>
+            </w:r>
+            <w:r>
+              <w:rPr>
+                <w:rFonts w:ascii="Times New Roman" w:hAnsi="Times New Roman" w:cs="Times New Roman"/>
+                <w:sz w:val="28"/>
+                <w:szCs w:val="28"/>
+              </w:rPr>
+              <w:t>.…</w:t>
+            </w:r>
+          </w:p>
+          <w:p>
+            <w:pPr>
+              <w:jc w:val="center"/>
+              <w:rPr>
+                <w:rFonts w:ascii="Times New Roman" w:hAnsi="Times New Roman" w:cs="Times New Roman"/>
+                <w:sz w:val="28"/>
+                <w:szCs w:val="28"/>
+              </w:rPr>
+            </w:pPr>
+            <w:proofErr w:type="spellStart"/>
+            <w:r>
+              <w:rPr>
+                <w:rFonts w:ascii="Times New Roman" w:hAnsi="Times New Roman" w:cs="Times New Roman"/>
+                <w:sz w:val="28"/>
+                <w:szCs w:val="28"/>
+              </w:rPr>
+              <w:t>Er</w:t>
+            </w:r>
+            <w:proofErr w:type="spellEnd"/>
+            <w:r>
+              <w:rPr>
+                <w:rFonts w:ascii="Times New Roman" w:hAnsi="Times New Roman" w:cs="Times New Roman"/>
+                <w:sz w:val="28"/>
+                <w:szCs w:val="28"/>
+              </w:rPr>
+              <w:t xml:space="preserve">. </w:t>
+            </w:r>
+            <w:proofErr w:type="spellStart"/>
+            <w:r>
+              <w:rPr>
+                <w:rFonts w:ascii="Times New Roman" w:hAnsi="Times New Roman" w:cs="Times New Roman"/>
+                <w:sz w:val="28"/>
+                <w:szCs w:val="28"/>
+              </w:rPr>
+              <w:t>Sujan</w:t>
+            </w:r>
+            <w:proofErr w:type="spellEnd"/>
+            <w:r>
+              <w:rPr>
+                <w:rFonts w:ascii="Times New Roman" w:hAnsi="Times New Roman" w:cs="Times New Roman"/>
+                <w:sz w:val="28"/>
+                <w:szCs w:val="28"/>
+              </w:rPr>
+              <w:t xml:space="preserve"> </w:t>
+            </w:r>
+            <w:proofErr w:type="spellStart"/>
+            <w:r>
+              <w:rPr>
+                <w:rFonts w:ascii="Times New Roman" w:hAnsi="Times New Roman" w:cs="Times New Roman"/>
+                <w:sz w:val="28"/>
+                <w:szCs w:val="28"/>
+              </w:rPr>
+              <w:t>Tamrakar</w:t>
+            </w:r>
+            <w:proofErr w:type="spellEnd"/>
+          </w:p>
+          <w:p>
+            <w:pPr>
+              <w:jc w:val="center"/>
+              <w:rPr>
+                <w:rFonts w:ascii="Times New Roman" w:hAnsi="Times New Roman" w:cs="Times New Roman"/>
+                <w:sz w:val="28"/>
+                <w:szCs w:val="28"/>
+              </w:rPr>
+            </w:pPr>
+            <w:r>
+              <w:rPr>
+                <w:rFonts w:ascii="Times New Roman" w:hAnsi="Times New Roman" w:cs="Times New Roman"/>
+                <w:sz w:val="28"/>
+                <w:szCs w:val="28"/>
+              </w:rPr>
+              <w:t>Supervisor</w:t>
+            </w:r>
+          </w:p>
+        </w:tc>
+        <w:tc>
+          <w:tcPr>
+            <w:tcW w:w="676" w:type="dxa"/>
+          </w:tcPr>
+          <w:p>
+            <w:pPr>
+              <w:jc w:val="right"/>
+              <w:rPr>
+                <w:rFonts w:ascii="Times New Roman" w:hAnsi="Times New Roman" w:cs="Times New Roman"/>
+                <w:sz w:val="28"/>
+                <w:szCs w:val="28"/>
+              </w:rPr>
+            </w:pPr>
+          </w:p>
+        </w:tc>
+        <w:tc>
+          <w:tcPr>
+            <w:tcW w:w="4168" w:type="dxa"/>
+          </w:tcPr>
+          <w:p>
+            <w:pPr>
+              <w:jc w:val="center"/>
+              <w:rPr>
+                <w:rFonts w:ascii="Times New Roman" w:hAnsi="Times New Roman" w:cs="Times New Roman"/>
+                <w:sz w:val="28"/>
+                <w:szCs w:val="28"/>
+              </w:rPr>
+            </w:pPr>
+            <w:r>
+              <w:rPr>
+                <w:rFonts w:ascii="Times New Roman" w:hAnsi="Times New Roman" w:cs="Times New Roman"/>
+                <w:sz w:val="28"/>
+                <w:szCs w:val="28"/>
+              </w:rPr>
+              <w:t>…………………………</w:t>
+            </w:r>
+            <w:r>
+              <w:rPr>
+                <w:rFonts w:ascii="Times New Roman" w:hAnsi="Times New Roman" w:cs="Times New Roman"/>
+                <w:sz w:val="28"/>
+                <w:szCs w:val="28"/>
+              </w:rPr>
+              <w:t>…..</w:t>
+            </w:r>
+            <w:r>
+              <w:rPr>
+                <w:rFonts w:ascii="Times New Roman" w:hAnsi="Times New Roman" w:cs="Times New Roman"/>
+                <w:sz w:val="28"/>
+                <w:szCs w:val="28"/>
+              </w:rPr>
+              <w:t>.…</w:t>
+            </w:r>
+          </w:p>
+          <w:p>
+            <w:pPr>
+              <w:jc w:val="center"/>
+              <w:rPr>
+                <w:rFonts w:ascii="Times New Roman" w:hAnsi="Times New Roman" w:cs="Times New Roman"/>
+                <w:sz w:val="28"/>
+                <w:szCs w:val="28"/>
+              </w:rPr>
+            </w:pPr>
+            <w:proofErr w:type="spellStart"/>
+            <w:r>
+              <w:rPr>
+                <w:rFonts w:ascii="Times New Roman" w:hAnsi="Times New Roman" w:cs="Times New Roman"/>
+                <w:sz w:val="28"/>
+                <w:szCs w:val="28"/>
+              </w:rPr>
+              <w:t>Er</w:t>
+            </w:r>
+            <w:proofErr w:type="spellEnd"/>
+            <w:r>
+              <w:rPr>
+                <w:rFonts w:ascii="Times New Roman" w:hAnsi="Times New Roman" w:cs="Times New Roman"/>
+                <w:sz w:val="28"/>
+                <w:szCs w:val="28"/>
+              </w:rPr>
+              <w:t xml:space="preserve">. </w:t>
+            </w:r>
+            <w:proofErr w:type="spellStart"/>
+            <w:r>
+              <w:rPr>
+                <w:rFonts w:ascii="Times New Roman" w:hAnsi="Times New Roman" w:cs="Times New Roman"/>
+                <w:sz w:val="28"/>
+                <w:szCs w:val="28"/>
+              </w:rPr>
+              <w:t>Sujan</w:t>
+            </w:r>
+            <w:proofErr w:type="spellEnd"/>
+            <w:r>
+              <w:rPr>
+                <w:rFonts w:ascii="Times New Roman" w:hAnsi="Times New Roman" w:cs="Times New Roman"/>
+                <w:sz w:val="28"/>
+                <w:szCs w:val="28"/>
+              </w:rPr>
+              <w:t xml:space="preserve"> </w:t>
+            </w:r>
+            <w:proofErr w:type="spellStart"/>
+            <w:r>
+              <w:rPr>
+                <w:rFonts w:ascii="Times New Roman" w:hAnsi="Times New Roman" w:cs="Times New Roman"/>
+                <w:sz w:val="28"/>
+                <w:szCs w:val="28"/>
+              </w:rPr>
+              <w:t>Tamrakar</w:t>
+            </w:r>
+            <w:proofErr w:type="spellEnd"/>
+          </w:p>
+          <w:p>
+            <w:pPr>
+              <w:jc w:val="center"/>
+              <w:rPr>
+                <w:rFonts w:ascii="Times New Roman" w:hAnsi="Times New Roman" w:cs="Times New Roman"/>
+                <w:sz w:val="28"/>
+                <w:szCs w:val="28"/>
+              </w:rPr>
+            </w:pPr>
+            <w:r>
+              <w:rPr>
+                <w:rFonts w:ascii="Times New Roman" w:hAnsi="Times New Roman" w:cs="Times New Roman"/>
+                <w:sz w:val="28"/>
+                <w:szCs w:val="28"/>
+              </w:rPr>
+              <w:t>Project Head</w:t>
+            </w:r>
+          </w:p>
+        </w:tc>
+      </w:tr>
+      <w:tr>
+        <w:tc>
+          <w:tcPr>
+            <w:tcW w:w="3786" w:type="dxa"/>
+          </w:tcPr>
+          <w:p>
+            <w:pPr>
+              <w:jc w:val="center"/>
+              <w:rPr>
+                <w:rFonts w:ascii="Times New Roman" w:hAnsi="Times New Roman" w:cs="Times New Roman"/>
+                <w:sz w:val="28"/>
+                <w:szCs w:val="28"/>
+              </w:rPr>
+            </w:pPr>
+          </w:p>
+        </w:tc>
+        <w:tc>
+          <w:tcPr>
+            <w:tcW w:w="676" w:type="dxa"/>
+          </w:tcPr>
+          <w:p>
+            <w:pPr>
+              <w:jc w:val="center"/>
+              <w:rPr>
+                <w:rFonts w:ascii="Times New Roman" w:hAnsi="Times New Roman" w:cs="Times New Roman"/>
+                <w:color w:val="222222"/>
+                <w:sz w:val="28"/>
+                <w:szCs w:val="28"/>
+                <w:shd w:val="clear" w:color="auto" w:fill="FFFFFF"/>
+              </w:rPr>
+            </w:pPr>
+          </w:p>
+        </w:tc>
+        <w:tc>
+          <w:tcPr>
+            <w:tcW w:w="4168" w:type="dxa"/>
+          </w:tcPr>
+          <w:p>
+            <w:pPr>
+              <w:jc w:val="center"/>
+              <w:rPr>
+                <w:rFonts w:ascii="Times New Roman" w:hAnsi="Times New Roman" w:cs="Times New Roman"/>
+                <w:sz w:val="28"/>
+                <w:szCs w:val="28"/>
+              </w:rPr>
+            </w:pPr>
+          </w:p>
+        </w:tc>
+      </w:tr>
+      <w:tr>
+        <w:trPr>
+          <w:trHeight w:val="70"/>
+        </w:trPr>
+        <w:tc>
+          <w:tcPr>
+            <w:tcW w:w="3786" w:type="dxa"/>
+          </w:tcPr>
+          <w:p>
+            <w:pPr>
+              <w:rPr>
+                <w:rFonts w:ascii="Times New Roman" w:hAnsi="Times New Roman" w:cs="Times New Roman"/>
+                <w:sz w:val="28"/>
+                <w:szCs w:val="28"/>
+              </w:rPr>
+            </w:pPr>
+          </w:p>
+        </w:tc>
+        <w:tc>
+          <w:tcPr>
+            <w:tcW w:w="676" w:type="dxa"/>
+          </w:tcPr>
+          <w:p>
+            <w:pPr>
+              <w:rPr>
+                <w:rFonts w:ascii="Times New Roman" w:hAnsi="Times New Roman" w:cs="Times New Roman"/>
+                <w:sz w:val="28"/>
+                <w:szCs w:val="28"/>
+              </w:rPr>
+            </w:pPr>
+          </w:p>
+        </w:tc>
+        <w:tc>
+          <w:tcPr>
+            <w:tcW w:w="4168" w:type="dxa"/>
+          </w:tcPr>
+          <w:p>
+            <w:pPr>
+              <w:rPr>
+                <w:rFonts w:ascii="Times New Roman" w:hAnsi="Times New Roman" w:cs="Times New Roman"/>
+                <w:sz w:val="28"/>
+                <w:szCs w:val="28"/>
+              </w:rPr>
+            </w:pPr>
+          </w:p>
+        </w:tc>
+      </w:tr>
+      <w:tr>
+        <w:tc>
+          <w:tcPr>
+            <w:tcW w:w="3786" w:type="dxa"/>
+          </w:tcPr>
+          <w:p>
+            <w:pPr>
+              <w:jc w:val="center"/>
+              <w:rPr>
+                <w:rFonts w:ascii="Times New Roman" w:hAnsi="Times New Roman" w:cs="Times New Roman"/>
+                <w:sz w:val="28"/>
+                <w:szCs w:val="28"/>
+              </w:rPr>
+            </w:pPr>
+          </w:p>
+        </w:tc>
+        <w:tc>
+          <w:tcPr>
+            <w:tcW w:w="676" w:type="dxa"/>
+          </w:tcPr>
+          <w:p>
+            <w:pPr>
+              <w:rPr>
+                <w:rFonts w:ascii="Times New Roman" w:hAnsi="Times New Roman" w:cs="Times New Roman"/>
+                <w:sz w:val="28"/>
+                <w:szCs w:val="28"/>
+              </w:rPr>
+            </w:pPr>
+          </w:p>
+        </w:tc>
+        <w:tc>
+          <w:tcPr>
+            <w:tcW w:w="4168" w:type="dxa"/>
+          </w:tcPr>
+          <w:p>
+            <w:pPr>
+              <w:jc w:val="center"/>
+              <w:rPr>
+                <w:rFonts w:ascii="Times New Roman" w:hAnsi="Times New Roman" w:cs="Times New Roman"/>
+                <w:sz w:val="28"/>
+                <w:szCs w:val="28"/>
+              </w:rPr>
+            </w:pPr>
+          </w:p>
+        </w:tc>
+      </w:tr>
+      <w:tr>
+        <w:tc>
+          <w:tcPr>
+            <w:tcW w:w="3786" w:type="dxa"/>
+          </w:tcPr>
+          <w:p>
+            <w:pPr>
+              <w:jc w:val="center"/>
+              <w:rPr>
+                <w:rFonts w:ascii="Times New Roman" w:hAnsi="Times New Roman" w:cs="Times New Roman"/>
+                <w:sz w:val="28"/>
+                <w:szCs w:val="28"/>
+              </w:rPr>
+            </w:pPr>
+          </w:p>
+          <w:p>
+            <w:pPr>
+              <w:jc w:val="center"/>
+              <w:rPr>
+                <w:rFonts w:ascii="Times New Roman" w:hAnsi="Times New Roman" w:cs="Times New Roman"/>
+                <w:sz w:val="28"/>
+                <w:szCs w:val="28"/>
+              </w:rPr>
+            </w:pPr>
+          </w:p>
+          <w:p>
+            <w:pPr>
+              <w:jc w:val="center"/>
+              <w:rPr>
+                <w:rFonts w:ascii="Times New Roman" w:hAnsi="Times New Roman" w:cs="Times New Roman"/>
+                <w:sz w:val="28"/>
+                <w:szCs w:val="28"/>
+              </w:rPr>
+            </w:pPr>
+            <w:r>
+              <w:rPr>
+                <w:rFonts w:ascii="Times New Roman" w:hAnsi="Times New Roman" w:cs="Times New Roman"/>
+                <w:sz w:val="28"/>
+                <w:szCs w:val="28"/>
+              </w:rPr>
+              <w:t>…………………………</w:t>
+            </w:r>
+            <w:r>
+              <w:rPr>
+                <w:rFonts w:ascii="Times New Roman" w:hAnsi="Times New Roman" w:cs="Times New Roman"/>
+                <w:sz w:val="28"/>
+                <w:szCs w:val="28"/>
+              </w:rPr>
+              <w:t>…..</w:t>
+            </w:r>
+            <w:r>
+              <w:rPr>
+                <w:rFonts w:ascii="Times New Roman" w:hAnsi="Times New Roman" w:cs="Times New Roman"/>
+                <w:sz w:val="28"/>
+                <w:szCs w:val="28"/>
+              </w:rPr>
+              <w:t>.…</w:t>
+            </w:r>
+          </w:p>
+          <w:p>
+            <w:pPr>
+              <w:jc w:val="center"/>
+              <w:rPr>
+                <w:rFonts w:ascii="Times New Roman" w:hAnsi="Times New Roman" w:cs="Times New Roman"/>
+                <w:sz w:val="28"/>
+                <w:szCs w:val="28"/>
+              </w:rPr>
+            </w:pPr>
+            <w:r>
+              <w:rPr>
+                <w:rFonts w:ascii="Times New Roman" w:hAnsi="Times New Roman" w:cs="Times New Roman"/>
+                <w:sz w:val="28"/>
+                <w:szCs w:val="28"/>
+              </w:rPr>
+              <w:t xml:space="preserve">Ashok Raj </w:t>
+            </w:r>
+            <w:proofErr w:type="spellStart"/>
+            <w:r>
+              <w:rPr>
+                <w:rFonts w:ascii="Times New Roman" w:hAnsi="Times New Roman" w:cs="Times New Roman"/>
+                <w:sz w:val="28"/>
+                <w:szCs w:val="28"/>
+              </w:rPr>
+              <w:t>Parajuli</w:t>
+            </w:r>
+            <w:proofErr w:type="spellEnd"/>
+          </w:p>
+          <w:p>
+            <w:pPr>
+              <w:jc w:val="center"/>
+              <w:rPr>
+                <w:rFonts w:ascii="Times New Roman" w:hAnsi="Times New Roman" w:cs="Times New Roman"/>
+                <w:sz w:val="28"/>
+                <w:szCs w:val="28"/>
+              </w:rPr>
+            </w:pPr>
+            <w:r>
+              <w:rPr>
+                <w:rFonts w:ascii="Times New Roman" w:hAnsi="Times New Roman" w:cs="Times New Roman"/>
+                <w:sz w:val="28"/>
+                <w:szCs w:val="28"/>
+              </w:rPr>
+              <w:t>Vice Principal</w:t>
+            </w:r>
+          </w:p>
+        </w:tc>
+        <w:tc>
+          <w:tcPr>
+            <w:tcW w:w="676" w:type="dxa"/>
+          </w:tcPr>
+          <w:p>
+            <w:pPr>
+              <w:rPr>
+                <w:rFonts w:ascii="Times New Roman" w:hAnsi="Times New Roman" w:cs="Times New Roman"/>
+                <w:sz w:val="28"/>
+                <w:szCs w:val="28"/>
+              </w:rPr>
+            </w:pPr>
+          </w:p>
+        </w:tc>
+        <w:tc>
+          <w:tcPr>
+            <w:tcW w:w="4168" w:type="dxa"/>
+          </w:tcPr>
+          <w:p/>
+          <w:tbl>
+            <w:tblPr>
+              <w:tblStyle w:val="TableGrid"/>
+              <w:tblW w:w="0" w:type="auto"/>
+              <w:tblBorders>
+                <w:top w:val="none" w:sz="0" w:space="0" w:color="auto"/>
+                <w:left w:val="none" w:sz="0" w:space="0" w:color="auto"/>
+                <w:bottom w:val="none" w:sz="0" w:space="0" w:color="auto"/>
+                <w:right w:val="none" w:sz="0" w:space="0" w:color="auto"/>
+                <w:insideH w:val="none" w:sz="0" w:space="0" w:color="auto"/>
+                <w:insideV w:val="none" w:sz="0" w:space="0" w:color="auto"/>
+              </w:tblBorders>
+              <w:tblLook w:val="04A0" w:firstRow="1" w:lastRow="0" w:firstColumn="1" w:lastColumn="0" w:noHBand="0" w:noVBand="1"/>
+            </w:tblPr>
+            <w:tblGrid>
+              <w:gridCol w:w="3866"/>
+            </w:tblGrid>
+            <w:tr>
+              <w:tc>
+                <w:tcPr>
+                  <w:tcW w:w="3952" w:type="dxa"/>
+                </w:tcPr>
+                <w:p>
+                  <w:pPr>
+                    <w:jc w:val="center"/>
+                    <w:rPr>
+                      <w:rFonts w:ascii="Times New Roman" w:hAnsi="Times New Roman" w:cs="Times New Roman"/>
+                      <w:sz w:val="28"/>
+                      <w:szCs w:val="28"/>
+                    </w:rPr>
+                  </w:pPr>
+                </w:p>
+                <w:p>
+                  <w:pPr>
+                    <w:jc w:val="center"/>
+                    <w:rPr>
+                      <w:rFonts w:ascii="Times New Roman" w:hAnsi="Times New Roman" w:cs="Times New Roman"/>
+                      <w:sz w:val="28"/>
+                      <w:szCs w:val="28"/>
+                    </w:rPr>
+                  </w:pPr>
+                  <w:r>
+                    <w:rPr>
+                      <w:rFonts w:ascii="Times New Roman" w:hAnsi="Times New Roman" w:cs="Times New Roman"/>
+                      <w:sz w:val="28"/>
+                      <w:szCs w:val="28"/>
+                    </w:rPr>
+                    <w:t>…………………………</w:t>
+                  </w:r>
+                  <w:r>
+                    <w:rPr>
+                      <w:rFonts w:ascii="Times New Roman" w:hAnsi="Times New Roman" w:cs="Times New Roman"/>
+                      <w:sz w:val="28"/>
+                      <w:szCs w:val="28"/>
+                    </w:rPr>
+                    <w:t>…..</w:t>
+                  </w:r>
+                  <w:r>
+                    <w:rPr>
+                      <w:rFonts w:ascii="Times New Roman" w:hAnsi="Times New Roman" w:cs="Times New Roman"/>
+                      <w:sz w:val="28"/>
+                      <w:szCs w:val="28"/>
+                    </w:rPr>
+                    <w:t>.…</w:t>
+                  </w:r>
+                </w:p>
+                <w:p>
+                  <w:pPr>
+                    <w:jc w:val="center"/>
+                    <w:rPr>
+                      <w:rFonts w:ascii="Times New Roman" w:hAnsi="Times New Roman" w:cs="Times New Roman"/>
+                      <w:sz w:val="28"/>
+                      <w:szCs w:val="28"/>
+                    </w:rPr>
+                  </w:pPr>
+                  <w:proofErr w:type="spellStart"/>
+                  <w:r>
+                    <w:rPr>
+                      <w:rFonts w:ascii="Times New Roman" w:hAnsi="Times New Roman" w:cs="Times New Roman"/>
+                      <w:sz w:val="28"/>
+                      <w:szCs w:val="28"/>
+                    </w:rPr>
+                    <w:t>Er</w:t>
+                  </w:r>
+                  <w:proofErr w:type="spellEnd"/>
+                  <w:r>
+                    <w:rPr>
+                      <w:rFonts w:ascii="Times New Roman" w:hAnsi="Times New Roman" w:cs="Times New Roman"/>
+                      <w:sz w:val="28"/>
+                      <w:szCs w:val="28"/>
+                    </w:rPr>
+                    <w:t xml:space="preserve">. </w:t>
+                  </w:r>
+                  <w:proofErr w:type="spellStart"/>
+                  <w:r>
+                    <w:rPr>
+                      <w:rFonts w:ascii="Times New Roman" w:hAnsi="Times New Roman" w:cs="Times New Roman"/>
+                      <w:sz w:val="28"/>
+                      <w:szCs w:val="28"/>
+                    </w:rPr>
+                    <w:t>Bidhur</w:t>
+                  </w:r>
+                  <w:proofErr w:type="spellEnd"/>
+                  <w:r>
+                    <w:rPr>
+                      <w:rFonts w:ascii="Times New Roman" w:hAnsi="Times New Roman" w:cs="Times New Roman"/>
+                      <w:sz w:val="28"/>
+                      <w:szCs w:val="28"/>
+                    </w:rPr>
+                    <w:t xml:space="preserve"> </w:t>
+                  </w:r>
+                  <w:proofErr w:type="spellStart"/>
+                  <w:r>
+                    <w:rPr>
+                      <w:rFonts w:ascii="Times New Roman" w:hAnsi="Times New Roman" w:cs="Times New Roman"/>
+                      <w:sz w:val="28"/>
+                      <w:szCs w:val="28"/>
+                    </w:rPr>
+                    <w:t>Devkota</w:t>
+                  </w:r>
+                  <w:proofErr w:type="spellEnd"/>
+                </w:p>
+                <w:p>
+                  <w:pPr>
+                    <w:jc w:val="center"/>
+                    <w:rPr>
+                      <w:rFonts w:ascii="Times New Roman" w:hAnsi="Times New Roman" w:cs="Times New Roman"/>
+                      <w:sz w:val="28"/>
+                      <w:szCs w:val="28"/>
+                    </w:rPr>
+                  </w:pPr>
+                  <w:r>
+                    <w:rPr>
+                      <w:rFonts w:ascii="Times New Roman" w:hAnsi="Times New Roman" w:cs="Times New Roman"/>
+                      <w:sz w:val="28"/>
+                      <w:szCs w:val="28"/>
+                    </w:rPr>
+                    <w:t xml:space="preserve">Western </w:t>
+                  </w:r>
+                  <w:proofErr w:type="spellStart"/>
+                  <w:r>
+                    <w:rPr>
+                      <w:rFonts w:ascii="Times New Roman" w:hAnsi="Times New Roman" w:cs="Times New Roman"/>
+                      <w:sz w:val="28"/>
+                      <w:szCs w:val="28"/>
+                    </w:rPr>
+                    <w:t>Regoinal</w:t>
+                  </w:r>
+                  <w:proofErr w:type="spellEnd"/>
+                  <w:r>
+                    <w:rPr>
+                      <w:rFonts w:ascii="Times New Roman" w:hAnsi="Times New Roman" w:cs="Times New Roman"/>
+                      <w:sz w:val="28"/>
+                      <w:szCs w:val="28"/>
+                    </w:rPr>
+                    <w:t xml:space="preserve"> Campus(WRC)</w:t>
+                  </w:r>
+                </w:p>
+                <w:p>
+                  <w:pPr>
+                    <w:jc w:val="center"/>
+                    <w:rPr>
+                      <w:rFonts w:ascii="Times New Roman" w:hAnsi="Times New Roman" w:cs="Times New Roman"/>
+                      <w:sz w:val="28"/>
+                      <w:szCs w:val="28"/>
+                    </w:rPr>
+                  </w:pPr>
+                  <w:r>
+                    <w:rPr>
+                      <w:rFonts w:ascii="Times New Roman" w:hAnsi="Times New Roman" w:cs="Times New Roman"/>
+                      <w:sz w:val="28"/>
+                      <w:szCs w:val="28"/>
+                    </w:rPr>
+                    <w:t>(External)</w:t>
+                  </w:r>
+                </w:p>
+              </w:tc>
+            </w:tr>
+          </w:tbl>
+          <w:p>
+            <w:pPr>
+              <w:jc w:val="center"/>
+              <w:rPr>
+                <w:rFonts w:ascii="Times New Roman" w:hAnsi="Times New Roman" w:cs="Times New Roman"/>
+                <w:sz w:val="28"/>
+                <w:szCs w:val="28"/>
+              </w:rPr>
+            </w:pPr>
+          </w:p>
+        </w:tc>
+      </w:tr>
+      <w:tr>
+        <w:tc>
+          <w:tcPr>
+            <w:tcW w:w="3786" w:type="dxa"/>
+          </w:tcPr>
+          <w:p>
+            <w:pPr>
+              <w:jc w:val="center"/>
+              <w:rPr>
+                <w:rFonts w:ascii="Times New Roman" w:hAnsi="Times New Roman" w:cs="Times New Roman"/>
+                <w:sz w:val="28"/>
+                <w:szCs w:val="28"/>
+              </w:rPr>
+            </w:pPr>
+          </w:p>
+        </w:tc>
+        <w:tc>
+          <w:tcPr>
+            <w:tcW w:w="676" w:type="dxa"/>
+          </w:tcPr>
+          <w:p>
+            <w:pPr>
+              <w:rPr>
+                <w:rFonts w:ascii="Times New Roman" w:hAnsi="Times New Roman" w:cs="Times New Roman"/>
+                <w:sz w:val="28"/>
+                <w:szCs w:val="28"/>
+              </w:rPr>
+            </w:pPr>
+          </w:p>
+        </w:tc>
+        <w:tc>
+          <w:tcPr>
+            <w:tcW w:w="4168" w:type="dxa"/>
+          </w:tcPr>
+          <w:p>
+            <w:pPr>
+              <w:rPr>
+                <w:rFonts w:ascii="Times New Roman" w:hAnsi="Times New Roman" w:cs="Times New Roman"/>
+                <w:sz w:val="28"/>
+                <w:szCs w:val="28"/>
+              </w:rPr>
+            </w:pPr>
+          </w:p>
+        </w:tc>
+      </w:tr>
+    </w:tbl>
+    <w:p>
+      <w:pPr>
         <w:rPr>
           <w:rFonts w:ascii="Times New Roman" w:hAnsi="Times New Roman" w:cs="Times New Roman"/>
           <w:sz w:val="24"/>
           <w:szCs w:val="24"/>
         </w:rPr>
       </w:pPr>
-      <w:r>
-        <w:rPr>
-          <w:rFonts w:ascii="Times New Roman" w:hAnsi="Times New Roman" w:cs="Times New Roman"/>
-          <w:sz w:val="28"/>
-          <w:szCs w:val="28"/>
-        </w:rPr>
-        <w:t xml:space="preserve">This project entitled </w:t>
-      </w:r>
-      <w:r>
-        <w:rPr>
-          <w:rFonts w:ascii="Times New Roman" w:hAnsi="Times New Roman" w:cs="Times New Roman"/>
-          <w:b/>
-          <w:bCs/>
-          <w:sz w:val="28"/>
-          <w:szCs w:val="28"/>
-        </w:rPr>
-        <w:t>eTaxi Service</w:t>
-      </w:r>
-      <w:r>
-        <w:rPr>
-          <w:rFonts w:ascii="Times New Roman" w:hAnsi="Times New Roman" w:cs="Times New Roman"/>
-          <w:sz w:val="28"/>
-          <w:szCs w:val="28"/>
-        </w:rPr>
-        <w:t xml:space="preserve"> prepa</w:t>
-      </w:r>
-      <w:r>
-        <w:rPr>
-          <w:rFonts w:ascii="Times New Roman" w:hAnsi="Times New Roman" w:cs="Times New Roman"/>
-          <w:sz w:val="28"/>
-          <w:szCs w:val="28"/>
-        </w:rPr>
-        <w:t>red and submitted by</w:t>
-      </w:r>
-      <w:r>
-        <w:rPr>
-          <w:rFonts w:ascii="Times New Roman" w:hAnsi="Times New Roman" w:cs="Times New Roman"/>
-          <w:sz w:val="28"/>
-          <w:szCs w:val="28"/>
-        </w:rPr>
-        <w:t xml:space="preserve"> Aashim Bajracharya and </w:t>
-      </w:r>
-      <w:r>
-        <w:rPr>
-          <w:rFonts w:ascii="Times New Roman" w:hAnsi="Times New Roman" w:cs="Times New Roman"/>
-          <w:sz w:val="28"/>
-          <w:szCs w:val="28"/>
-        </w:rPr>
-        <w:t>Jharana Gurung</w:t>
-      </w:r>
-      <w:r>
-        <w:rPr>
-          <w:rFonts w:ascii="Times New Roman" w:hAnsi="Times New Roman" w:cs="Times New Roman"/>
-          <w:sz w:val="28"/>
-          <w:szCs w:val="28"/>
-        </w:rPr>
-        <w:t xml:space="preserve"> </w:t>
-      </w:r>
-      <w:r>
-        <w:rPr>
-          <w:rFonts w:ascii="Times New Roman" w:hAnsi="Times New Roman" w:cs="Times New Roman"/>
-          <w:sz w:val="28"/>
-          <w:szCs w:val="28"/>
-        </w:rPr>
-        <w:t xml:space="preserve">under the supervision of </w:t>
-      </w:r>
-      <w:r>
-        <w:rPr>
-          <w:rFonts w:ascii="Times New Roman" w:hAnsi="Times New Roman" w:cs="Times New Roman"/>
-          <w:sz w:val="28"/>
-          <w:szCs w:val="28"/>
-        </w:rPr>
-        <w:t xml:space="preserve">Er. </w:t>
-      </w:r>
-      <w:r>
-        <w:rPr>
-          <w:rFonts w:ascii="Times New Roman" w:hAnsi="Times New Roman" w:cs="Times New Roman"/>
-          <w:sz w:val="28"/>
-          <w:szCs w:val="28"/>
-        </w:rPr>
-        <w:t>Sujan Tamrakar</w:t>
-      </w:r>
-      <w:r>
-        <w:rPr>
-          <w:rFonts w:ascii="Times New Roman" w:hAnsi="Times New Roman" w:cs="Times New Roman"/>
-          <w:sz w:val="28"/>
-          <w:szCs w:val="28"/>
-        </w:rPr>
-        <w:t xml:space="preserve"> in partial fulfillment of the requirements for the Degree of Bachelor of Engineering in Software Engineering has been examined and is recommended for approval and acceptance.</w:t>
-      </w:r>
-    </w:p>
-    <w:p>
-      <w:pPr>
-        <w:widowControl w:val="0"/>
-        <w:autoSpaceDE w:val="0"/>
-        <w:autoSpaceDN w:val="0"/>
-        <w:adjustRightInd w:val="0"/>
-        <w:spacing w:line="237" w:lineRule="auto"/>
-        <w:rPr>
-          <w:rFonts w:ascii="Times New Roman" w:hAnsi="Times New Roman" w:cs="Times New Roman"/>
-          <w:sz w:val="24"/>
-          <w:szCs w:val="24"/>
-        </w:rPr>
-      </w:pPr>
-      <w:r>
-        <w:rPr>
-          <w:rFonts w:ascii="Times New Roman" w:hAnsi="Times New Roman" w:cs="Times New Roman"/>
-          <w:b/>
-          <w:bCs/>
-          <w:sz w:val="28"/>
-          <w:szCs w:val="28"/>
-        </w:rPr>
-        <w:t xml:space="preserve">Date of Evaluation: </w:t>
-      </w:r>
-      <w:r>
-        <w:rPr>
-          <w:rFonts w:ascii="Times New Roman" w:hAnsi="Times New Roman" w:cs="Times New Roman"/>
-          <w:sz w:val="28"/>
-          <w:szCs w:val="28"/>
-        </w:rPr>
-        <w:t>November 9</w:t>
-      </w:r>
-      <w:r>
-        <w:rPr>
-          <w:rFonts w:ascii="Times New Roman" w:hAnsi="Times New Roman" w:cs="Times New Roman"/>
-          <w:sz w:val="28"/>
-          <w:szCs w:val="28"/>
-          <w:vertAlign w:val="superscript"/>
-        </w:rPr>
-        <w:t>t</w:t>
-      </w:r>
-      <w:r>
-        <w:rPr>
-          <w:rFonts w:ascii="Times New Roman" w:hAnsi="Times New Roman" w:cs="Times New Roman"/>
-          <w:sz w:val="28"/>
-          <w:szCs w:val="28"/>
-          <w:vertAlign w:val="superscript"/>
-        </w:rPr>
-        <w:t>h</w:t>
-      </w:r>
-      <w:r>
-        <w:rPr>
-          <w:rFonts w:ascii="Times New Roman" w:hAnsi="Times New Roman" w:cs="Times New Roman"/>
-          <w:sz w:val="28"/>
-          <w:szCs w:val="28"/>
-        </w:rPr>
-        <w:t>, 2017</w:t>
-      </w:r>
-    </w:p>
-    <w:p>
-      <w:pPr>
-        <w:widowControl w:val="0"/>
-        <w:autoSpaceDE w:val="0"/>
-        <w:autoSpaceDN w:val="0"/>
-        <w:adjustRightInd w:val="0"/>
-        <w:spacing w:line="240" w:lineRule="auto"/>
-        <w:rPr>
-          <w:rFonts w:ascii="Times New Roman" w:hAnsi="Times New Roman" w:cs="Times New Roman"/>
-          <w:b/>
-          <w:bCs/>
-          <w:sz w:val="28"/>
-          <w:szCs w:val="28"/>
-        </w:rPr>
-      </w:pPr>
-    </w:p>
-    <w:p>
-      <w:pPr>
-        <w:widowControl w:val="0"/>
-        <w:autoSpaceDE w:val="0"/>
-        <w:autoSpaceDN w:val="0"/>
-        <w:adjustRightInd w:val="0"/>
-        <w:spacing w:line="240" w:lineRule="auto"/>
-        <w:rPr>
-          <w:rFonts w:ascii="Times New Roman" w:hAnsi="Times New Roman" w:cs="Times New Roman"/>
-          <w:sz w:val="24"/>
-          <w:szCs w:val="24"/>
-        </w:rPr>
-      </w:pPr>
-      <w:r>
-        <w:rPr>
-          <w:rFonts w:ascii="Times New Roman" w:hAnsi="Times New Roman" w:cs="Times New Roman"/>
-          <w:b/>
-          <w:bCs/>
-          <w:sz w:val="28"/>
-          <w:szCs w:val="28"/>
-        </w:rPr>
-        <w:t>……………………………………</w:t>
-      </w:r>
-    </w:p>
-    <w:p>
-      <w:pPr>
-        <w:widowControl w:val="0"/>
-        <w:autoSpaceDE w:val="0"/>
-        <w:autoSpaceDN w:val="0"/>
-        <w:adjustRightInd w:val="0"/>
-        <w:spacing w:line="240" w:lineRule="auto"/>
-        <w:rPr>
-          <w:rFonts w:ascii="Times New Roman" w:hAnsi="Times New Roman" w:cs="Times New Roman"/>
-          <w:sz w:val="24"/>
-          <w:szCs w:val="24"/>
-        </w:rPr>
-      </w:pPr>
-      <w:r>
-        <w:rPr>
-          <w:rFonts w:ascii="Times New Roman" w:hAnsi="Times New Roman" w:cs="Times New Roman"/>
-          <w:b/>
-          <w:bCs/>
-          <w:sz w:val="28"/>
-          <w:szCs w:val="28"/>
-        </w:rPr>
-        <w:t>Er. Sujan Tamrakar</w:t>
-      </w:r>
-    </w:p>
-    <w:p>
-      <w:pPr>
-        <w:widowControl w:val="0"/>
-        <w:autoSpaceDE w:val="0"/>
-        <w:autoSpaceDN w:val="0"/>
-        <w:adjustRightInd w:val="0"/>
-        <w:spacing w:line="240" w:lineRule="auto"/>
-        <w:rPr>
-          <w:rFonts w:ascii="Times New Roman" w:hAnsi="Times New Roman" w:cs="Times New Roman"/>
-          <w:sz w:val="28"/>
-          <w:szCs w:val="28"/>
-        </w:rPr>
-      </w:pPr>
-      <w:r>
-        <w:rPr>
-          <w:rFonts w:ascii="Times New Roman" w:hAnsi="Times New Roman" w:cs="Times New Roman"/>
-          <w:sz w:val="28"/>
-          <w:szCs w:val="28"/>
-        </w:rPr>
-        <w:t>(Project Supervisor)</w:t>
-      </w:r>
-    </w:p>
-    <w:p>
-      <w:pPr>
-        <w:widowControl w:val="0"/>
-        <w:autoSpaceDE w:val="0"/>
-        <w:autoSpaceDN w:val="0"/>
-        <w:adjustRightInd w:val="0"/>
-        <w:spacing w:line="240" w:lineRule="auto"/>
-        <w:rPr>
-          <w:rFonts w:ascii="Times New Roman" w:hAnsi="Times New Roman" w:cs="Times New Roman"/>
-          <w:sz w:val="24"/>
-          <w:szCs w:val="24"/>
-        </w:rPr>
-      </w:pPr>
-    </w:p>
-    <w:p>
-      <w:pPr>
-        <w:widowControl w:val="0"/>
-        <w:autoSpaceDE w:val="0"/>
-        <w:autoSpaceDN w:val="0"/>
-        <w:adjustRightInd w:val="0"/>
-        <w:spacing w:line="240" w:lineRule="auto"/>
-        <w:rPr>
-          <w:rFonts w:ascii="Times New Roman" w:hAnsi="Times New Roman" w:cs="Times New Roman"/>
-          <w:sz w:val="24"/>
-          <w:szCs w:val="24"/>
-        </w:rPr>
-      </w:pPr>
-      <w:r>
-        <w:rPr>
-          <w:rFonts w:ascii="Times New Roman" w:hAnsi="Times New Roman" w:cs="Times New Roman"/>
-          <w:b/>
-          <w:bCs/>
-          <w:sz w:val="28"/>
-          <w:szCs w:val="28"/>
-        </w:rPr>
-        <w:t>…………………………………</w:t>
-      </w:r>
-    </w:p>
-    <w:p>
-      <w:pPr>
-        <w:widowControl w:val="0"/>
-        <w:autoSpaceDE w:val="0"/>
-        <w:autoSpaceDN w:val="0"/>
-        <w:adjustRightInd w:val="0"/>
-        <w:spacing w:line="240" w:lineRule="auto"/>
-        <w:rPr>
-          <w:rFonts w:ascii="Times New Roman" w:hAnsi="Times New Roman" w:cs="Times New Roman"/>
-          <w:sz w:val="24"/>
-          <w:szCs w:val="24"/>
-        </w:rPr>
-      </w:pPr>
-      <w:r>
-        <w:rPr>
-          <w:rFonts w:ascii="Times New Roman" w:hAnsi="Times New Roman" w:cs="Times New Roman"/>
-          <w:b/>
-          <w:bCs/>
-          <w:sz w:val="28"/>
-          <w:szCs w:val="28"/>
-        </w:rPr>
-        <w:t>Er. Sujan Tamrakar</w:t>
-      </w:r>
-    </w:p>
-    <w:p>
-      <w:pPr>
-        <w:widowControl w:val="0"/>
-        <w:autoSpaceDE w:val="0"/>
-        <w:autoSpaceDN w:val="0"/>
-        <w:adjustRightInd w:val="0"/>
-        <w:spacing w:line="240" w:lineRule="auto"/>
-        <w:rPr>
-          <w:rFonts w:ascii="Times New Roman" w:hAnsi="Times New Roman" w:cs="Times New Roman"/>
-          <w:sz w:val="24"/>
-          <w:szCs w:val="24"/>
-        </w:rPr>
-      </w:pPr>
-      <w:r>
-        <w:rPr>
-          <w:rFonts w:ascii="Times New Roman" w:hAnsi="Times New Roman" w:cs="Times New Roman"/>
-          <w:sz w:val="28"/>
-          <w:szCs w:val="28"/>
-        </w:rPr>
-        <w:t>(Project Head)</w:t>
-      </w:r>
-    </w:p>
-    <w:p>
-      <w:pPr>
-        <w:widowControl w:val="0"/>
-        <w:autoSpaceDE w:val="0"/>
-        <w:autoSpaceDN w:val="0"/>
-        <w:adjustRightInd w:val="0"/>
-        <w:spacing w:line="240" w:lineRule="auto"/>
-        <w:rPr>
-          <w:rFonts w:ascii="Times New Roman" w:hAnsi="Times New Roman" w:cs="Times New Roman"/>
-          <w:sz w:val="24"/>
-          <w:szCs w:val="24"/>
-        </w:rPr>
-      </w:pPr>
-      <w:r>
-        <w:rPr>
-          <w:rFonts w:ascii="Times New Roman" w:hAnsi="Times New Roman" w:cs="Times New Roman"/>
-          <w:b/>
-          <w:bCs/>
-          <w:sz w:val="28"/>
-          <w:szCs w:val="28"/>
-        </w:rPr>
-        <w:t>Research and Development</w:t>
-      </w:r>
-    </w:p>
-    <w:p>
-      <w:pPr>
-        <w:widowControl w:val="0"/>
-        <w:autoSpaceDE w:val="0"/>
-        <w:autoSpaceDN w:val="0"/>
-        <w:adjustRightInd w:val="0"/>
-        <w:spacing w:line="240" w:lineRule="auto"/>
-        <w:rPr>
-          <w:rFonts w:ascii="Times New Roman" w:hAnsi="Times New Roman" w:cs="Times New Roman"/>
-          <w:sz w:val="24"/>
-          <w:szCs w:val="24"/>
-        </w:rPr>
-      </w:pPr>
-      <w:r>
-        <w:rPr>
-          <w:rFonts w:ascii="Times New Roman" w:hAnsi="Times New Roman" w:cs="Times New Roman"/>
-          <w:b/>
-          <w:bCs/>
-          <w:sz w:val="28"/>
-          <w:szCs w:val="28"/>
-        </w:rPr>
-        <w:t>Gandaki College of Engineering and Science</w:t>
-      </w:r>
-    </w:p>
-    <w:p>
-      <w:pPr>
-        <w:widowControl w:val="0"/>
-        <w:autoSpaceDE w:val="0"/>
-        <w:autoSpaceDN w:val="0"/>
-        <w:adjustRightInd w:val="0"/>
-        <w:spacing w:line="240" w:lineRule="auto"/>
-        <w:rPr>
-          <w:rFonts w:ascii="Times New Roman" w:hAnsi="Times New Roman" w:cs="Times New Roman"/>
-          <w:sz w:val="24"/>
-          <w:szCs w:val="24"/>
-        </w:rPr>
-      </w:pPr>
-    </w:p>
-    <w:p>
-      <w:pPr>
-        <w:widowControl w:val="0"/>
-        <w:autoSpaceDE w:val="0"/>
-        <w:autoSpaceDN w:val="0"/>
-        <w:adjustRightInd w:val="0"/>
-        <w:spacing w:line="240" w:lineRule="auto"/>
-        <w:rPr>
-          <w:rFonts w:ascii="Times New Roman" w:hAnsi="Times New Roman" w:cs="Times New Roman"/>
-          <w:sz w:val="24"/>
-          <w:szCs w:val="24"/>
-        </w:rPr>
-      </w:pPr>
-      <w:r>
-        <w:rPr>
-          <w:rFonts w:ascii="Times New Roman" w:hAnsi="Times New Roman" w:cs="Times New Roman"/>
-          <w:b/>
-          <w:bCs/>
-          <w:sz w:val="28"/>
-          <w:szCs w:val="28"/>
-        </w:rPr>
-        <w:t>…………………………………</w:t>
-      </w:r>
-    </w:p>
-    <w:p>
-      <w:pPr>
-        <w:widowControl w:val="0"/>
-        <w:autoSpaceDE w:val="0"/>
-        <w:autoSpaceDN w:val="0"/>
-        <w:adjustRightInd w:val="0"/>
-        <w:spacing w:line="240" w:lineRule="auto"/>
-        <w:rPr>
-          <w:rFonts w:ascii="Times New Roman" w:hAnsi="Times New Roman" w:cs="Times New Roman"/>
-          <w:sz w:val="24"/>
-          <w:szCs w:val="24"/>
-        </w:rPr>
-      </w:pPr>
-      <w:r>
-        <w:rPr>
-          <w:rFonts w:ascii="Times New Roman" w:hAnsi="Times New Roman" w:cs="Times New Roman"/>
-          <w:b/>
-          <w:bCs/>
-          <w:sz w:val="28"/>
-          <w:szCs w:val="28"/>
-        </w:rPr>
-        <w:t>Mr. Ashok Raj Parajuli</w:t>
-      </w:r>
-    </w:p>
-    <w:p>
-      <w:pPr>
-        <w:widowControl w:val="0"/>
-        <w:autoSpaceDE w:val="0"/>
-        <w:autoSpaceDN w:val="0"/>
-        <w:adjustRightInd w:val="0"/>
-        <w:spacing w:line="240" w:lineRule="auto"/>
-        <w:rPr>
-          <w:rFonts w:ascii="Times New Roman" w:hAnsi="Times New Roman" w:cs="Times New Roman"/>
-          <w:sz w:val="24"/>
-          <w:szCs w:val="24"/>
-        </w:rPr>
-      </w:pPr>
-      <w:r>
-        <w:rPr>
-          <w:rFonts w:ascii="Times New Roman" w:hAnsi="Times New Roman" w:cs="Times New Roman"/>
-          <w:sz w:val="28"/>
-          <w:szCs w:val="28"/>
-        </w:rPr>
-        <w:t>(Vice Principal)</w:t>
-      </w:r>
-    </w:p>
-    <w:p>
-      <w:pPr>
-        <w:widowControl w:val="0"/>
-        <w:autoSpaceDE w:val="0"/>
-        <w:autoSpaceDN w:val="0"/>
-        <w:adjustRightInd w:val="0"/>
-        <w:spacing w:line="237" w:lineRule="auto"/>
-        <w:rPr>
-          <w:rFonts w:ascii="Times New Roman" w:hAnsi="Times New Roman" w:cs="Times New Roman"/>
-          <w:sz w:val="24"/>
-          <w:szCs w:val="24"/>
-        </w:rPr>
-      </w:pPr>
-      <w:r>
-        <w:rPr>
-          <w:rFonts w:ascii="Times New Roman" w:hAnsi="Times New Roman" w:cs="Times New Roman"/>
-          <w:b/>
-          <w:bCs/>
-          <w:sz w:val="28"/>
-          <w:szCs w:val="28"/>
-        </w:rPr>
-        <w:t>Gandaki College of Engineering and Science</w:t>
-      </w:r>
-    </w:p>
+    </w:p>
+    <w:p/>
     <w:p>
       <w:pPr>
         <w:widowControl w:val="0"/>
@@ -1403,12 +1941,1298 @@
           <w:sz w:val="32"/>
           <w:szCs w:val="36"/>
         </w:rPr>
-        <w:t>ABSTRACT</w:t>
-      </w:r>
-    </w:p>
-    <w:p>
-      <w:pPr>
-        <w:jc w:val="both"/>
+        <w:lastRenderedPageBreak/>
+        <w:t>ACKNOWLEDGEMEMT</w:t>
+      </w:r>
+    </w:p>
+    <w:p>
+      <w:pPr>
+        <w:tabs>
+          <w:tab w:val="left" w:pos="630"/>
+        </w:tabs>
+        <w:jc w:val="both"/>
+        <w:rPr>
+          <w:rFonts w:ascii="Times New Roman" w:hAnsi="Times New Roman" w:cs="Times New Roman"/>
+          <w:sz w:val="28"/>
+          <w:szCs w:val="28"/>
+        </w:rPr>
+      </w:pPr>
+      <w:r>
+        <w:rPr>
+          <w:rFonts w:ascii="Times New Roman" w:hAnsi="Times New Roman" w:cs="Times New Roman"/>
+          <w:sz w:val="28"/>
+          <w:szCs w:val="28"/>
+        </w:rPr>
+        <w:t>We</w:t>
+      </w:r>
+      <w:r>
+        <w:rPr>
+          <w:rFonts w:ascii="Times New Roman" w:hAnsi="Times New Roman" w:cs="Times New Roman"/>
+          <w:sz w:val="28"/>
+          <w:szCs w:val="28"/>
+        </w:rPr>
+        <w:t xml:space="preserve"> </w:t>
+      </w:r>
+      <w:r>
+        <w:rPr>
+          <w:rFonts w:ascii="Times New Roman" w:hAnsi="Times New Roman" w:cs="Times New Roman"/>
+          <w:sz w:val="28"/>
+          <w:szCs w:val="28"/>
+        </w:rPr>
+        <w:t>would like to express our inmost</w:t>
+      </w:r>
+      <w:r>
+        <w:rPr>
+          <w:rFonts w:ascii="Times New Roman" w:hAnsi="Times New Roman" w:cs="Times New Roman"/>
+          <w:sz w:val="28"/>
+          <w:szCs w:val="28"/>
+        </w:rPr>
+        <w:t xml:space="preserve"> appreciati</w:t>
+      </w:r>
+      <w:r>
+        <w:rPr>
+          <w:rFonts w:ascii="Times New Roman" w:hAnsi="Times New Roman" w:cs="Times New Roman"/>
+          <w:sz w:val="28"/>
+          <w:szCs w:val="28"/>
+        </w:rPr>
+        <w:t xml:space="preserve">on to all those who provided us </w:t>
+      </w:r>
+      <w:r>
+        <w:rPr>
+          <w:rFonts w:ascii="Times New Roman" w:hAnsi="Times New Roman" w:cs="Times New Roman"/>
+          <w:sz w:val="28"/>
+          <w:szCs w:val="28"/>
+        </w:rPr>
+        <w:t>the possibility to complete this</w:t>
+      </w:r>
+      <w:r>
+        <w:rPr>
+          <w:rFonts w:ascii="Times New Roman" w:hAnsi="Times New Roman" w:cs="Times New Roman"/>
+          <w:sz w:val="28"/>
+          <w:szCs w:val="28"/>
+        </w:rPr>
+        <w:t xml:space="preserve"> research report.  A special gratitude we would like to give to our Project Supervisor, </w:t>
+      </w:r>
+      <w:proofErr w:type="spellStart"/>
+      <w:r>
+        <w:rPr>
+          <w:rFonts w:ascii="Times New Roman" w:hAnsi="Times New Roman" w:cs="Times New Roman"/>
+          <w:sz w:val="28"/>
+          <w:szCs w:val="28"/>
+        </w:rPr>
+        <w:t>Er</w:t>
+      </w:r>
+      <w:proofErr w:type="spellEnd"/>
+      <w:r>
+        <w:rPr>
+          <w:rFonts w:ascii="Times New Roman" w:hAnsi="Times New Roman" w:cs="Times New Roman"/>
+          <w:sz w:val="28"/>
+          <w:szCs w:val="28"/>
+        </w:rPr>
+        <w:t xml:space="preserve">. </w:t>
+      </w:r>
+      <w:proofErr w:type="spellStart"/>
+      <w:r>
+        <w:rPr>
+          <w:rFonts w:ascii="Times New Roman" w:hAnsi="Times New Roman" w:cs="Times New Roman"/>
+          <w:sz w:val="28"/>
+          <w:szCs w:val="28"/>
+        </w:rPr>
+        <w:t>Sujan</w:t>
+      </w:r>
+      <w:proofErr w:type="spellEnd"/>
+      <w:r>
+        <w:rPr>
+          <w:rFonts w:ascii="Times New Roman" w:hAnsi="Times New Roman" w:cs="Times New Roman"/>
+          <w:sz w:val="28"/>
+          <w:szCs w:val="28"/>
+        </w:rPr>
+        <w:t xml:space="preserve"> </w:t>
+      </w:r>
+      <w:proofErr w:type="spellStart"/>
+      <w:r>
+        <w:rPr>
+          <w:rFonts w:ascii="Times New Roman" w:hAnsi="Times New Roman" w:cs="Times New Roman"/>
+          <w:sz w:val="28"/>
+          <w:szCs w:val="28"/>
+        </w:rPr>
+        <w:t>Tamrakar</w:t>
+      </w:r>
+      <w:proofErr w:type="spellEnd"/>
+      <w:r>
+        <w:rPr>
+          <w:rFonts w:ascii="Times New Roman" w:hAnsi="Times New Roman" w:cs="Times New Roman"/>
+          <w:sz w:val="28"/>
+          <w:szCs w:val="28"/>
+        </w:rPr>
+        <w:t xml:space="preserve"> whose contribution in stimulating</w:t>
+      </w:r>
+      <w:r>
+        <w:rPr>
+          <w:rFonts w:ascii="Times New Roman" w:hAnsi="Times New Roman" w:cs="Times New Roman"/>
+          <w:sz w:val="28"/>
+          <w:szCs w:val="28"/>
+        </w:rPr>
+        <w:t xml:space="preserve"> suggestions and encouragement, helped us to coordinate our</w:t>
+      </w:r>
+      <w:r>
+        <w:rPr>
+          <w:rFonts w:ascii="Times New Roman" w:hAnsi="Times New Roman" w:cs="Times New Roman"/>
+          <w:sz w:val="28"/>
+          <w:szCs w:val="28"/>
+        </w:rPr>
+        <w:t xml:space="preserve"> project especially in writing this</w:t>
+      </w:r>
+      <w:r>
+        <w:rPr>
+          <w:rFonts w:ascii="Times New Roman" w:hAnsi="Times New Roman" w:cs="Times New Roman"/>
+          <w:sz w:val="28"/>
+          <w:szCs w:val="28"/>
+        </w:rPr>
+        <w:t xml:space="preserve"> research</w:t>
+      </w:r>
+      <w:r>
+        <w:rPr>
+          <w:rFonts w:ascii="Times New Roman" w:hAnsi="Times New Roman" w:cs="Times New Roman"/>
+          <w:sz w:val="28"/>
+          <w:szCs w:val="28"/>
+        </w:rPr>
+        <w:t xml:space="preserve"> report.</w:t>
+      </w:r>
+    </w:p>
+    <w:p>
+      <w:pPr>
+        <w:tabs>
+          <w:tab w:val="left" w:pos="630"/>
+        </w:tabs>
+        <w:jc w:val="both"/>
+        <w:rPr>
+          <w:rFonts w:ascii="Times New Roman" w:hAnsi="Times New Roman" w:cs="Times New Roman"/>
+          <w:sz w:val="28"/>
+          <w:szCs w:val="28"/>
+        </w:rPr>
+      </w:pPr>
+      <w:r>
+        <w:rPr>
+          <w:rFonts w:ascii="Times New Roman" w:hAnsi="Times New Roman" w:cs="Times New Roman"/>
+          <w:sz w:val="28"/>
+          <w:szCs w:val="28"/>
+        </w:rPr>
+        <w:t>Furthermore, we</w:t>
+      </w:r>
+      <w:r>
+        <w:rPr>
+          <w:rFonts w:ascii="Times New Roman" w:hAnsi="Times New Roman" w:cs="Times New Roman"/>
+          <w:sz w:val="28"/>
+          <w:szCs w:val="28"/>
+        </w:rPr>
+        <w:t xml:space="preserve"> would also like to acknowledge with</w:t>
+      </w:r>
+      <w:r>
+        <w:rPr>
+          <w:rFonts w:ascii="Times New Roman" w:hAnsi="Times New Roman" w:cs="Times New Roman"/>
+          <w:sz w:val="28"/>
+          <w:szCs w:val="28"/>
+        </w:rPr>
+        <w:t xml:space="preserve"> much appreciation to the staff of </w:t>
+      </w:r>
+      <w:proofErr w:type="spellStart"/>
+      <w:r>
+        <w:rPr>
+          <w:rFonts w:ascii="Times New Roman" w:hAnsi="Times New Roman" w:cs="Times New Roman"/>
+          <w:sz w:val="28"/>
+          <w:szCs w:val="28"/>
+        </w:rPr>
+        <w:t>Gandaki</w:t>
+      </w:r>
+      <w:proofErr w:type="spellEnd"/>
+      <w:r>
+        <w:rPr>
+          <w:rFonts w:ascii="Times New Roman" w:hAnsi="Times New Roman" w:cs="Times New Roman"/>
+          <w:sz w:val="28"/>
+          <w:szCs w:val="28"/>
+        </w:rPr>
+        <w:t xml:space="preserve"> College of Engineering and Science</w:t>
+      </w:r>
+      <w:r>
+        <w:rPr>
+          <w:rFonts w:ascii="Times New Roman" w:hAnsi="Times New Roman" w:cs="Times New Roman"/>
+          <w:sz w:val="28"/>
+          <w:szCs w:val="28"/>
+        </w:rPr>
+        <w:t xml:space="preserve">, who gave the </w:t>
+      </w:r>
+      <w:r>
+        <w:rPr>
+          <w:rFonts w:ascii="Times New Roman" w:hAnsi="Times New Roman" w:cs="Times New Roman"/>
+          <w:sz w:val="28"/>
+          <w:szCs w:val="28"/>
+        </w:rPr>
+        <w:t xml:space="preserve">permission to use all required </w:t>
+      </w:r>
+      <w:r>
+        <w:rPr>
+          <w:rFonts w:ascii="Times New Roman" w:hAnsi="Times New Roman" w:cs="Times New Roman"/>
+          <w:sz w:val="28"/>
+          <w:szCs w:val="28"/>
+        </w:rPr>
+        <w:t>equipment</w:t>
+      </w:r>
+      <w:r>
+        <w:rPr>
+          <w:rFonts w:ascii="Times New Roman" w:hAnsi="Times New Roman" w:cs="Times New Roman"/>
+          <w:sz w:val="28"/>
+          <w:szCs w:val="28"/>
+        </w:rPr>
+        <w:t xml:space="preserve"> and the necessary materia</w:t>
+      </w:r>
+      <w:r>
+        <w:rPr>
+          <w:rFonts w:ascii="Times New Roman" w:hAnsi="Times New Roman" w:cs="Times New Roman"/>
+          <w:sz w:val="28"/>
+          <w:szCs w:val="28"/>
+        </w:rPr>
+        <w:t>l</w:t>
+      </w:r>
+      <w:r>
+        <w:rPr>
+          <w:rFonts w:ascii="Times New Roman" w:hAnsi="Times New Roman" w:cs="Times New Roman"/>
+          <w:sz w:val="28"/>
+          <w:szCs w:val="28"/>
+        </w:rPr>
+        <w:t>s to complete the android project “</w:t>
+      </w:r>
+      <w:proofErr w:type="spellStart"/>
+      <w:r>
+        <w:rPr>
+          <w:rFonts w:ascii="Times New Roman" w:hAnsi="Times New Roman" w:cs="Times New Roman"/>
+          <w:sz w:val="28"/>
+          <w:szCs w:val="28"/>
+        </w:rPr>
+        <w:t>eTaxi</w:t>
+      </w:r>
+      <w:proofErr w:type="spellEnd"/>
+      <w:r>
+        <w:rPr>
+          <w:rFonts w:ascii="Times New Roman" w:hAnsi="Times New Roman" w:cs="Times New Roman"/>
+          <w:sz w:val="28"/>
+          <w:szCs w:val="28"/>
+        </w:rPr>
+        <w:t xml:space="preserve">-Service”. </w:t>
+      </w:r>
+      <w:r>
+        <w:rPr>
+          <w:rFonts w:ascii="Times New Roman" w:hAnsi="Times New Roman" w:cs="Times New Roman"/>
+          <w:sz w:val="28"/>
+          <w:szCs w:val="28"/>
+        </w:rPr>
+        <w:t>Last but not</w:t>
+      </w:r>
+      <w:r>
+        <w:rPr>
+          <w:rFonts w:ascii="Times New Roman" w:hAnsi="Times New Roman" w:cs="Times New Roman"/>
+          <w:sz w:val="28"/>
+          <w:szCs w:val="28"/>
+        </w:rPr>
+        <w:t xml:space="preserve"> the</w:t>
+      </w:r>
+      <w:r>
+        <w:rPr>
+          <w:rFonts w:ascii="Times New Roman" w:hAnsi="Times New Roman" w:cs="Times New Roman"/>
+          <w:sz w:val="28"/>
+          <w:szCs w:val="28"/>
+        </w:rPr>
+        <w:t xml:space="preserve"> least, many thanks go</w:t>
+      </w:r>
+      <w:r>
+        <w:rPr>
+          <w:rFonts w:ascii="Times New Roman" w:hAnsi="Times New Roman" w:cs="Times New Roman"/>
+          <w:sz w:val="28"/>
+          <w:szCs w:val="28"/>
+        </w:rPr>
+        <w:t xml:space="preserve">es to the Head of the Research and Development, </w:t>
+      </w:r>
+      <w:proofErr w:type="spellStart"/>
+      <w:r>
+        <w:rPr>
+          <w:rFonts w:ascii="Times New Roman" w:hAnsi="Times New Roman" w:cs="Times New Roman"/>
+          <w:sz w:val="28"/>
+          <w:szCs w:val="28"/>
+        </w:rPr>
+        <w:t>Er</w:t>
+      </w:r>
+      <w:proofErr w:type="spellEnd"/>
+      <w:r>
+        <w:rPr>
+          <w:rFonts w:ascii="Times New Roman" w:hAnsi="Times New Roman" w:cs="Times New Roman"/>
+          <w:sz w:val="28"/>
+          <w:szCs w:val="28"/>
+        </w:rPr>
+        <w:t xml:space="preserve">. </w:t>
+      </w:r>
+      <w:proofErr w:type="spellStart"/>
+      <w:r>
+        <w:rPr>
+          <w:rFonts w:ascii="Times New Roman" w:hAnsi="Times New Roman" w:cs="Times New Roman"/>
+          <w:sz w:val="28"/>
+          <w:szCs w:val="28"/>
+        </w:rPr>
+        <w:t>Sujan</w:t>
+      </w:r>
+      <w:proofErr w:type="spellEnd"/>
+      <w:r>
+        <w:rPr>
+          <w:rFonts w:ascii="Times New Roman" w:hAnsi="Times New Roman" w:cs="Times New Roman"/>
+          <w:sz w:val="28"/>
+          <w:szCs w:val="28"/>
+        </w:rPr>
+        <w:t xml:space="preserve"> </w:t>
+      </w:r>
+      <w:proofErr w:type="spellStart"/>
+      <w:r>
+        <w:rPr>
+          <w:rFonts w:ascii="Times New Roman" w:hAnsi="Times New Roman" w:cs="Times New Roman"/>
+          <w:sz w:val="28"/>
+          <w:szCs w:val="28"/>
+        </w:rPr>
+        <w:t>Tamrakar</w:t>
+      </w:r>
+      <w:proofErr w:type="spellEnd"/>
+      <w:r>
+        <w:rPr>
+          <w:rFonts w:ascii="Times New Roman" w:hAnsi="Times New Roman" w:cs="Times New Roman"/>
+          <w:sz w:val="28"/>
+          <w:szCs w:val="28"/>
+        </w:rPr>
+        <w:t>, who</w:t>
+      </w:r>
+      <w:r>
+        <w:rPr>
+          <w:rFonts w:ascii="Times New Roman" w:hAnsi="Times New Roman" w:cs="Times New Roman"/>
+          <w:sz w:val="28"/>
+          <w:szCs w:val="28"/>
+        </w:rPr>
+        <w:t xml:space="preserve"> have invested his full effort in guiding the team in ach</w:t>
+      </w:r>
+      <w:r>
+        <w:rPr>
+          <w:rFonts w:ascii="Times New Roman" w:hAnsi="Times New Roman" w:cs="Times New Roman"/>
+          <w:sz w:val="28"/>
+          <w:szCs w:val="28"/>
+        </w:rPr>
+        <w:t>ieving the goal. We</w:t>
+      </w:r>
+      <w:r>
+        <w:rPr>
+          <w:rFonts w:ascii="Times New Roman" w:hAnsi="Times New Roman" w:cs="Times New Roman"/>
+          <w:sz w:val="28"/>
+          <w:szCs w:val="28"/>
+        </w:rPr>
+        <w:t xml:space="preserve"> have to appreciate the guidance given by other supervisor as well as the panels especially in our project presentation that has improved</w:t>
+      </w:r>
+      <w:r>
+        <w:rPr>
+          <w:rFonts w:ascii="Times New Roman" w:hAnsi="Times New Roman" w:cs="Times New Roman"/>
+          <w:sz w:val="28"/>
+          <w:szCs w:val="28"/>
+        </w:rPr>
+        <w:t xml:space="preserve"> our presentation skills thanks </w:t>
+      </w:r>
+      <w:r>
+        <w:rPr>
+          <w:rFonts w:ascii="Times New Roman" w:hAnsi="Times New Roman" w:cs="Times New Roman"/>
+          <w:sz w:val="28"/>
+          <w:szCs w:val="28"/>
+        </w:rPr>
+        <w:t>to their comment and advices.</w:t>
+      </w:r>
+    </w:p>
+    <w:p>
+      <w:pPr>
+        <w:spacing w:after="0"/>
+        <w:jc w:val="center"/>
+        <w:rPr>
+          <w:rFonts w:ascii="Times New Roman" w:hAnsi="Times New Roman" w:cs="Times New Roman"/>
+          <w:b/>
+          <w:sz w:val="32"/>
+          <w:szCs w:val="28"/>
+        </w:rPr>
+      </w:pPr>
+    </w:p>
+    <w:p>
+      <w:pPr>
+        <w:spacing w:after="0"/>
+        <w:jc w:val="center"/>
+        <w:rPr>
+          <w:rFonts w:ascii="Times New Roman" w:hAnsi="Times New Roman" w:cs="Times New Roman"/>
+          <w:b/>
+          <w:sz w:val="32"/>
+          <w:szCs w:val="28"/>
+        </w:rPr>
+      </w:pPr>
+    </w:p>
+    <w:p>
+      <w:pPr>
+        <w:spacing w:after="0"/>
+        <w:jc w:val="center"/>
+        <w:rPr>
+          <w:rFonts w:ascii="Times New Roman" w:hAnsi="Times New Roman" w:cs="Times New Roman"/>
+          <w:b/>
+          <w:sz w:val="32"/>
+          <w:szCs w:val="28"/>
+        </w:rPr>
+      </w:pPr>
+    </w:p>
+    <w:p>
+      <w:pPr>
+        <w:spacing w:after="0"/>
+        <w:jc w:val="center"/>
+        <w:rPr>
+          <w:rFonts w:ascii="Times New Roman" w:hAnsi="Times New Roman" w:cs="Times New Roman"/>
+          <w:b/>
+          <w:sz w:val="32"/>
+          <w:szCs w:val="28"/>
+        </w:rPr>
+      </w:pPr>
+    </w:p>
+    <w:p>
+      <w:pPr>
+        <w:spacing w:after="0"/>
+        <w:jc w:val="center"/>
+        <w:rPr>
+          <w:rFonts w:ascii="Times New Roman" w:hAnsi="Times New Roman" w:cs="Times New Roman"/>
+          <w:b/>
+          <w:sz w:val="32"/>
+          <w:szCs w:val="28"/>
+        </w:rPr>
+      </w:pPr>
+    </w:p>
+    <w:p>
+      <w:pPr>
+        <w:spacing w:after="0"/>
+        <w:jc w:val="center"/>
+        <w:rPr>
+          <w:rFonts w:ascii="Times New Roman" w:hAnsi="Times New Roman" w:cs="Times New Roman"/>
+          <w:b/>
+          <w:sz w:val="32"/>
+          <w:szCs w:val="28"/>
+        </w:rPr>
+      </w:pPr>
+    </w:p>
+    <w:p>
+      <w:pPr>
+        <w:spacing w:after="0"/>
+        <w:jc w:val="center"/>
+        <w:rPr>
+          <w:rFonts w:ascii="Times New Roman" w:hAnsi="Times New Roman" w:cs="Times New Roman"/>
+          <w:b/>
+          <w:sz w:val="32"/>
+          <w:szCs w:val="28"/>
+        </w:rPr>
+      </w:pPr>
+      <w:r>
+        <w:rPr>
+          <w:rFonts w:ascii="Times New Roman" w:hAnsi="Times New Roman" w:cs="Times New Roman"/>
+          <w:b/>
+          <w:sz w:val="32"/>
+          <w:szCs w:val="28"/>
+        </w:rPr>
+        <w:lastRenderedPageBreak/>
+        <w:t>TABLE OF CONTENTS</w:t>
+      </w:r>
+    </w:p>
+    <w:p>
+      <w:pPr>
+        <w:spacing w:after="0"/>
+        <w:rPr>
+          <w:rFonts w:ascii="Times New Roman" w:hAnsi="Times New Roman" w:cs="Times New Roman"/>
+          <w:sz w:val="32"/>
+          <w:szCs w:val="28"/>
+        </w:rPr>
+      </w:pPr>
+      <w:r>
+        <w:rPr>
+          <w:rFonts w:ascii="Times New Roman" w:hAnsi="Times New Roman" w:cs="Times New Roman"/>
+          <w:sz w:val="32"/>
+          <w:szCs w:val="28"/>
+        </w:rPr>
+        <w:t>APPROVAL CERTIFICATE …………</w:t>
+      </w:r>
+      <w:r>
+        <w:rPr>
+          <w:rFonts w:ascii="Times New Roman" w:hAnsi="Times New Roman" w:cs="Times New Roman"/>
+          <w:sz w:val="32"/>
+          <w:szCs w:val="28"/>
+        </w:rPr>
+        <w:t>.</w:t>
+      </w:r>
+      <w:r>
+        <w:rPr>
+          <w:rFonts w:ascii="Times New Roman" w:hAnsi="Times New Roman" w:cs="Times New Roman"/>
+          <w:sz w:val="32"/>
+          <w:szCs w:val="28"/>
+        </w:rPr>
+        <w:t>……………………</w:t>
+      </w:r>
+      <w:r>
+        <w:rPr>
+          <w:rFonts w:ascii="Times New Roman" w:hAnsi="Times New Roman" w:cs="Times New Roman"/>
+          <w:sz w:val="32"/>
+          <w:szCs w:val="28"/>
+        </w:rPr>
+        <w:t>...</w:t>
+      </w:r>
+      <w:r>
+        <w:rPr>
+          <w:rFonts w:ascii="Times New Roman" w:hAnsi="Times New Roman" w:cs="Times New Roman"/>
+          <w:sz w:val="32"/>
+          <w:szCs w:val="28"/>
+        </w:rPr>
+        <w:t>.</w:t>
+      </w:r>
+      <w:r>
+        <w:rPr>
+          <w:rFonts w:ascii="Times New Roman" w:hAnsi="Times New Roman" w:cs="Times New Roman"/>
+          <w:sz w:val="32"/>
+          <w:szCs w:val="28"/>
+        </w:rPr>
+        <w:t xml:space="preserve"> i</w:t>
+      </w:r>
+    </w:p>
+    <w:p>
+      <w:pPr>
+        <w:spacing w:after="0"/>
+        <w:rPr>
+          <w:rFonts w:ascii="Times New Roman" w:hAnsi="Times New Roman" w:cs="Times New Roman"/>
+          <w:sz w:val="32"/>
+          <w:szCs w:val="28"/>
+        </w:rPr>
+      </w:pPr>
+      <w:r>
+        <w:rPr>
+          <w:rFonts w:ascii="Times New Roman" w:hAnsi="Times New Roman" w:cs="Times New Roman"/>
+          <w:sz w:val="32"/>
+          <w:szCs w:val="28"/>
+        </w:rPr>
+        <w:t>ABSTRACT ……………………………</w:t>
+      </w:r>
+      <w:r>
+        <w:rPr>
+          <w:rFonts w:ascii="Times New Roman" w:hAnsi="Times New Roman" w:cs="Times New Roman"/>
+          <w:sz w:val="32"/>
+          <w:szCs w:val="28"/>
+        </w:rPr>
+        <w:t>.</w:t>
+      </w:r>
+      <w:r>
+        <w:rPr>
+          <w:rFonts w:ascii="Times New Roman" w:hAnsi="Times New Roman" w:cs="Times New Roman"/>
+          <w:sz w:val="32"/>
+          <w:szCs w:val="28"/>
+        </w:rPr>
+        <w:t>…………………</w:t>
+      </w:r>
+      <w:r>
+        <w:rPr>
+          <w:rFonts w:ascii="Times New Roman" w:hAnsi="Times New Roman" w:cs="Times New Roman"/>
+          <w:sz w:val="32"/>
+          <w:szCs w:val="28"/>
+        </w:rPr>
+        <w:t>...</w:t>
+      </w:r>
+      <w:r>
+        <w:rPr>
+          <w:rFonts w:ascii="Times New Roman" w:hAnsi="Times New Roman" w:cs="Times New Roman"/>
+          <w:sz w:val="32"/>
+          <w:szCs w:val="28"/>
+        </w:rPr>
+        <w:t>..</w:t>
+      </w:r>
+      <w:r>
+        <w:rPr>
+          <w:rFonts w:ascii="Times New Roman" w:hAnsi="Times New Roman" w:cs="Times New Roman"/>
+          <w:sz w:val="32"/>
+          <w:szCs w:val="28"/>
+        </w:rPr>
+        <w:t xml:space="preserve"> </w:t>
+      </w:r>
+      <w:proofErr w:type="gramStart"/>
+      <w:r>
+        <w:rPr>
+          <w:rFonts w:ascii="Times New Roman" w:hAnsi="Times New Roman" w:cs="Times New Roman"/>
+          <w:sz w:val="32"/>
+          <w:szCs w:val="28"/>
+        </w:rPr>
+        <w:t>ii</w:t>
+      </w:r>
+      <w:proofErr w:type="gramEnd"/>
+    </w:p>
+    <w:p>
+      <w:pPr>
+        <w:pStyle w:val="ListParagraph"/>
+        <w:numPr>
+          <w:ilvl w:val="0"/>
+          <w:numId w:val="8"/>
+        </w:numPr>
+        <w:spacing w:after="0"/>
+        <w:jc w:val="right"/>
+        <w:rPr>
+          <w:rFonts w:ascii="Times New Roman" w:hAnsi="Times New Roman" w:cs="Times New Roman"/>
+          <w:sz w:val="28"/>
+          <w:szCs w:val="28"/>
+        </w:rPr>
+      </w:pPr>
+      <w:r>
+        <w:rPr>
+          <w:rFonts w:ascii="Times New Roman" w:hAnsi="Times New Roman" w:cs="Times New Roman"/>
+          <w:sz w:val="28"/>
+          <w:szCs w:val="28"/>
+        </w:rPr>
+        <w:t>INTRODUCTION</w:t>
+      </w:r>
+      <w:r>
+        <w:rPr>
+          <w:rFonts w:ascii="Times New Roman" w:hAnsi="Times New Roman" w:cs="Times New Roman"/>
+          <w:sz w:val="28"/>
+          <w:szCs w:val="28"/>
+        </w:rPr>
+        <w:t xml:space="preserve"> ……………………………………………</w:t>
+      </w:r>
+      <w:r>
+        <w:rPr>
+          <w:rFonts w:ascii="Times New Roman" w:hAnsi="Times New Roman" w:cs="Times New Roman"/>
+          <w:sz w:val="28"/>
+          <w:szCs w:val="28"/>
+        </w:rPr>
+        <w:t>…...</w:t>
+      </w:r>
+      <w:r>
+        <w:rPr>
+          <w:rFonts w:ascii="Times New Roman" w:hAnsi="Times New Roman" w:cs="Times New Roman"/>
+          <w:sz w:val="28"/>
+          <w:szCs w:val="28"/>
+        </w:rPr>
+        <w:t>.</w:t>
+      </w:r>
+      <w:r>
+        <w:rPr>
+          <w:rFonts w:ascii="Times New Roman" w:hAnsi="Times New Roman" w:cs="Times New Roman"/>
+          <w:sz w:val="28"/>
+          <w:szCs w:val="28"/>
+        </w:rPr>
+        <w:t xml:space="preserve"> 1</w:t>
+      </w:r>
+    </w:p>
+    <w:p>
+      <w:pPr>
+        <w:pStyle w:val="ListParagraph"/>
+        <w:numPr>
+          <w:ilvl w:val="1"/>
+          <w:numId w:val="9"/>
+        </w:numPr>
+        <w:spacing w:after="0"/>
+        <w:jc w:val="right"/>
+        <w:rPr>
+          <w:rFonts w:ascii="Times New Roman" w:hAnsi="Times New Roman" w:cs="Times New Roman"/>
+          <w:sz w:val="28"/>
+          <w:szCs w:val="28"/>
+        </w:rPr>
+      </w:pPr>
+      <w:r>
+        <w:rPr>
+          <w:rFonts w:ascii="Times New Roman" w:hAnsi="Times New Roman" w:cs="Times New Roman"/>
+          <w:sz w:val="28"/>
+          <w:szCs w:val="28"/>
+        </w:rPr>
+        <w:t>BACKGROUND ………………………………………..</w:t>
+      </w:r>
+      <w:r>
+        <w:rPr>
+          <w:rFonts w:ascii="Times New Roman" w:hAnsi="Times New Roman" w:cs="Times New Roman"/>
+          <w:sz w:val="28"/>
+          <w:szCs w:val="28"/>
+        </w:rPr>
+        <w:t>.</w:t>
+      </w:r>
+      <w:r>
+        <w:rPr>
+          <w:rFonts w:ascii="Times New Roman" w:hAnsi="Times New Roman" w:cs="Times New Roman"/>
+          <w:sz w:val="28"/>
+          <w:szCs w:val="28"/>
+        </w:rPr>
+        <w:t xml:space="preserve"> </w:t>
+      </w:r>
+      <w:r>
+        <w:rPr>
+          <w:rFonts w:ascii="Times New Roman" w:hAnsi="Times New Roman" w:cs="Times New Roman"/>
+          <w:sz w:val="28"/>
+          <w:szCs w:val="28"/>
+        </w:rPr>
+        <w:t>1</w:t>
+      </w:r>
+    </w:p>
+    <w:p>
+      <w:pPr>
+        <w:pStyle w:val="ListParagraph"/>
+        <w:numPr>
+          <w:ilvl w:val="1"/>
+          <w:numId w:val="9"/>
+        </w:numPr>
+        <w:spacing w:after="0"/>
+        <w:jc w:val="right"/>
+        <w:rPr>
+          <w:rFonts w:ascii="Times New Roman" w:hAnsi="Times New Roman" w:cs="Times New Roman"/>
+          <w:sz w:val="28"/>
+          <w:szCs w:val="28"/>
+        </w:rPr>
+      </w:pPr>
+      <w:r>
+        <w:rPr>
+          <w:rFonts w:ascii="Times New Roman" w:hAnsi="Times New Roman" w:cs="Times New Roman"/>
+          <w:sz w:val="28"/>
+          <w:szCs w:val="28"/>
+        </w:rPr>
+        <w:t>PROBLEM STATEM</w:t>
+      </w:r>
+      <w:r>
+        <w:rPr>
+          <w:rFonts w:ascii="Times New Roman" w:hAnsi="Times New Roman" w:cs="Times New Roman"/>
+          <w:sz w:val="28"/>
+          <w:szCs w:val="28"/>
+        </w:rPr>
+        <w:t>ENT</w:t>
+      </w:r>
+      <w:r>
+        <w:rPr>
+          <w:rFonts w:ascii="Times New Roman" w:hAnsi="Times New Roman" w:cs="Times New Roman"/>
+          <w:sz w:val="28"/>
+          <w:szCs w:val="28"/>
+        </w:rPr>
+        <w:t xml:space="preserve"> ………………………</w:t>
+      </w:r>
+      <w:r>
+        <w:rPr>
+          <w:rFonts w:ascii="Times New Roman" w:hAnsi="Times New Roman" w:cs="Times New Roman"/>
+          <w:sz w:val="28"/>
+          <w:szCs w:val="28"/>
+        </w:rPr>
+        <w:t>.</w:t>
+      </w:r>
+      <w:r>
+        <w:rPr>
+          <w:rFonts w:ascii="Times New Roman" w:hAnsi="Times New Roman" w:cs="Times New Roman"/>
+          <w:sz w:val="28"/>
+          <w:szCs w:val="28"/>
+        </w:rPr>
+        <w:t>……</w:t>
+      </w:r>
+      <w:r>
+        <w:rPr>
+          <w:rFonts w:ascii="Times New Roman" w:hAnsi="Times New Roman" w:cs="Times New Roman"/>
+          <w:sz w:val="28"/>
+          <w:szCs w:val="28"/>
+        </w:rPr>
+        <w:t>..</w:t>
+      </w:r>
+      <w:r>
+        <w:rPr>
+          <w:rFonts w:ascii="Times New Roman" w:hAnsi="Times New Roman" w:cs="Times New Roman"/>
+          <w:sz w:val="28"/>
+          <w:szCs w:val="28"/>
+        </w:rPr>
+        <w:t>.</w:t>
+      </w:r>
+      <w:r>
+        <w:rPr>
+          <w:rFonts w:ascii="Times New Roman" w:hAnsi="Times New Roman" w:cs="Times New Roman"/>
+          <w:sz w:val="28"/>
+          <w:szCs w:val="28"/>
+        </w:rPr>
+        <w:t xml:space="preserve"> 1</w:t>
+      </w:r>
+      <w:r>
+        <w:rPr>
+          <w:rFonts w:ascii="Times New Roman" w:hAnsi="Times New Roman" w:cs="Times New Roman"/>
+          <w:sz w:val="28"/>
+          <w:szCs w:val="28"/>
+        </w:rPr>
+        <w:t xml:space="preserve"> </w:t>
+      </w:r>
+    </w:p>
+    <w:p>
+      <w:pPr>
+        <w:pStyle w:val="ListParagraph"/>
+        <w:numPr>
+          <w:ilvl w:val="1"/>
+          <w:numId w:val="9"/>
+        </w:numPr>
+        <w:spacing w:after="0"/>
+        <w:jc w:val="right"/>
+        <w:rPr>
+          <w:rFonts w:ascii="Times New Roman" w:hAnsi="Times New Roman" w:cs="Times New Roman"/>
+          <w:sz w:val="28"/>
+          <w:szCs w:val="28"/>
+        </w:rPr>
+      </w:pPr>
+      <w:r>
+        <w:rPr>
+          <w:rFonts w:ascii="Times New Roman" w:hAnsi="Times New Roman" w:cs="Times New Roman"/>
+          <w:sz w:val="28"/>
+          <w:szCs w:val="28"/>
+        </w:rPr>
+        <w:t>OBJECTIVES ……………………………………</w:t>
+      </w:r>
+      <w:r>
+        <w:rPr>
+          <w:rFonts w:ascii="Times New Roman" w:hAnsi="Times New Roman" w:cs="Times New Roman"/>
+          <w:sz w:val="28"/>
+          <w:szCs w:val="28"/>
+        </w:rPr>
+        <w:t>.</w:t>
+      </w:r>
+      <w:r>
+        <w:rPr>
+          <w:rFonts w:ascii="Times New Roman" w:hAnsi="Times New Roman" w:cs="Times New Roman"/>
+          <w:sz w:val="28"/>
+          <w:szCs w:val="28"/>
+        </w:rPr>
+        <w:t>……..</w:t>
+      </w:r>
+      <w:r>
+        <w:rPr>
+          <w:rFonts w:ascii="Times New Roman" w:hAnsi="Times New Roman" w:cs="Times New Roman"/>
+          <w:sz w:val="28"/>
+          <w:szCs w:val="28"/>
+        </w:rPr>
+        <w:t>.</w:t>
+      </w:r>
+      <w:r>
+        <w:rPr>
+          <w:rFonts w:ascii="Times New Roman" w:hAnsi="Times New Roman" w:cs="Times New Roman"/>
+          <w:sz w:val="28"/>
+          <w:szCs w:val="28"/>
+        </w:rPr>
+        <w:t xml:space="preserve"> 2</w:t>
+      </w:r>
+      <w:r>
+        <w:rPr>
+          <w:rFonts w:ascii="Times New Roman" w:hAnsi="Times New Roman" w:cs="Times New Roman"/>
+          <w:sz w:val="28"/>
+          <w:szCs w:val="28"/>
+        </w:rPr>
+        <w:t xml:space="preserve"> </w:t>
+      </w:r>
+    </w:p>
+    <w:p>
+      <w:pPr>
+        <w:pStyle w:val="ListParagraph"/>
+        <w:numPr>
+          <w:ilvl w:val="1"/>
+          <w:numId w:val="9"/>
+        </w:numPr>
+        <w:spacing w:after="0"/>
+        <w:jc w:val="right"/>
+        <w:rPr>
+          <w:rFonts w:ascii="Times New Roman" w:hAnsi="Times New Roman" w:cs="Times New Roman"/>
+          <w:sz w:val="28"/>
+          <w:szCs w:val="28"/>
+        </w:rPr>
+      </w:pPr>
+      <w:r>
+        <w:rPr>
+          <w:rFonts w:ascii="Times New Roman" w:hAnsi="Times New Roman" w:cs="Times New Roman"/>
+          <w:sz w:val="28"/>
+          <w:szCs w:val="28"/>
+        </w:rPr>
+        <w:t>IMPLICATION ………</w:t>
+      </w:r>
+      <w:r>
+        <w:rPr>
+          <w:rFonts w:ascii="Times New Roman" w:hAnsi="Times New Roman" w:cs="Times New Roman"/>
+          <w:sz w:val="28"/>
+          <w:szCs w:val="28"/>
+        </w:rPr>
+        <w:softHyphen/>
+      </w:r>
+      <w:r>
+        <w:rPr>
+          <w:rFonts w:ascii="Times New Roman" w:hAnsi="Times New Roman" w:cs="Times New Roman"/>
+          <w:sz w:val="28"/>
+          <w:szCs w:val="28"/>
+        </w:rPr>
+        <w:t>……………………………</w:t>
+      </w:r>
+      <w:r>
+        <w:rPr>
+          <w:rFonts w:ascii="Times New Roman" w:hAnsi="Times New Roman" w:cs="Times New Roman"/>
+          <w:sz w:val="28"/>
+          <w:szCs w:val="28"/>
+        </w:rPr>
+        <w:t>.</w:t>
+      </w:r>
+      <w:r>
+        <w:rPr>
+          <w:rFonts w:ascii="Times New Roman" w:hAnsi="Times New Roman" w:cs="Times New Roman"/>
+          <w:sz w:val="28"/>
+          <w:szCs w:val="28"/>
+        </w:rPr>
+        <w:t>……</w:t>
+      </w:r>
+      <w:r>
+        <w:rPr>
+          <w:rFonts w:ascii="Times New Roman" w:hAnsi="Times New Roman" w:cs="Times New Roman"/>
+          <w:sz w:val="28"/>
+          <w:szCs w:val="28"/>
+        </w:rPr>
+        <w:t>.</w:t>
+      </w:r>
+      <w:r>
+        <w:rPr>
+          <w:rFonts w:ascii="Times New Roman" w:hAnsi="Times New Roman" w:cs="Times New Roman"/>
+          <w:sz w:val="28"/>
+          <w:szCs w:val="28"/>
+        </w:rPr>
+        <w:t xml:space="preserve"> 2</w:t>
+      </w:r>
+      <w:r>
+        <w:rPr>
+          <w:rFonts w:ascii="Times New Roman" w:hAnsi="Times New Roman" w:cs="Times New Roman"/>
+          <w:sz w:val="28"/>
+          <w:szCs w:val="28"/>
+        </w:rPr>
+        <w:t xml:space="preserve"> </w:t>
+      </w:r>
+    </w:p>
+    <w:p>
+      <w:pPr>
+        <w:pStyle w:val="ListParagraph"/>
+        <w:numPr>
+          <w:ilvl w:val="0"/>
+          <w:numId w:val="8"/>
+        </w:numPr>
+        <w:spacing w:after="0"/>
+        <w:jc w:val="right"/>
+        <w:rPr>
+          <w:rFonts w:ascii="Times New Roman" w:hAnsi="Times New Roman" w:cs="Times New Roman"/>
+          <w:sz w:val="28"/>
+          <w:szCs w:val="28"/>
+        </w:rPr>
+      </w:pPr>
+      <w:r>
+        <w:rPr>
+          <w:rFonts w:ascii="Times New Roman" w:hAnsi="Times New Roman" w:cs="Times New Roman"/>
+          <w:sz w:val="28"/>
+          <w:szCs w:val="28"/>
+        </w:rPr>
+        <w:t>LITERATURE REVIEW</w:t>
+      </w:r>
+      <w:r>
+        <w:rPr>
+          <w:rFonts w:ascii="Times New Roman" w:hAnsi="Times New Roman" w:cs="Times New Roman"/>
+          <w:sz w:val="28"/>
+          <w:szCs w:val="28"/>
+        </w:rPr>
+        <w:t>…………………………………………</w:t>
+      </w:r>
+      <w:r>
+        <w:rPr>
+          <w:rFonts w:ascii="Times New Roman" w:hAnsi="Times New Roman" w:cs="Times New Roman"/>
+          <w:sz w:val="28"/>
+          <w:szCs w:val="28"/>
+        </w:rPr>
+        <w:t>…</w:t>
+      </w:r>
+      <w:r>
+        <w:rPr>
+          <w:rFonts w:ascii="Times New Roman" w:hAnsi="Times New Roman" w:cs="Times New Roman"/>
+          <w:sz w:val="28"/>
+          <w:szCs w:val="28"/>
+        </w:rPr>
+        <w:t xml:space="preserve"> 3</w:t>
+      </w:r>
+    </w:p>
+    <w:p>
+      <w:pPr>
+        <w:pStyle w:val="ListParagraph"/>
+        <w:numPr>
+          <w:ilvl w:val="0"/>
+          <w:numId w:val="8"/>
+        </w:numPr>
+        <w:spacing w:after="0"/>
+        <w:jc w:val="right"/>
+        <w:rPr>
+          <w:rFonts w:ascii="Times New Roman" w:hAnsi="Times New Roman" w:cs="Times New Roman"/>
+          <w:sz w:val="28"/>
+          <w:szCs w:val="28"/>
+        </w:rPr>
+      </w:pPr>
+      <w:r>
+        <w:rPr>
+          <w:rFonts w:ascii="Times New Roman" w:hAnsi="Times New Roman" w:cs="Times New Roman"/>
+          <w:sz w:val="28"/>
+          <w:szCs w:val="28"/>
+        </w:rPr>
+        <w:t xml:space="preserve">TOOLS &amp; </w:t>
+      </w:r>
+      <w:proofErr w:type="gramStart"/>
+      <w:r>
+        <w:rPr>
+          <w:rFonts w:ascii="Times New Roman" w:hAnsi="Times New Roman" w:cs="Times New Roman"/>
+          <w:sz w:val="28"/>
+          <w:szCs w:val="28"/>
+        </w:rPr>
+        <w:t>METHODOLOGY.</w:t>
+      </w:r>
+      <w:r>
+        <w:rPr>
+          <w:rFonts w:ascii="Times New Roman" w:hAnsi="Times New Roman" w:cs="Times New Roman"/>
+          <w:sz w:val="28"/>
+          <w:szCs w:val="28"/>
+        </w:rPr>
+        <w:t>……………</w:t>
+      </w:r>
+      <w:r>
+        <w:rPr>
+          <w:rFonts w:ascii="Times New Roman" w:hAnsi="Times New Roman" w:cs="Times New Roman"/>
+          <w:sz w:val="28"/>
+          <w:szCs w:val="28"/>
+        </w:rPr>
+        <w:t>.</w:t>
+      </w:r>
+      <w:r>
+        <w:rPr>
+          <w:rFonts w:ascii="Times New Roman" w:hAnsi="Times New Roman" w:cs="Times New Roman"/>
+          <w:sz w:val="28"/>
+          <w:szCs w:val="28"/>
+        </w:rPr>
+        <w:t>……………………</w:t>
+      </w:r>
+      <w:r>
+        <w:rPr>
+          <w:rFonts w:ascii="Times New Roman" w:hAnsi="Times New Roman" w:cs="Times New Roman"/>
+          <w:sz w:val="28"/>
+          <w:szCs w:val="28"/>
+        </w:rPr>
+        <w:t>…..</w:t>
+      </w:r>
+      <w:proofErr w:type="gramEnd"/>
+      <w:r>
+        <w:rPr>
+          <w:rFonts w:ascii="Times New Roman" w:hAnsi="Times New Roman" w:cs="Times New Roman"/>
+          <w:sz w:val="28"/>
+          <w:szCs w:val="28"/>
+        </w:rPr>
+        <w:t xml:space="preserve"> 8</w:t>
+      </w:r>
+      <w:r>
+        <w:rPr>
+          <w:rFonts w:ascii="Times New Roman" w:hAnsi="Times New Roman" w:cs="Times New Roman"/>
+          <w:sz w:val="28"/>
+          <w:szCs w:val="28"/>
+        </w:rPr>
+        <w:t xml:space="preserve"> </w:t>
+      </w:r>
+    </w:p>
+    <w:p>
+      <w:pPr>
+        <w:pStyle w:val="ListParagraph"/>
+        <w:numPr>
+          <w:ilvl w:val="1"/>
+          <w:numId w:val="10"/>
+        </w:numPr>
+        <w:spacing w:after="0"/>
+        <w:jc w:val="right"/>
+        <w:rPr>
+          <w:rFonts w:ascii="Times New Roman" w:hAnsi="Times New Roman" w:cs="Times New Roman"/>
+          <w:sz w:val="28"/>
+          <w:szCs w:val="28"/>
+        </w:rPr>
+      </w:pPr>
+      <w:r>
+        <w:rPr>
+          <w:rFonts w:ascii="Times New Roman" w:hAnsi="Times New Roman" w:cs="Times New Roman"/>
+          <w:sz w:val="28"/>
+          <w:szCs w:val="28"/>
+        </w:rPr>
+        <w:t>REQUIRED TOOLS …………………………………</w:t>
+      </w:r>
+      <w:r>
+        <w:rPr>
+          <w:rFonts w:ascii="Times New Roman" w:hAnsi="Times New Roman" w:cs="Times New Roman"/>
+          <w:sz w:val="28"/>
+          <w:szCs w:val="28"/>
+        </w:rPr>
+        <w:t xml:space="preserve"> 8</w:t>
+      </w:r>
+      <w:r>
+        <w:rPr>
+          <w:rFonts w:ascii="Times New Roman" w:hAnsi="Times New Roman" w:cs="Times New Roman"/>
+          <w:sz w:val="28"/>
+          <w:szCs w:val="28"/>
+        </w:rPr>
+        <w:t xml:space="preserve"> </w:t>
+      </w:r>
+    </w:p>
+    <w:p>
+      <w:pPr>
+        <w:pStyle w:val="ListParagraph"/>
+        <w:numPr>
+          <w:ilvl w:val="1"/>
+          <w:numId w:val="10"/>
+        </w:numPr>
+        <w:spacing w:after="0"/>
+        <w:jc w:val="right"/>
+        <w:rPr>
+          <w:rFonts w:ascii="Times New Roman" w:hAnsi="Times New Roman" w:cs="Times New Roman"/>
+          <w:sz w:val="28"/>
+          <w:szCs w:val="28"/>
+        </w:rPr>
+      </w:pPr>
+      <w:r>
+        <w:rPr>
+          <w:rFonts w:ascii="Times New Roman" w:hAnsi="Times New Roman" w:cs="Times New Roman"/>
+          <w:sz w:val="28"/>
+          <w:szCs w:val="28"/>
+        </w:rPr>
+        <w:t>DESIGNS ……...</w:t>
+      </w:r>
+      <w:r>
+        <w:rPr>
+          <w:rFonts w:ascii="Times New Roman" w:hAnsi="Times New Roman" w:cs="Times New Roman"/>
+          <w:sz w:val="28"/>
+          <w:szCs w:val="28"/>
+        </w:rPr>
+        <w:t>……………………………………</w:t>
+      </w:r>
+      <w:r>
+        <w:rPr>
+          <w:rFonts w:ascii="Times New Roman" w:hAnsi="Times New Roman" w:cs="Times New Roman"/>
+          <w:sz w:val="28"/>
+          <w:szCs w:val="28"/>
+        </w:rPr>
+        <w:t>..</w:t>
+      </w:r>
+      <w:r>
+        <w:rPr>
+          <w:rFonts w:ascii="Times New Roman" w:hAnsi="Times New Roman" w:cs="Times New Roman"/>
+          <w:sz w:val="28"/>
+          <w:szCs w:val="28"/>
+        </w:rPr>
+        <w:t xml:space="preserve"> 9</w:t>
+      </w:r>
+      <w:r>
+        <w:rPr>
+          <w:rFonts w:ascii="Times New Roman" w:hAnsi="Times New Roman" w:cs="Times New Roman"/>
+          <w:sz w:val="28"/>
+          <w:szCs w:val="28"/>
+        </w:rPr>
+        <w:t xml:space="preserve"> </w:t>
+      </w:r>
+      <w:r>
+        <w:rPr>
+          <w:rFonts w:ascii="Times New Roman" w:hAnsi="Times New Roman" w:cs="Times New Roman"/>
+          <w:sz w:val="28"/>
+          <w:szCs w:val="28"/>
+        </w:rPr>
+        <w:t xml:space="preserve"> </w:t>
+      </w:r>
+      <w:r>
+        <w:rPr>
+          <w:rFonts w:ascii="Times New Roman" w:hAnsi="Times New Roman" w:cs="Times New Roman"/>
+          <w:sz w:val="28"/>
+          <w:szCs w:val="28"/>
+        </w:rPr>
+        <w:t xml:space="preserve">  </w:t>
+      </w:r>
+      <w:r>
+        <w:rPr>
+          <w:rFonts w:ascii="Times New Roman" w:hAnsi="Times New Roman" w:cs="Times New Roman"/>
+          <w:sz w:val="28"/>
+          <w:szCs w:val="28"/>
+        </w:rPr>
+        <w:t xml:space="preserve"> </w:t>
+      </w:r>
+    </w:p>
+    <w:p>
+      <w:pPr>
+        <w:pStyle w:val="ListParagraph"/>
+        <w:numPr>
+          <w:ilvl w:val="0"/>
+          <w:numId w:val="10"/>
+        </w:numPr>
+        <w:spacing w:after="0"/>
+        <w:jc w:val="right"/>
+        <w:rPr>
+          <w:rFonts w:ascii="Times New Roman" w:hAnsi="Times New Roman" w:cs="Times New Roman"/>
+          <w:sz w:val="28"/>
+          <w:szCs w:val="28"/>
+        </w:rPr>
+      </w:pPr>
+      <w:r>
+        <w:rPr>
+          <w:rFonts w:ascii="Times New Roman" w:hAnsi="Times New Roman" w:cs="Times New Roman"/>
+          <w:sz w:val="28"/>
+          <w:szCs w:val="28"/>
+        </w:rPr>
+        <w:t>TIMELINE CHART</w:t>
+      </w:r>
+      <w:r>
+        <w:rPr>
+          <w:rFonts w:ascii="Times New Roman" w:hAnsi="Times New Roman" w:cs="Times New Roman"/>
+          <w:sz w:val="28"/>
+          <w:szCs w:val="28"/>
+        </w:rPr>
+        <w:t xml:space="preserve"> ……</w:t>
+      </w:r>
+      <w:r>
+        <w:rPr>
+          <w:rFonts w:ascii="Times New Roman" w:hAnsi="Times New Roman" w:cs="Times New Roman"/>
+          <w:sz w:val="28"/>
+          <w:szCs w:val="28"/>
+        </w:rPr>
+        <w:t>.</w:t>
+      </w:r>
+      <w:r>
+        <w:rPr>
+          <w:rFonts w:ascii="Times New Roman" w:hAnsi="Times New Roman" w:cs="Times New Roman"/>
+          <w:sz w:val="28"/>
+          <w:szCs w:val="28"/>
+        </w:rPr>
+        <w:t>…………………………………...……</w:t>
+      </w:r>
+      <w:r>
+        <w:rPr>
+          <w:rFonts w:ascii="Times New Roman" w:hAnsi="Times New Roman" w:cs="Times New Roman"/>
+          <w:sz w:val="28"/>
+          <w:szCs w:val="28"/>
+        </w:rPr>
+        <w:t xml:space="preserve"> </w:t>
+      </w:r>
+      <w:r>
+        <w:rPr>
+          <w:rFonts w:ascii="Times New Roman" w:hAnsi="Times New Roman" w:cs="Times New Roman"/>
+          <w:sz w:val="28"/>
+          <w:szCs w:val="28"/>
+        </w:rPr>
+        <w:t>31</w:t>
+      </w:r>
+      <w:r>
+        <w:rPr>
+          <w:rFonts w:ascii="Times New Roman" w:hAnsi="Times New Roman" w:cs="Times New Roman"/>
+          <w:sz w:val="28"/>
+          <w:szCs w:val="28"/>
+        </w:rPr>
+        <w:t xml:space="preserve"> </w:t>
+      </w:r>
+    </w:p>
+    <w:p>
+      <w:pPr>
+        <w:pStyle w:val="ListParagraph"/>
+        <w:numPr>
+          <w:ilvl w:val="0"/>
+          <w:numId w:val="10"/>
+        </w:numPr>
+        <w:jc w:val="right"/>
         <w:rPr>
           <w:rFonts w:ascii="Times New Roman" w:hAnsi="Times New Roman" w:cs="Times New Roman"/>
           <w:sz w:val="28"/>
@@ -1429,921 +3253,6 @@
           <w:sz w:val="28"/>
           <w:szCs w:val="28"/>
         </w:rPr>
-        <w:t>In Nepal</w:t>
-      </w:r>
-      <w:r>
-        <w:rPr>
-          <w:rFonts w:ascii="Times New Roman" w:hAnsi="Times New Roman" w:cs="Times New Roman"/>
-          <w:sz w:val="28"/>
-          <w:szCs w:val="28"/>
-        </w:rPr>
-        <w:t xml:space="preserve"> there are several means of public transportations such as Taxi, Micro Bus, Tempo, Small Van etc. P</w:t>
-      </w:r>
-      <w:r>
-        <w:rPr>
-          <w:rFonts w:ascii="Times New Roman" w:hAnsi="Times New Roman" w:cs="Times New Roman"/>
-          <w:sz w:val="28"/>
-          <w:szCs w:val="28"/>
-        </w:rPr>
-        <w:t xml:space="preserve">eople often hire taxi service to get to certain destination on time. Usually, taxi service is best transportation medium to travel in the city area. But what if we can bring some change in this service. So, our project </w:t>
-      </w:r>
-      <w:r>
-        <w:rPr>
-          <w:rFonts w:ascii="Times New Roman" w:hAnsi="Times New Roman" w:cs="Times New Roman"/>
-          <w:sz w:val="28"/>
-          <w:szCs w:val="28"/>
-        </w:rPr>
-        <w:t>is motivated to provide more comfortability in this serv</w:t>
-      </w:r>
-      <w:r>
-        <w:rPr>
-          <w:rFonts w:ascii="Times New Roman" w:hAnsi="Times New Roman" w:cs="Times New Roman"/>
-          <w:sz w:val="28"/>
-          <w:szCs w:val="28"/>
-        </w:rPr>
-        <w:t>ice. We focus on developing an A</w:t>
-      </w:r>
-      <w:r>
-        <w:rPr>
-          <w:rFonts w:ascii="Times New Roman" w:hAnsi="Times New Roman" w:cs="Times New Roman"/>
-          <w:sz w:val="28"/>
-          <w:szCs w:val="28"/>
-        </w:rPr>
-        <w:t>ndroid based application on this service. By this application the passenger can get the taxi service even without walking a step of walk.</w:t>
-      </w:r>
-      <w:r>
-        <w:rPr>
-          <w:rFonts w:ascii="Times New Roman" w:hAnsi="Times New Roman" w:cs="Times New Roman"/>
-          <w:sz w:val="28"/>
-          <w:szCs w:val="28"/>
-        </w:rPr>
-        <w:t xml:space="preserve"> We are focusing to use this application in the specific city of Nepal, i.e. Pokhara.</w:t>
-      </w:r>
-      <w:r>
-        <w:rPr>
-          <w:rFonts w:ascii="Times New Roman" w:hAnsi="Times New Roman" w:cs="Times New Roman"/>
-          <w:sz w:val="28"/>
-          <w:szCs w:val="28"/>
-        </w:rPr>
-        <w:t xml:space="preserve"> We can request the taxi service ne</w:t>
-      </w:r>
-      <w:r>
-        <w:rPr>
-          <w:rFonts w:ascii="Times New Roman" w:hAnsi="Times New Roman" w:cs="Times New Roman"/>
-          <w:sz w:val="28"/>
-          <w:szCs w:val="28"/>
-        </w:rPr>
-        <w:t xml:space="preserve">arby to </w:t>
-      </w:r>
-      <w:r>
-        <w:rPr>
-          <w:rFonts w:ascii="Times New Roman" w:hAnsi="Times New Roman" w:cs="Times New Roman"/>
-          <w:sz w:val="28"/>
-          <w:szCs w:val="28"/>
-        </w:rPr>
-        <w:t>our current location, to reach</w:t>
-      </w:r>
-      <w:r>
-        <w:rPr>
-          <w:rFonts w:ascii="Times New Roman" w:hAnsi="Times New Roman" w:cs="Times New Roman"/>
-          <w:sz w:val="28"/>
-          <w:szCs w:val="28"/>
-        </w:rPr>
-        <w:t xml:space="preserve"> required destination with transparent taxi fare. </w:t>
-      </w:r>
-    </w:p>
-    <w:p>
-      <w:pPr>
-        <w:spacing w:after="0"/>
-        <w:jc w:val="center"/>
-        <w:rPr>
-          <w:rFonts w:ascii="Times New Roman" w:hAnsi="Times New Roman" w:cs="Times New Roman"/>
-          <w:b/>
-          <w:sz w:val="32"/>
-          <w:szCs w:val="28"/>
-        </w:rPr>
-      </w:pPr>
-      <w:r>
-        <w:rPr>
-          <w:rFonts w:ascii="Times New Roman" w:hAnsi="Times New Roman" w:cs="Times New Roman"/>
-          <w:b/>
-          <w:sz w:val="32"/>
-          <w:szCs w:val="28"/>
-        </w:rPr>
-        <w:t>TABLE OF CONTENTS</w:t>
-      </w:r>
-    </w:p>
-    <w:p>
-      <w:pPr>
-        <w:spacing w:after="0"/>
-        <w:rPr>
-          <w:rFonts w:ascii="Times New Roman" w:hAnsi="Times New Roman" w:cs="Times New Roman"/>
-          <w:sz w:val="32"/>
-          <w:szCs w:val="28"/>
-        </w:rPr>
-      </w:pPr>
-      <w:r>
-        <w:rPr>
-          <w:rFonts w:ascii="Times New Roman" w:hAnsi="Times New Roman" w:cs="Times New Roman"/>
-          <w:sz w:val="32"/>
-          <w:szCs w:val="28"/>
-        </w:rPr>
-        <w:t>APPROVAL CERTIFICATE …………</w:t>
-      </w:r>
-      <w:r>
-        <w:rPr>
-          <w:rFonts w:ascii="Times New Roman" w:hAnsi="Times New Roman" w:cs="Times New Roman"/>
-          <w:sz w:val="32"/>
-          <w:szCs w:val="28"/>
-        </w:rPr>
-        <w:t>.</w:t>
-      </w:r>
-      <w:r>
-        <w:rPr>
-          <w:rFonts w:ascii="Times New Roman" w:hAnsi="Times New Roman" w:cs="Times New Roman"/>
-          <w:sz w:val="32"/>
-          <w:szCs w:val="28"/>
-        </w:rPr>
-        <w:t>……………………</w:t>
-      </w:r>
-      <w:r>
-        <w:rPr>
-          <w:rFonts w:ascii="Times New Roman" w:hAnsi="Times New Roman" w:cs="Times New Roman"/>
-          <w:sz w:val="32"/>
-          <w:szCs w:val="28"/>
-        </w:rPr>
-        <w:t>...</w:t>
-      </w:r>
-      <w:r>
-        <w:rPr>
-          <w:rFonts w:ascii="Times New Roman" w:hAnsi="Times New Roman" w:cs="Times New Roman"/>
-          <w:sz w:val="32"/>
-          <w:szCs w:val="28"/>
-        </w:rPr>
-        <w:t>.</w:t>
-      </w:r>
-      <w:r>
-        <w:rPr>
-          <w:rFonts w:ascii="Times New Roman" w:hAnsi="Times New Roman" w:cs="Times New Roman"/>
-          <w:sz w:val="32"/>
-          <w:szCs w:val="28"/>
-        </w:rPr>
-        <w:t xml:space="preserve"> i</w:t>
-      </w:r>
-    </w:p>
-    <w:p>
-      <w:pPr>
-        <w:spacing w:after="0"/>
-        <w:rPr>
-          <w:rFonts w:ascii="Times New Roman" w:hAnsi="Times New Roman" w:cs="Times New Roman"/>
-          <w:sz w:val="32"/>
-          <w:szCs w:val="28"/>
-        </w:rPr>
-      </w:pPr>
-      <w:r>
-        <w:rPr>
-          <w:rFonts w:ascii="Times New Roman" w:hAnsi="Times New Roman" w:cs="Times New Roman"/>
-          <w:sz w:val="32"/>
-          <w:szCs w:val="28"/>
-        </w:rPr>
-        <w:t>ABSTRACT ……………………………</w:t>
-      </w:r>
-      <w:r>
-        <w:rPr>
-          <w:rFonts w:ascii="Times New Roman" w:hAnsi="Times New Roman" w:cs="Times New Roman"/>
-          <w:sz w:val="32"/>
-          <w:szCs w:val="28"/>
-        </w:rPr>
-        <w:t>.</w:t>
-      </w:r>
-      <w:r>
-        <w:rPr>
-          <w:rFonts w:ascii="Times New Roman" w:hAnsi="Times New Roman" w:cs="Times New Roman"/>
-          <w:sz w:val="32"/>
-          <w:szCs w:val="28"/>
-        </w:rPr>
-        <w:t>…………………</w:t>
-      </w:r>
-      <w:r>
-        <w:rPr>
-          <w:rFonts w:ascii="Times New Roman" w:hAnsi="Times New Roman" w:cs="Times New Roman"/>
-          <w:sz w:val="32"/>
-          <w:szCs w:val="28"/>
-        </w:rPr>
-        <w:t>...</w:t>
-      </w:r>
-      <w:r>
-        <w:rPr>
-          <w:rFonts w:ascii="Times New Roman" w:hAnsi="Times New Roman" w:cs="Times New Roman"/>
-          <w:sz w:val="32"/>
-          <w:szCs w:val="28"/>
-        </w:rPr>
-        <w:t>..</w:t>
-      </w:r>
-      <w:r>
-        <w:rPr>
-          <w:rFonts w:ascii="Times New Roman" w:hAnsi="Times New Roman" w:cs="Times New Roman"/>
-          <w:sz w:val="32"/>
-          <w:szCs w:val="28"/>
-        </w:rPr>
-        <w:t xml:space="preserve"> </w:t>
-      </w:r>
-      <w:proofErr w:type="gramStart"/>
-      <w:r>
-        <w:rPr>
-          <w:rFonts w:ascii="Times New Roman" w:hAnsi="Times New Roman" w:cs="Times New Roman"/>
-          <w:sz w:val="32"/>
-          <w:szCs w:val="28"/>
-        </w:rPr>
-        <w:t>ii</w:t>
-      </w:r>
-      <w:proofErr w:type="gramEnd"/>
-    </w:p>
-    <w:p>
-      <w:pPr>
-        <w:pStyle w:val="ListParagraph"/>
-        <w:numPr>
-          <w:ilvl w:val="0"/>
-          <w:numId w:val="8"/>
-        </w:numPr>
-        <w:spacing w:after="0"/>
-        <w:jc w:val="right"/>
-        <w:rPr>
-          <w:rFonts w:ascii="Times New Roman" w:hAnsi="Times New Roman" w:cs="Times New Roman"/>
-          <w:sz w:val="28"/>
-          <w:szCs w:val="28"/>
-        </w:rPr>
-      </w:pPr>
-      <w:r>
-        <w:rPr>
-          <w:rFonts w:ascii="Times New Roman" w:hAnsi="Times New Roman" w:cs="Times New Roman"/>
-          <w:sz w:val="28"/>
-          <w:szCs w:val="28"/>
-        </w:rPr>
-        <w:t>INTRODUCTION</w:t>
-      </w:r>
-      <w:r>
-        <w:rPr>
-          <w:rFonts w:ascii="Times New Roman" w:hAnsi="Times New Roman" w:cs="Times New Roman"/>
-          <w:sz w:val="28"/>
-          <w:szCs w:val="28"/>
-        </w:rPr>
-        <w:t xml:space="preserve"> ……………………………………………</w:t>
-      </w:r>
-      <w:r>
-        <w:rPr>
-          <w:rFonts w:ascii="Times New Roman" w:hAnsi="Times New Roman" w:cs="Times New Roman"/>
-          <w:sz w:val="28"/>
-          <w:szCs w:val="28"/>
-        </w:rPr>
-        <w:t>…...</w:t>
-      </w:r>
-      <w:r>
-        <w:rPr>
-          <w:rFonts w:ascii="Times New Roman" w:hAnsi="Times New Roman" w:cs="Times New Roman"/>
-          <w:sz w:val="28"/>
-          <w:szCs w:val="28"/>
-        </w:rPr>
-        <w:t>.</w:t>
-      </w:r>
-      <w:r>
-        <w:rPr>
-          <w:rFonts w:ascii="Times New Roman" w:hAnsi="Times New Roman" w:cs="Times New Roman"/>
-          <w:sz w:val="28"/>
-          <w:szCs w:val="28"/>
-        </w:rPr>
-        <w:t xml:space="preserve"> 1</w:t>
-      </w:r>
-    </w:p>
-    <w:p>
-      <w:pPr>
-        <w:pStyle w:val="ListParagraph"/>
-        <w:numPr>
-          <w:ilvl w:val="1"/>
-          <w:numId w:val="9"/>
-        </w:numPr>
-        <w:spacing w:after="0"/>
-        <w:jc w:val="right"/>
-        <w:rPr>
-          <w:rFonts w:ascii="Times New Roman" w:hAnsi="Times New Roman" w:cs="Times New Roman"/>
-          <w:sz w:val="28"/>
-          <w:szCs w:val="28"/>
-        </w:rPr>
-      </w:pPr>
-      <w:r>
-        <w:rPr>
-          <w:rFonts w:ascii="Times New Roman" w:hAnsi="Times New Roman" w:cs="Times New Roman"/>
-          <w:sz w:val="28"/>
-          <w:szCs w:val="28"/>
-        </w:rPr>
-        <w:t>BACKGROUND ………………………………………..</w:t>
-      </w:r>
-      <w:r>
-        <w:rPr>
-          <w:rFonts w:ascii="Times New Roman" w:hAnsi="Times New Roman" w:cs="Times New Roman"/>
-          <w:sz w:val="28"/>
-          <w:szCs w:val="28"/>
-        </w:rPr>
-        <w:t>.</w:t>
-      </w:r>
-      <w:r>
-        <w:rPr>
-          <w:rFonts w:ascii="Times New Roman" w:hAnsi="Times New Roman" w:cs="Times New Roman"/>
-          <w:sz w:val="28"/>
-          <w:szCs w:val="28"/>
-        </w:rPr>
-        <w:t xml:space="preserve"> </w:t>
-      </w:r>
-      <w:r>
-        <w:rPr>
-          <w:rFonts w:ascii="Times New Roman" w:hAnsi="Times New Roman" w:cs="Times New Roman"/>
-          <w:sz w:val="28"/>
-          <w:szCs w:val="28"/>
-        </w:rPr>
-        <w:t>1</w:t>
-      </w:r>
-    </w:p>
-    <w:p>
-      <w:pPr>
-        <w:pStyle w:val="ListParagraph"/>
-        <w:numPr>
-          <w:ilvl w:val="1"/>
-          <w:numId w:val="9"/>
-        </w:numPr>
-        <w:spacing w:after="0"/>
-        <w:jc w:val="right"/>
-        <w:rPr>
-          <w:rFonts w:ascii="Times New Roman" w:hAnsi="Times New Roman" w:cs="Times New Roman"/>
-          <w:sz w:val="28"/>
-          <w:szCs w:val="28"/>
-        </w:rPr>
-      </w:pPr>
-      <w:r>
-        <w:rPr>
-          <w:rFonts w:ascii="Times New Roman" w:hAnsi="Times New Roman" w:cs="Times New Roman"/>
-          <w:sz w:val="28"/>
-          <w:szCs w:val="28"/>
-        </w:rPr>
-        <w:t>PROBLEM STATEM</w:t>
-      </w:r>
-      <w:r>
-        <w:rPr>
-          <w:rFonts w:ascii="Times New Roman" w:hAnsi="Times New Roman" w:cs="Times New Roman"/>
-          <w:sz w:val="28"/>
-          <w:szCs w:val="28"/>
-        </w:rPr>
-        <w:t>ENT</w:t>
-      </w:r>
-      <w:r>
-        <w:rPr>
-          <w:rFonts w:ascii="Times New Roman" w:hAnsi="Times New Roman" w:cs="Times New Roman"/>
-          <w:sz w:val="28"/>
-          <w:szCs w:val="28"/>
-        </w:rPr>
-        <w:t xml:space="preserve"> ………………………</w:t>
-      </w:r>
-      <w:r>
-        <w:rPr>
-          <w:rFonts w:ascii="Times New Roman" w:hAnsi="Times New Roman" w:cs="Times New Roman"/>
-          <w:sz w:val="28"/>
-          <w:szCs w:val="28"/>
-        </w:rPr>
-        <w:t>.</w:t>
-      </w:r>
-      <w:r>
-        <w:rPr>
-          <w:rFonts w:ascii="Times New Roman" w:hAnsi="Times New Roman" w:cs="Times New Roman"/>
-          <w:sz w:val="28"/>
-          <w:szCs w:val="28"/>
-        </w:rPr>
-        <w:t>……</w:t>
-      </w:r>
-      <w:r>
-        <w:rPr>
-          <w:rFonts w:ascii="Times New Roman" w:hAnsi="Times New Roman" w:cs="Times New Roman"/>
-          <w:sz w:val="28"/>
-          <w:szCs w:val="28"/>
-        </w:rPr>
-        <w:t>..</w:t>
-      </w:r>
-      <w:r>
-        <w:rPr>
-          <w:rFonts w:ascii="Times New Roman" w:hAnsi="Times New Roman" w:cs="Times New Roman"/>
-          <w:sz w:val="28"/>
-          <w:szCs w:val="28"/>
-        </w:rPr>
-        <w:t>.</w:t>
-      </w:r>
-      <w:r>
-        <w:rPr>
-          <w:rFonts w:ascii="Times New Roman" w:hAnsi="Times New Roman" w:cs="Times New Roman"/>
-          <w:sz w:val="28"/>
-          <w:szCs w:val="28"/>
-        </w:rPr>
-        <w:t xml:space="preserve"> 1</w:t>
-      </w:r>
-      <w:r>
-        <w:rPr>
-          <w:rFonts w:ascii="Times New Roman" w:hAnsi="Times New Roman" w:cs="Times New Roman"/>
-          <w:sz w:val="28"/>
-          <w:szCs w:val="28"/>
-        </w:rPr>
-        <w:t xml:space="preserve"> </w:t>
-      </w:r>
-    </w:p>
-    <w:p>
-      <w:pPr>
-        <w:pStyle w:val="ListParagraph"/>
-        <w:numPr>
-          <w:ilvl w:val="1"/>
-          <w:numId w:val="9"/>
-        </w:numPr>
-        <w:spacing w:after="0"/>
-        <w:jc w:val="right"/>
-        <w:rPr>
-          <w:rFonts w:ascii="Times New Roman" w:hAnsi="Times New Roman" w:cs="Times New Roman"/>
-          <w:sz w:val="28"/>
-          <w:szCs w:val="28"/>
-        </w:rPr>
-      </w:pPr>
-      <w:r>
-        <w:rPr>
-          <w:rFonts w:ascii="Times New Roman" w:hAnsi="Times New Roman" w:cs="Times New Roman"/>
-          <w:sz w:val="28"/>
-          <w:szCs w:val="28"/>
-        </w:rPr>
-        <w:t>OBJECTIVES ……………………………………</w:t>
-      </w:r>
-      <w:r>
-        <w:rPr>
-          <w:rFonts w:ascii="Times New Roman" w:hAnsi="Times New Roman" w:cs="Times New Roman"/>
-          <w:sz w:val="28"/>
-          <w:szCs w:val="28"/>
-        </w:rPr>
-        <w:t>.</w:t>
-      </w:r>
-      <w:r>
-        <w:rPr>
-          <w:rFonts w:ascii="Times New Roman" w:hAnsi="Times New Roman" w:cs="Times New Roman"/>
-          <w:sz w:val="28"/>
-          <w:szCs w:val="28"/>
-        </w:rPr>
-        <w:t>……..</w:t>
-      </w:r>
-      <w:r>
-        <w:rPr>
-          <w:rFonts w:ascii="Times New Roman" w:hAnsi="Times New Roman" w:cs="Times New Roman"/>
-          <w:sz w:val="28"/>
-          <w:szCs w:val="28"/>
-        </w:rPr>
-        <w:t>.</w:t>
-      </w:r>
-      <w:r>
-        <w:rPr>
-          <w:rFonts w:ascii="Times New Roman" w:hAnsi="Times New Roman" w:cs="Times New Roman"/>
-          <w:sz w:val="28"/>
-          <w:szCs w:val="28"/>
-        </w:rPr>
-        <w:t xml:space="preserve"> 2</w:t>
-      </w:r>
-      <w:r>
-        <w:rPr>
-          <w:rFonts w:ascii="Times New Roman" w:hAnsi="Times New Roman" w:cs="Times New Roman"/>
-          <w:sz w:val="28"/>
-          <w:szCs w:val="28"/>
-        </w:rPr>
-        <w:t xml:space="preserve"> </w:t>
-      </w:r>
-    </w:p>
-    <w:p>
-      <w:pPr>
-        <w:pStyle w:val="ListParagraph"/>
-        <w:numPr>
-          <w:ilvl w:val="1"/>
-          <w:numId w:val="9"/>
-        </w:numPr>
-        <w:spacing w:after="0"/>
-        <w:jc w:val="right"/>
-        <w:rPr>
-          <w:rFonts w:ascii="Times New Roman" w:hAnsi="Times New Roman" w:cs="Times New Roman"/>
-          <w:sz w:val="28"/>
-          <w:szCs w:val="28"/>
-        </w:rPr>
-      </w:pPr>
-      <w:r>
-        <w:rPr>
-          <w:rFonts w:ascii="Times New Roman" w:hAnsi="Times New Roman" w:cs="Times New Roman"/>
-          <w:sz w:val="28"/>
-          <w:szCs w:val="28"/>
-        </w:rPr>
-        <w:t>IMPLICATION ………</w:t>
-      </w:r>
-      <w:r>
-        <w:rPr>
-          <w:rFonts w:ascii="Times New Roman" w:hAnsi="Times New Roman" w:cs="Times New Roman"/>
-          <w:sz w:val="28"/>
-          <w:szCs w:val="28"/>
-        </w:rPr>
-        <w:softHyphen/>
-      </w:r>
-      <w:r>
-        <w:rPr>
-          <w:rFonts w:ascii="Times New Roman" w:hAnsi="Times New Roman" w:cs="Times New Roman"/>
-          <w:sz w:val="28"/>
-          <w:szCs w:val="28"/>
-        </w:rPr>
-        <w:t>……………………………</w:t>
-      </w:r>
-      <w:r>
-        <w:rPr>
-          <w:rFonts w:ascii="Times New Roman" w:hAnsi="Times New Roman" w:cs="Times New Roman"/>
-          <w:sz w:val="28"/>
-          <w:szCs w:val="28"/>
-        </w:rPr>
-        <w:t>.</w:t>
-      </w:r>
-      <w:r>
-        <w:rPr>
-          <w:rFonts w:ascii="Times New Roman" w:hAnsi="Times New Roman" w:cs="Times New Roman"/>
-          <w:sz w:val="28"/>
-          <w:szCs w:val="28"/>
-        </w:rPr>
-        <w:t>……</w:t>
-      </w:r>
-      <w:r>
-        <w:rPr>
-          <w:rFonts w:ascii="Times New Roman" w:hAnsi="Times New Roman" w:cs="Times New Roman"/>
-          <w:sz w:val="28"/>
-          <w:szCs w:val="28"/>
-        </w:rPr>
-        <w:t>.</w:t>
-      </w:r>
-      <w:r>
-        <w:rPr>
-          <w:rFonts w:ascii="Times New Roman" w:hAnsi="Times New Roman" w:cs="Times New Roman"/>
-          <w:sz w:val="28"/>
-          <w:szCs w:val="28"/>
-        </w:rPr>
-        <w:t xml:space="preserve"> 2</w:t>
-      </w:r>
-      <w:r>
-        <w:rPr>
-          <w:rFonts w:ascii="Times New Roman" w:hAnsi="Times New Roman" w:cs="Times New Roman"/>
-          <w:sz w:val="28"/>
-          <w:szCs w:val="28"/>
-        </w:rPr>
-        <w:t xml:space="preserve"> </w:t>
-      </w:r>
-    </w:p>
-    <w:p>
-      <w:pPr>
-        <w:pStyle w:val="ListParagraph"/>
-        <w:numPr>
-          <w:ilvl w:val="0"/>
-          <w:numId w:val="8"/>
-        </w:numPr>
-        <w:spacing w:after="0"/>
-        <w:jc w:val="right"/>
-        <w:rPr>
-          <w:rFonts w:ascii="Times New Roman" w:hAnsi="Times New Roman" w:cs="Times New Roman"/>
-          <w:sz w:val="28"/>
-          <w:szCs w:val="28"/>
-        </w:rPr>
-      </w:pPr>
-      <w:r>
-        <w:rPr>
-          <w:rFonts w:ascii="Times New Roman" w:hAnsi="Times New Roman" w:cs="Times New Roman"/>
-          <w:sz w:val="28"/>
-          <w:szCs w:val="28"/>
-        </w:rPr>
-        <w:t>LITERATURE REVIEW</w:t>
-      </w:r>
-      <w:r>
-        <w:rPr>
-          <w:rFonts w:ascii="Times New Roman" w:hAnsi="Times New Roman" w:cs="Times New Roman"/>
-          <w:sz w:val="28"/>
-          <w:szCs w:val="28"/>
-        </w:rPr>
-        <w:t>…………………………………………</w:t>
-      </w:r>
-      <w:r>
-        <w:rPr>
-          <w:rFonts w:ascii="Times New Roman" w:hAnsi="Times New Roman" w:cs="Times New Roman"/>
-          <w:sz w:val="28"/>
-          <w:szCs w:val="28"/>
-        </w:rPr>
-        <w:t>…</w:t>
-      </w:r>
-      <w:r>
-        <w:rPr>
-          <w:rFonts w:ascii="Times New Roman" w:hAnsi="Times New Roman" w:cs="Times New Roman"/>
-          <w:sz w:val="28"/>
-          <w:szCs w:val="28"/>
-        </w:rPr>
-        <w:t xml:space="preserve"> 3</w:t>
-      </w:r>
-    </w:p>
-    <w:p>
-      <w:pPr>
-        <w:pStyle w:val="ListParagraph"/>
-        <w:numPr>
-          <w:ilvl w:val="0"/>
-          <w:numId w:val="8"/>
-        </w:numPr>
-        <w:spacing w:after="0"/>
-        <w:jc w:val="right"/>
-        <w:rPr>
-          <w:rFonts w:ascii="Times New Roman" w:hAnsi="Times New Roman" w:cs="Times New Roman"/>
-          <w:sz w:val="28"/>
-          <w:szCs w:val="28"/>
-        </w:rPr>
-      </w:pPr>
-      <w:r>
-        <w:rPr>
-          <w:rFonts w:ascii="Times New Roman" w:hAnsi="Times New Roman" w:cs="Times New Roman"/>
-          <w:sz w:val="28"/>
-          <w:szCs w:val="28"/>
-        </w:rPr>
-        <w:t xml:space="preserve">TOOLS &amp; </w:t>
-      </w:r>
-      <w:proofErr w:type="gramStart"/>
-      <w:r>
-        <w:rPr>
-          <w:rFonts w:ascii="Times New Roman" w:hAnsi="Times New Roman" w:cs="Times New Roman"/>
-          <w:sz w:val="28"/>
-          <w:szCs w:val="28"/>
-        </w:rPr>
-        <w:t>METHODOLOGY.</w:t>
-      </w:r>
-      <w:r>
-        <w:rPr>
-          <w:rFonts w:ascii="Times New Roman" w:hAnsi="Times New Roman" w:cs="Times New Roman"/>
-          <w:sz w:val="28"/>
-          <w:szCs w:val="28"/>
-        </w:rPr>
-        <w:t>……………</w:t>
-      </w:r>
-      <w:r>
-        <w:rPr>
-          <w:rFonts w:ascii="Times New Roman" w:hAnsi="Times New Roman" w:cs="Times New Roman"/>
-          <w:sz w:val="28"/>
-          <w:szCs w:val="28"/>
-        </w:rPr>
-        <w:t>.</w:t>
-      </w:r>
-      <w:r>
-        <w:rPr>
-          <w:rFonts w:ascii="Times New Roman" w:hAnsi="Times New Roman" w:cs="Times New Roman"/>
-          <w:sz w:val="28"/>
-          <w:szCs w:val="28"/>
-        </w:rPr>
-        <w:t>……………………</w:t>
-      </w:r>
-      <w:r>
-        <w:rPr>
-          <w:rFonts w:ascii="Times New Roman" w:hAnsi="Times New Roman" w:cs="Times New Roman"/>
-          <w:sz w:val="28"/>
-          <w:szCs w:val="28"/>
-        </w:rPr>
-        <w:t>…..</w:t>
-      </w:r>
-      <w:proofErr w:type="gramEnd"/>
-      <w:r>
-        <w:rPr>
-          <w:rFonts w:ascii="Times New Roman" w:hAnsi="Times New Roman" w:cs="Times New Roman"/>
-          <w:sz w:val="28"/>
-          <w:szCs w:val="28"/>
-        </w:rPr>
-        <w:t xml:space="preserve"> 8</w:t>
-      </w:r>
-      <w:r>
-        <w:rPr>
-          <w:rFonts w:ascii="Times New Roman" w:hAnsi="Times New Roman" w:cs="Times New Roman"/>
-          <w:sz w:val="28"/>
-          <w:szCs w:val="28"/>
-        </w:rPr>
-        <w:t xml:space="preserve"> </w:t>
-      </w:r>
-    </w:p>
-    <w:p>
-      <w:pPr>
-        <w:pStyle w:val="ListParagraph"/>
-        <w:numPr>
-          <w:ilvl w:val="1"/>
-          <w:numId w:val="10"/>
-        </w:numPr>
-        <w:spacing w:after="0"/>
-        <w:jc w:val="right"/>
-        <w:rPr>
-          <w:rFonts w:ascii="Times New Roman" w:hAnsi="Times New Roman" w:cs="Times New Roman"/>
-          <w:sz w:val="28"/>
-          <w:szCs w:val="28"/>
-        </w:rPr>
-      </w:pPr>
-      <w:r>
-        <w:rPr>
-          <w:rFonts w:ascii="Times New Roman" w:hAnsi="Times New Roman" w:cs="Times New Roman"/>
-          <w:sz w:val="28"/>
-          <w:szCs w:val="28"/>
-        </w:rPr>
-        <w:t>REQUIRED TOOLS …………………………………</w:t>
-      </w:r>
-      <w:r>
-        <w:rPr>
-          <w:rFonts w:ascii="Times New Roman" w:hAnsi="Times New Roman" w:cs="Times New Roman"/>
-          <w:sz w:val="28"/>
-          <w:szCs w:val="28"/>
-        </w:rPr>
-        <w:t xml:space="preserve"> 8</w:t>
-      </w:r>
-      <w:r>
-        <w:rPr>
-          <w:rFonts w:ascii="Times New Roman" w:hAnsi="Times New Roman" w:cs="Times New Roman"/>
-          <w:sz w:val="28"/>
-          <w:szCs w:val="28"/>
-        </w:rPr>
-        <w:t xml:space="preserve"> </w:t>
-      </w:r>
-    </w:p>
-    <w:p>
-      <w:pPr>
-        <w:pStyle w:val="ListParagraph"/>
-        <w:numPr>
-          <w:ilvl w:val="1"/>
-          <w:numId w:val="10"/>
-        </w:numPr>
-        <w:spacing w:after="0"/>
-        <w:jc w:val="right"/>
-        <w:rPr>
-          <w:rFonts w:ascii="Times New Roman" w:hAnsi="Times New Roman" w:cs="Times New Roman"/>
-          <w:sz w:val="28"/>
-          <w:szCs w:val="28"/>
-        </w:rPr>
-      </w:pPr>
-      <w:r>
-        <w:rPr>
-          <w:rFonts w:ascii="Times New Roman" w:hAnsi="Times New Roman" w:cs="Times New Roman"/>
-          <w:sz w:val="28"/>
-          <w:szCs w:val="28"/>
-        </w:rPr>
-        <w:t>DESIGNS ……...</w:t>
-      </w:r>
-      <w:r>
-        <w:rPr>
-          <w:rFonts w:ascii="Times New Roman" w:hAnsi="Times New Roman" w:cs="Times New Roman"/>
-          <w:sz w:val="28"/>
-          <w:szCs w:val="28"/>
-        </w:rPr>
-        <w:t>……………………………………</w:t>
-      </w:r>
-      <w:r>
-        <w:rPr>
-          <w:rFonts w:ascii="Times New Roman" w:hAnsi="Times New Roman" w:cs="Times New Roman"/>
-          <w:sz w:val="28"/>
-          <w:szCs w:val="28"/>
-        </w:rPr>
-        <w:t>..</w:t>
-      </w:r>
-      <w:r>
-        <w:rPr>
-          <w:rFonts w:ascii="Times New Roman" w:hAnsi="Times New Roman" w:cs="Times New Roman"/>
-          <w:sz w:val="28"/>
-          <w:szCs w:val="28"/>
-        </w:rPr>
-        <w:t xml:space="preserve"> 9</w:t>
-      </w:r>
-      <w:r>
-        <w:rPr>
-          <w:rFonts w:ascii="Times New Roman" w:hAnsi="Times New Roman" w:cs="Times New Roman"/>
-          <w:sz w:val="28"/>
-          <w:szCs w:val="28"/>
-        </w:rPr>
-        <w:t xml:space="preserve"> </w:t>
-      </w:r>
-      <w:r>
-        <w:rPr>
-          <w:rFonts w:ascii="Times New Roman" w:hAnsi="Times New Roman" w:cs="Times New Roman"/>
-          <w:sz w:val="28"/>
-          <w:szCs w:val="28"/>
-        </w:rPr>
-        <w:t xml:space="preserve"> </w:t>
-      </w:r>
-      <w:r>
-        <w:rPr>
-          <w:rFonts w:ascii="Times New Roman" w:hAnsi="Times New Roman" w:cs="Times New Roman"/>
-          <w:sz w:val="28"/>
-          <w:szCs w:val="28"/>
-        </w:rPr>
-        <w:t xml:space="preserve">  </w:t>
-      </w:r>
-      <w:r>
-        <w:rPr>
-          <w:rFonts w:ascii="Times New Roman" w:hAnsi="Times New Roman" w:cs="Times New Roman"/>
-          <w:sz w:val="28"/>
-          <w:szCs w:val="28"/>
-        </w:rPr>
-        <w:t xml:space="preserve"> </w:t>
-      </w:r>
-    </w:p>
-    <w:p>
-      <w:pPr>
-        <w:pStyle w:val="ListParagraph"/>
-        <w:numPr>
-          <w:ilvl w:val="0"/>
-          <w:numId w:val="10"/>
-        </w:numPr>
-        <w:spacing w:after="0"/>
-        <w:jc w:val="right"/>
-        <w:rPr>
-          <w:rFonts w:ascii="Times New Roman" w:hAnsi="Times New Roman" w:cs="Times New Roman"/>
-          <w:sz w:val="28"/>
-          <w:szCs w:val="28"/>
-        </w:rPr>
-      </w:pPr>
-      <w:r>
-        <w:rPr>
-          <w:rFonts w:ascii="Times New Roman" w:hAnsi="Times New Roman" w:cs="Times New Roman"/>
-          <w:sz w:val="28"/>
-          <w:szCs w:val="28"/>
-        </w:rPr>
-        <w:t>TIMELINE CHART</w:t>
-      </w:r>
-      <w:r>
-        <w:rPr>
-          <w:rFonts w:ascii="Times New Roman" w:hAnsi="Times New Roman" w:cs="Times New Roman"/>
-          <w:sz w:val="28"/>
-          <w:szCs w:val="28"/>
-        </w:rPr>
-        <w:t xml:space="preserve"> ……</w:t>
-      </w:r>
-      <w:r>
-        <w:rPr>
-          <w:rFonts w:ascii="Times New Roman" w:hAnsi="Times New Roman" w:cs="Times New Roman"/>
-          <w:sz w:val="28"/>
-          <w:szCs w:val="28"/>
-        </w:rPr>
-        <w:t>.</w:t>
-      </w:r>
-      <w:r>
-        <w:rPr>
-          <w:rFonts w:ascii="Times New Roman" w:hAnsi="Times New Roman" w:cs="Times New Roman"/>
-          <w:sz w:val="28"/>
-          <w:szCs w:val="28"/>
-        </w:rPr>
-        <w:t>…………………………………...……</w:t>
-      </w:r>
-      <w:r>
-        <w:rPr>
-          <w:rFonts w:ascii="Times New Roman" w:hAnsi="Times New Roman" w:cs="Times New Roman"/>
-          <w:sz w:val="28"/>
-          <w:szCs w:val="28"/>
-        </w:rPr>
-        <w:t xml:space="preserve"> </w:t>
-      </w:r>
-      <w:r>
-        <w:rPr>
-          <w:rFonts w:ascii="Times New Roman" w:hAnsi="Times New Roman" w:cs="Times New Roman"/>
-          <w:sz w:val="28"/>
-          <w:szCs w:val="28"/>
-        </w:rPr>
-        <w:t>31</w:t>
-      </w:r>
-      <w:r>
-        <w:rPr>
-          <w:rFonts w:ascii="Times New Roman" w:hAnsi="Times New Roman" w:cs="Times New Roman"/>
-          <w:sz w:val="28"/>
-          <w:szCs w:val="28"/>
-        </w:rPr>
-        <w:t xml:space="preserve"> </w:t>
-      </w:r>
-    </w:p>
-    <w:p>
-      <w:pPr>
-        <w:pStyle w:val="ListParagraph"/>
-        <w:numPr>
-          <w:ilvl w:val="0"/>
-          <w:numId w:val="10"/>
-        </w:numPr>
-        <w:jc w:val="right"/>
-        <w:rPr>
-          <w:rFonts w:ascii="Times New Roman" w:hAnsi="Times New Roman" w:cs="Times New Roman"/>
-          <w:sz w:val="28"/>
-          <w:szCs w:val="28"/>
-        </w:rPr>
-        <w:sectPr>
-          <w:pgSz w:w="11907" w:h="16839" w:code="9"/>
-          <w:pgMar w:top="2160" w:right="1440" w:bottom="1440" w:left="2160" w:header="720" w:footer="288" w:gutter="0"/>
-          <w:pgNumType w:fmt="lowerRoman" w:start="2"/>
-          <w:cols w:space="720"/>
-          <w:docGrid w:linePitch="360"/>
-        </w:sectPr>
-      </w:pPr>
-      <w:r>
-        <w:rPr>
-          <w:rFonts w:ascii="Times New Roman" w:hAnsi="Times New Roman" w:cs="Times New Roman"/>
-          <w:sz w:val="28"/>
-          <w:szCs w:val="28"/>
-        </w:rPr>
         <w:t xml:space="preserve">BIBLIOGRAPHY </w:t>
       </w:r>
       <w:r>
@@ -2379,6 +3288,7 @@
           <w:sz w:val="36"/>
           <w:szCs w:val="28"/>
         </w:rPr>
+        <w:lastRenderedPageBreak/>
         <w:t xml:space="preserve">Chapter </w:t>
       </w:r>
       <w:r>
@@ -2774,6 +3684,7 @@
           <w:b/>
           <w:sz w:val="32"/>
         </w:rPr>
+        <w:lastRenderedPageBreak/>
         <w:t>OBJECTIVES</w:t>
       </w:r>
     </w:p>
@@ -3001,6 +3912,7 @@
           <w:sz w:val="36"/>
           <w:szCs w:val="28"/>
         </w:rPr>
+        <w:lastRenderedPageBreak/>
         <w:t>Chapter 2</w:t>
       </w:r>
     </w:p>
@@ -3335,6 +4247,7 @@
           <w:sz w:val="28"/>
           <w:szCs w:val="28"/>
         </w:rPr>
+        <w:lastRenderedPageBreak/>
         <w:t>Ola</w:t>
       </w:r>
       <w:r>
@@ -3521,17 +4434,7 @@
           <w:sz w:val="28"/>
           <w:szCs w:val="28"/>
         </w:rPr>
-        <w:t>You can also reduce the taxi fare up to 50% by choosing Ola Share. We match you with other Ola users travelling along your route so you can share a cab. You can also choose to travel exclusively with your colleagues or classmate</w:t>
-      </w:r>
-      <w:bookmarkStart w:id="0" w:name="_GoBack"/>
-      <w:bookmarkEnd w:id="0"/>
-      <w:r>
-        <w:rPr>
-          <w:rFonts w:ascii="Times New Roman" w:hAnsi="Times New Roman" w:cs="Times New Roman"/>
-          <w:sz w:val="28"/>
-          <w:szCs w:val="28"/>
-        </w:rPr>
-        <w:t>s</w:t>
+        <w:t>You can also reduce the taxi fare up to 50% by choosing Ola Share. We match you with other Ola users travelling along your route so you can share a cab. You can also choose to travel exclusively with your colleagues or classmates</w:t>
       </w:r>
       <w:r>
         <w:rPr>
@@ -3669,6 +4572,7 @@
           <w:sz w:val="28"/>
           <w:szCs w:val="28"/>
         </w:rPr>
+        <w:lastRenderedPageBreak/>
         <w:t>Eddy C</w:t>
       </w:r>
       <w:r>
@@ -3994,6 +4898,7 @@
           <w:sz w:val="28"/>
           <w:szCs w:val="28"/>
         </w:rPr>
+        <w:lastRenderedPageBreak/>
         <w:t>Onver</w:t>
       </w:r>
       <w:proofErr w:type="spellEnd"/>
@@ -4191,6 +5096,7 @@
           <w:sz w:val="28"/>
           <w:szCs w:val="28"/>
         </w:rPr>
+        <w:lastRenderedPageBreak/>
         <w:t>Uber</w:t>
       </w:r>
       <w:r>
@@ -4633,6 +5539,7 @@
           <w:sz w:val="36"/>
           <w:szCs w:val="28"/>
         </w:rPr>
+        <w:lastRenderedPageBreak/>
         <w:t>Chapter 3</w:t>
       </w:r>
     </w:p>
@@ -4775,23 +5682,13 @@
           <w:szCs w:val="28"/>
         </w:rPr>
       </w:pPr>
-      <w:proofErr w:type="spellStart"/>
-      <w:r>
-        <w:rPr>
-          <w:rFonts w:ascii="Times New Roman" w:hAnsi="Times New Roman" w:cs="Times New Roman"/>
-          <w:sz w:val="28"/>
-          <w:szCs w:val="28"/>
-        </w:rPr>
-        <w:t>Cacoo</w:t>
-      </w:r>
-      <w:proofErr w:type="spellEnd"/>
-      <w:r>
-        <w:rPr>
-          <w:rFonts w:ascii="Times New Roman" w:hAnsi="Times New Roman" w:cs="Times New Roman"/>
-          <w:sz w:val="28"/>
-          <w:szCs w:val="28"/>
-        </w:rPr>
-        <w:t xml:space="preserve"> Wireframe</w:t>
+      <w:r>
+        <w:rPr>
+          <w:rFonts w:ascii="Times New Roman" w:hAnsi="Times New Roman" w:cs="Times New Roman"/>
+          <w:sz w:val="28"/>
+          <w:szCs w:val="28"/>
+        </w:rPr>
+        <w:t>PHP web framework</w:t>
       </w:r>
     </w:p>
     <w:p>
@@ -4809,13 +5706,23 @@
           <w:szCs w:val="28"/>
         </w:rPr>
       </w:pPr>
-      <w:r>
-        <w:rPr>
-          <w:rFonts w:ascii="Times New Roman" w:hAnsi="Times New Roman" w:cs="Times New Roman"/>
-          <w:sz w:val="28"/>
-          <w:szCs w:val="28"/>
-        </w:rPr>
-        <w:t>Dia</w:t>
+      <w:proofErr w:type="spellStart"/>
+      <w:r>
+        <w:rPr>
+          <w:rFonts w:ascii="Times New Roman" w:hAnsi="Times New Roman" w:cs="Times New Roman"/>
+          <w:sz w:val="28"/>
+          <w:szCs w:val="28"/>
+        </w:rPr>
+        <w:t>Cacoo</w:t>
+      </w:r>
+      <w:proofErr w:type="spellEnd"/>
+      <w:r>
+        <w:rPr>
+          <w:rFonts w:ascii="Times New Roman" w:hAnsi="Times New Roman" w:cs="Times New Roman"/>
+          <w:sz w:val="28"/>
+          <w:szCs w:val="28"/>
+        </w:rPr>
+        <w:t xml:space="preserve"> Wireframe</w:t>
       </w:r>
     </w:p>
     <w:p>
@@ -4839,7 +5746,7 @@
           <w:sz w:val="28"/>
           <w:szCs w:val="28"/>
         </w:rPr>
-        <w:t>Adobe PDF Reader</w:t>
+        <w:t>Dia</w:t>
       </w:r>
     </w:p>
     <w:p>
@@ -4863,7 +5770,7 @@
           <w:sz w:val="28"/>
           <w:szCs w:val="28"/>
         </w:rPr>
-        <w:t>Microsoft Office</w:t>
+        <w:t>Adobe PDF Reader</w:t>
       </w:r>
     </w:p>
     <w:p>
@@ -4881,6 +5788,30 @@
           <w:szCs w:val="28"/>
         </w:rPr>
       </w:pPr>
+      <w:r>
+        <w:rPr>
+          <w:rFonts w:ascii="Times New Roman" w:hAnsi="Times New Roman" w:cs="Times New Roman"/>
+          <w:sz w:val="28"/>
+          <w:szCs w:val="28"/>
+        </w:rPr>
+        <w:t>Microsoft Office</w:t>
+      </w:r>
+    </w:p>
+    <w:p>
+      <w:pPr>
+        <w:pStyle w:val="ListParagraph"/>
+        <w:numPr>
+          <w:ilvl w:val="1"/>
+          <w:numId w:val="5"/>
+        </w:numPr>
+        <w:spacing w:after="0"/>
+        <w:jc w:val="both"/>
+        <w:rPr>
+          <w:rFonts w:ascii="Times New Roman" w:hAnsi="Times New Roman" w:cs="Times New Roman"/>
+          <w:sz w:val="28"/>
+          <w:szCs w:val="28"/>
+        </w:rPr>
+      </w:pPr>
       <w:proofErr w:type="spellStart"/>
       <w:r>
         <w:rPr>
@@ -4894,14 +5825,100 @@
     </w:p>
     <w:p>
       <w:pPr>
-        <w:spacing w:after="0"/>
-        <w:jc w:val="both"/>
-        <w:rPr>
-          <w:rFonts w:ascii="Times New Roman" w:hAnsi="Times New Roman" w:cs="Times New Roman"/>
-          <w:sz w:val="28"/>
-          <w:szCs w:val="28"/>
-        </w:rPr>
-      </w:pPr>
+        <w:pStyle w:val="ListParagraph"/>
+        <w:numPr>
+          <w:ilvl w:val="1"/>
+          <w:numId w:val="5"/>
+        </w:numPr>
+        <w:spacing w:after="0"/>
+        <w:jc w:val="both"/>
+        <w:rPr>
+          <w:rFonts w:ascii="Times New Roman" w:hAnsi="Times New Roman" w:cs="Times New Roman"/>
+          <w:sz w:val="28"/>
+          <w:szCs w:val="28"/>
+        </w:rPr>
+      </w:pPr>
+      <w:proofErr w:type="spellStart"/>
+      <w:r>
+        <w:rPr>
+          <w:rFonts w:ascii="Times New Roman" w:hAnsi="Times New Roman" w:cs="Times New Roman"/>
+          <w:sz w:val="28"/>
+          <w:szCs w:val="28"/>
+        </w:rPr>
+        <w:t>Atleast</w:t>
+      </w:r>
+      <w:proofErr w:type="spellEnd"/>
+      <w:r>
+        <w:rPr>
+          <w:rFonts w:ascii="Times New Roman" w:hAnsi="Times New Roman" w:cs="Times New Roman"/>
+          <w:sz w:val="28"/>
+          <w:szCs w:val="28"/>
+        </w:rPr>
+        <w:t xml:space="preserve"> 2 Android Device</w:t>
+      </w:r>
+    </w:p>
+    <w:p>
+      <w:pPr>
+        <w:spacing w:after="0"/>
+        <w:jc w:val="both"/>
+        <w:rPr>
+          <w:rFonts w:ascii="Times New Roman" w:hAnsi="Times New Roman" w:cs="Times New Roman"/>
+          <w:sz w:val="28"/>
+          <w:szCs w:val="28"/>
+        </w:rPr>
+      </w:pPr>
+      <w:r>
+        <w:rPr>
+          <w:rFonts w:ascii="Times New Roman" w:hAnsi="Times New Roman" w:cs="Times New Roman"/>
+          <w:sz w:val="28"/>
+          <w:szCs w:val="28"/>
+        </w:rPr>
+        <w:t>Sublime Text is a proprietary cross-platform source code editor</w:t>
+      </w:r>
+      <w:r>
+        <w:rPr>
+          <w:rFonts w:ascii="Times New Roman" w:hAnsi="Times New Roman" w:cs="Times New Roman"/>
+          <w:sz w:val="28"/>
+          <w:szCs w:val="28"/>
+        </w:rPr>
+        <w:t xml:space="preserve"> with a Python application </w:t>
+      </w:r>
+      <w:proofErr w:type="spellStart"/>
+      <w:r>
+        <w:rPr>
+          <w:rFonts w:ascii="Times New Roman" w:hAnsi="Times New Roman" w:cs="Times New Roman"/>
+          <w:sz w:val="28"/>
+          <w:szCs w:val="28"/>
+        </w:rPr>
+        <w:t>programme</w:t>
+      </w:r>
+      <w:proofErr w:type="spellEnd"/>
+      <w:r>
+        <w:rPr>
+          <w:rFonts w:ascii="Times New Roman" w:hAnsi="Times New Roman" w:cs="Times New Roman"/>
+          <w:sz w:val="28"/>
+          <w:szCs w:val="28"/>
+        </w:rPr>
+        <w:t xml:space="preserve"> </w:t>
+      </w:r>
+      <w:proofErr w:type="gramStart"/>
+      <w:r>
+        <w:rPr>
+          <w:rFonts w:ascii="Times New Roman" w:hAnsi="Times New Roman" w:cs="Times New Roman"/>
+          <w:sz w:val="28"/>
+          <w:szCs w:val="28"/>
+        </w:rPr>
+        <w:t>interface(</w:t>
+      </w:r>
+      <w:proofErr w:type="gramEnd"/>
+      <w:r>
+        <w:rPr>
+          <w:rFonts w:ascii="Times New Roman" w:hAnsi="Times New Roman" w:cs="Times New Roman"/>
+          <w:sz w:val="28"/>
+          <w:szCs w:val="28"/>
+        </w:rPr>
+        <w:t xml:space="preserve">API). </w:t>
+      </w:r>
       <w:r>
         <w:rPr>
           <w:rFonts w:ascii="Times New Roman" w:hAnsi="Times New Roman" w:cs="Times New Roman"/>
@@ -4916,7 +5933,42 @@
           <w:sz w:val="28"/>
           <w:szCs w:val="28"/>
         </w:rPr>
-        <w:t xml:space="preserve"> for temporary use. Moreover we write programming language in this text editor. The Android Studio is the platform or the tool we use to develop the application. We compile, execute and test the code during the development of the project. The </w:t>
+        <w:t xml:space="preserve"> for temporary use. Moreover we write programming language in this text editor. </w:t>
+      </w:r>
+    </w:p>
+    <w:p>
+      <w:pPr>
+        <w:spacing w:after="0"/>
+        <w:jc w:val="both"/>
+        <w:rPr>
+          <w:rFonts w:ascii="Times New Roman" w:hAnsi="Times New Roman" w:cs="Times New Roman"/>
+          <w:sz w:val="28"/>
+          <w:szCs w:val="28"/>
+        </w:rPr>
+      </w:pPr>
+      <w:r>
+        <w:rPr>
+          <w:rFonts w:ascii="Times New Roman" w:hAnsi="Times New Roman" w:cs="Times New Roman"/>
+          <w:sz w:val="28"/>
+          <w:szCs w:val="28"/>
+        </w:rPr>
+        <w:t>A</w:t>
+      </w:r>
+      <w:r>
+        <w:rPr>
+          <w:rFonts w:ascii="Times New Roman" w:hAnsi="Times New Roman" w:cs="Times New Roman"/>
+          <w:sz w:val="28"/>
+          <w:szCs w:val="28"/>
+        </w:rPr>
+        <w:t>ndroid Studio is the official</w:t>
+      </w:r>
+      <w:r>
+        <w:rPr>
+          <w:rFonts w:ascii="Times New Roman" w:hAnsi="Times New Roman" w:cs="Times New Roman"/>
+          <w:sz w:val="28"/>
+          <w:szCs w:val="28"/>
+        </w:rPr>
+        <w:t xml:space="preserve"> integrated development environment (IDE) for Google's Android operating system, built on </w:t>
       </w:r>
       <w:proofErr w:type="spellStart"/>
       <w:r>
@@ -4925,6 +5977,227 @@
           <w:sz w:val="28"/>
           <w:szCs w:val="28"/>
         </w:rPr>
+        <w:t>JetBrains</w:t>
+      </w:r>
+      <w:proofErr w:type="spellEnd"/>
+      <w:r>
+        <w:rPr>
+          <w:rFonts w:ascii="Times New Roman" w:hAnsi="Times New Roman" w:cs="Times New Roman"/>
+          <w:sz w:val="28"/>
+          <w:szCs w:val="28"/>
+        </w:rPr>
+        <w:t>' IntelliJ IDEA software and designed specifically for Android development.</w:t>
+      </w:r>
+      <w:r>
+        <w:rPr>
+          <w:rFonts w:ascii="Times New Roman" w:hAnsi="Times New Roman" w:cs="Times New Roman"/>
+          <w:sz w:val="28"/>
+          <w:szCs w:val="28"/>
+        </w:rPr>
+        <w:t xml:space="preserve"> </w:t>
+      </w:r>
+      <w:r>
+        <w:rPr>
+          <w:rFonts w:ascii="Times New Roman" w:hAnsi="Times New Roman" w:cs="Times New Roman"/>
+          <w:sz w:val="28"/>
+          <w:szCs w:val="28"/>
+        </w:rPr>
+        <w:t xml:space="preserve">It is available for download on Windows, </w:t>
+      </w:r>
+      <w:proofErr w:type="spellStart"/>
+      <w:r>
+        <w:rPr>
+          <w:rFonts w:ascii="Times New Roman" w:hAnsi="Times New Roman" w:cs="Times New Roman"/>
+          <w:sz w:val="28"/>
+          <w:szCs w:val="28"/>
+        </w:rPr>
+        <w:t>macOS</w:t>
+      </w:r>
+      <w:proofErr w:type="spellEnd"/>
+      <w:r>
+        <w:rPr>
+          <w:rFonts w:ascii="Times New Roman" w:hAnsi="Times New Roman" w:cs="Times New Roman"/>
+          <w:sz w:val="28"/>
+          <w:szCs w:val="28"/>
+        </w:rPr>
+        <w:t xml:space="preserve"> and Linux based operating systems.</w:t>
+      </w:r>
+      <w:r>
+        <w:rPr>
+          <w:rFonts w:ascii="Times New Roman" w:hAnsi="Times New Roman" w:cs="Times New Roman"/>
+          <w:sz w:val="28"/>
+          <w:szCs w:val="28"/>
+        </w:rPr>
+        <w:t xml:space="preserve"> </w:t>
+      </w:r>
+      <w:r>
+        <w:rPr>
+          <w:rFonts w:ascii="Times New Roman" w:hAnsi="Times New Roman" w:cs="Times New Roman"/>
+          <w:sz w:val="28"/>
+          <w:szCs w:val="28"/>
+        </w:rPr>
+        <w:lastRenderedPageBreak/>
+        <w:t>Android Studio is the platform or the tool we use to develop the application. We compile, execute and test the code during the development of the project.</w:t>
+      </w:r>
+    </w:p>
+    <w:p>
+      <w:pPr>
+        <w:spacing w:after="0"/>
+        <w:jc w:val="both"/>
+        <w:rPr>
+          <w:rFonts w:ascii="Times New Roman" w:hAnsi="Times New Roman" w:cs="Times New Roman"/>
+          <w:sz w:val="28"/>
+          <w:szCs w:val="28"/>
+        </w:rPr>
+      </w:pPr>
+      <w:proofErr w:type="spellStart"/>
+      <w:r>
+        <w:rPr>
+          <w:rFonts w:ascii="Times New Roman" w:hAnsi="Times New Roman" w:cs="Times New Roman"/>
+          <w:sz w:val="28"/>
+          <w:szCs w:val="28"/>
+        </w:rPr>
+        <w:t>L</w:t>
+      </w:r>
+      <w:r>
+        <w:rPr>
+          <w:rFonts w:ascii="Times New Roman" w:hAnsi="Times New Roman" w:cs="Times New Roman"/>
+          <w:sz w:val="28"/>
+          <w:szCs w:val="28"/>
+        </w:rPr>
+        <w:t>aravel</w:t>
+      </w:r>
+      <w:proofErr w:type="spellEnd"/>
+      <w:r>
+        <w:rPr>
+          <w:rFonts w:ascii="Times New Roman" w:hAnsi="Times New Roman" w:cs="Times New Roman"/>
+          <w:sz w:val="28"/>
+          <w:szCs w:val="28"/>
+        </w:rPr>
+        <w:t xml:space="preserve"> is a free, open-source</w:t>
+      </w:r>
+      <w:r>
+        <w:rPr>
+          <w:rFonts w:ascii="Times New Roman" w:hAnsi="Times New Roman" w:cs="Times New Roman"/>
+          <w:sz w:val="28"/>
+          <w:szCs w:val="28"/>
+        </w:rPr>
+        <w:t xml:space="preserve"> PHP web framework that is for the development of web applications following the model–view–controller (MVC) architectural pattern.</w:t>
+      </w:r>
+      <w:r>
+        <w:rPr>
+          <w:rFonts w:ascii="Times New Roman" w:hAnsi="Times New Roman" w:cs="Times New Roman"/>
+          <w:sz w:val="28"/>
+          <w:szCs w:val="28"/>
+        </w:rPr>
+        <w:t xml:space="preserve"> </w:t>
+      </w:r>
+      <w:r>
+        <w:rPr>
+          <w:rFonts w:ascii="Times New Roman" w:hAnsi="Times New Roman" w:cs="Times New Roman"/>
+          <w:sz w:val="28"/>
+          <w:szCs w:val="28"/>
+        </w:rPr>
+        <w:t xml:space="preserve">Some of the features of </w:t>
+      </w:r>
+      <w:proofErr w:type="spellStart"/>
+      <w:r>
+        <w:rPr>
+          <w:rFonts w:ascii="Times New Roman" w:hAnsi="Times New Roman" w:cs="Times New Roman"/>
+          <w:sz w:val="28"/>
+          <w:szCs w:val="28"/>
+        </w:rPr>
+        <w:t>Laravel</w:t>
+      </w:r>
+      <w:proofErr w:type="spellEnd"/>
+      <w:r>
+        <w:rPr>
+          <w:rFonts w:ascii="Times New Roman" w:hAnsi="Times New Roman" w:cs="Times New Roman"/>
+          <w:sz w:val="28"/>
+          <w:szCs w:val="28"/>
+        </w:rPr>
+        <w:t xml:space="preserve"> are a modular packaging system with a dedicated dependency manager, different ways for accessing relational databases, utilities that aid in application deployment and maintenance, and its orientation toward syntactic sugar.</w:t>
+      </w:r>
+      <w:r>
+        <w:rPr>
+          <w:rFonts w:ascii="Times New Roman" w:hAnsi="Times New Roman" w:cs="Times New Roman"/>
+          <w:sz w:val="28"/>
+          <w:szCs w:val="28"/>
+        </w:rPr>
+        <w:t xml:space="preserve"> </w:t>
+      </w:r>
+      <w:r>
+        <w:rPr>
+          <w:rFonts w:ascii="Times New Roman" w:hAnsi="Times New Roman" w:cs="Times New Roman"/>
+          <w:sz w:val="28"/>
+          <w:szCs w:val="28"/>
+        </w:rPr>
+        <w:t xml:space="preserve">We create </w:t>
+      </w:r>
+      <w:proofErr w:type="spellStart"/>
+      <w:r>
+        <w:rPr>
+          <w:rFonts w:ascii="Times New Roman" w:hAnsi="Times New Roman" w:cs="Times New Roman"/>
+          <w:sz w:val="28"/>
+          <w:szCs w:val="28"/>
+        </w:rPr>
+        <w:t>Laravel</w:t>
+      </w:r>
+      <w:proofErr w:type="spellEnd"/>
+      <w:r>
+        <w:rPr>
+          <w:rFonts w:ascii="Times New Roman" w:hAnsi="Times New Roman" w:cs="Times New Roman"/>
+          <w:sz w:val="28"/>
+          <w:szCs w:val="28"/>
+        </w:rPr>
+        <w:t xml:space="preserve"> </w:t>
+      </w:r>
+      <w:proofErr w:type="spellStart"/>
+      <w:proofErr w:type="gramStart"/>
+      <w:r>
+        <w:rPr>
+          <w:rFonts w:ascii="Times New Roman" w:hAnsi="Times New Roman" w:cs="Times New Roman"/>
+          <w:sz w:val="28"/>
+          <w:szCs w:val="28"/>
+        </w:rPr>
+        <w:t>api</w:t>
+      </w:r>
+      <w:proofErr w:type="spellEnd"/>
+      <w:proofErr w:type="gramEnd"/>
+      <w:r>
+        <w:rPr>
+          <w:rFonts w:ascii="Times New Roman" w:hAnsi="Times New Roman" w:cs="Times New Roman"/>
+          <w:sz w:val="28"/>
+          <w:szCs w:val="28"/>
+        </w:rPr>
+        <w:t xml:space="preserve"> for Android implementation to handle the database and to control the database from the web.</w:t>
+      </w:r>
+    </w:p>
+    <w:p>
+      <w:pPr>
+        <w:spacing w:after="0"/>
+        <w:jc w:val="both"/>
+        <w:rPr>
+          <w:rFonts w:ascii="Times New Roman" w:hAnsi="Times New Roman" w:cs="Times New Roman"/>
+          <w:sz w:val="28"/>
+          <w:szCs w:val="28"/>
+        </w:rPr>
+      </w:pPr>
+      <w:r>
+        <w:rPr>
+          <w:rFonts w:ascii="Times New Roman" w:hAnsi="Times New Roman" w:cs="Times New Roman"/>
+          <w:sz w:val="28"/>
+          <w:szCs w:val="28"/>
+        </w:rPr>
+        <w:t xml:space="preserve">The </w:t>
+      </w:r>
+      <w:proofErr w:type="spellStart"/>
+      <w:r>
+        <w:rPr>
+          <w:rFonts w:ascii="Times New Roman" w:hAnsi="Times New Roman" w:cs="Times New Roman"/>
+          <w:sz w:val="28"/>
+          <w:szCs w:val="28"/>
+        </w:rPr>
         <w:t>Cacoo</w:t>
       </w:r>
       <w:proofErr w:type="spellEnd"/>
@@ -4934,7 +6207,109 @@
           <w:sz w:val="28"/>
           <w:szCs w:val="28"/>
         </w:rPr>
-        <w:t xml:space="preserve"> Wireframe is used for creating the wireframe model of our product. Dia is used to create various designs</w:t>
+        <w:t xml:space="preserve"> Wireframe is used for creating the wireframe model of our product.</w:t>
+      </w:r>
+      <w:r>
+        <w:t xml:space="preserve"> </w:t>
+      </w:r>
+      <w:proofErr w:type="spellStart"/>
+      <w:r>
+        <w:rPr>
+          <w:rFonts w:ascii="Times New Roman" w:hAnsi="Times New Roman" w:cs="Times New Roman"/>
+          <w:sz w:val="28"/>
+          <w:szCs w:val="28"/>
+        </w:rPr>
+        <w:t>Cacoo</w:t>
+      </w:r>
+      <w:proofErr w:type="spellEnd"/>
+      <w:r>
+        <w:rPr>
+          <w:rFonts w:ascii="Times New Roman" w:hAnsi="Times New Roman" w:cs="Times New Roman"/>
+          <w:sz w:val="28"/>
+          <w:szCs w:val="28"/>
+        </w:rPr>
+        <w:t xml:space="preserve"> is a web-based design tool, that allows real-time collaboration on</w:t>
+      </w:r>
+      <w:r>
+        <w:rPr>
+          <w:rFonts w:ascii="Times New Roman" w:hAnsi="Times New Roman" w:cs="Times New Roman"/>
+          <w:sz w:val="28"/>
+          <w:szCs w:val="28"/>
+        </w:rPr>
+        <w:t xml:space="preserve"> </w:t>
+      </w:r>
+      <w:proofErr w:type="gramStart"/>
+      <w:r>
+        <w:rPr>
+          <w:rFonts w:ascii="Times New Roman" w:hAnsi="Times New Roman" w:cs="Times New Roman"/>
+          <w:sz w:val="28"/>
+          <w:szCs w:val="28"/>
+        </w:rPr>
+        <w:t>a the</w:t>
+      </w:r>
+      <w:proofErr w:type="gramEnd"/>
+      <w:r>
+        <w:rPr>
+          <w:rFonts w:ascii="Times New Roman" w:hAnsi="Times New Roman" w:cs="Times New Roman"/>
+          <w:sz w:val="28"/>
+          <w:szCs w:val="28"/>
+        </w:rPr>
+        <w:t xml:space="preserve"> same diagram, at the same time. With this application you can create network charts, site maps, UML and wireframes.</w:t>
+      </w:r>
+    </w:p>
+    <w:p>
+      <w:pPr>
+        <w:spacing w:after="0"/>
+        <w:jc w:val="both"/>
+        <w:rPr>
+          <w:rFonts w:ascii="Times New Roman" w:hAnsi="Times New Roman" w:cs="Times New Roman"/>
+          <w:sz w:val="28"/>
+          <w:szCs w:val="28"/>
+        </w:rPr>
+      </w:pPr>
+      <w:proofErr w:type="spellStart"/>
+      <w:r>
+        <w:rPr>
+          <w:rFonts w:ascii="Times New Roman" w:hAnsi="Times New Roman" w:cs="Times New Roman"/>
+          <w:sz w:val="28"/>
+          <w:szCs w:val="28"/>
+        </w:rPr>
+        <w:t>Dia</w:t>
+      </w:r>
+      <w:proofErr w:type="spellEnd"/>
+      <w:r>
+        <w:rPr>
+          <w:rFonts w:ascii="Times New Roman" w:hAnsi="Times New Roman" w:cs="Times New Roman"/>
+          <w:sz w:val="28"/>
+          <w:szCs w:val="28"/>
+        </w:rPr>
+        <w:t xml:space="preserve"> is free and open source general-purpose diagramming software and uses a controlled single document interface (SDI) similar to GIMP and </w:t>
+      </w:r>
+      <w:proofErr w:type="spellStart"/>
+      <w:r>
+        <w:rPr>
+          <w:rFonts w:ascii="Times New Roman" w:hAnsi="Times New Roman" w:cs="Times New Roman"/>
+          <w:sz w:val="28"/>
+          <w:szCs w:val="28"/>
+        </w:rPr>
+        <w:t>Inkscape</w:t>
+      </w:r>
+      <w:proofErr w:type="spellEnd"/>
+      <w:r>
+        <w:rPr>
+          <w:rFonts w:ascii="Times New Roman" w:hAnsi="Times New Roman" w:cs="Times New Roman"/>
+          <w:sz w:val="28"/>
+          <w:szCs w:val="28"/>
+        </w:rPr>
+        <w:t>.</w:t>
+      </w:r>
+      <w:r>
+        <w:rPr>
+          <w:rFonts w:ascii="Times New Roman" w:hAnsi="Times New Roman" w:cs="Times New Roman"/>
+          <w:sz w:val="28"/>
+          <w:szCs w:val="28"/>
+        </w:rPr>
+        <w:t xml:space="preserve"> Dia is used to create various designs</w:t>
       </w:r>
       <w:r>
         <w:rPr>
@@ -4944,21 +6319,223 @@
         </w:rPr>
         <w:t xml:space="preserve"> and artifacts for the project such as use case diagrams, system sequence diagrams, domain diagrams, class diagrams etc.</w:t>
       </w:r>
-      <w:r>
-        <w:rPr>
-          <w:rFonts w:ascii="Times New Roman" w:hAnsi="Times New Roman" w:cs="Times New Roman"/>
-          <w:sz w:val="28"/>
-          <w:szCs w:val="28"/>
-        </w:rPr>
-        <w:t xml:space="preserve"> Adobe PDF Reader and Microsoft Office are used for the purpose of the documentation.</w:t>
-      </w:r>
-      <w:r>
-        <w:rPr>
-          <w:rFonts w:ascii="Times New Roman" w:hAnsi="Times New Roman" w:cs="Times New Roman"/>
-          <w:sz w:val="28"/>
-          <w:szCs w:val="28"/>
-        </w:rPr>
-        <w:t xml:space="preserve"> Moreover we use </w:t>
+    </w:p>
+    <w:p>
+      <w:pPr>
+        <w:spacing w:after="0"/>
+        <w:jc w:val="both"/>
+        <w:rPr>
+          <w:rFonts w:ascii="Times New Roman" w:hAnsi="Times New Roman" w:cs="Times New Roman"/>
+          <w:sz w:val="28"/>
+          <w:szCs w:val="28"/>
+        </w:rPr>
+      </w:pPr>
+      <w:r>
+        <w:rPr>
+          <w:rFonts w:ascii="Times New Roman" w:hAnsi="Times New Roman" w:cs="Times New Roman"/>
+          <w:sz w:val="28"/>
+          <w:szCs w:val="28"/>
+        </w:rPr>
+        <w:t xml:space="preserve"> Adobe PDF Reader is a family of Adobe Acrobat for Application software and web service</w:t>
+      </w:r>
+      <w:r>
+        <w:rPr>
+          <w:rFonts w:ascii="Times New Roman" w:hAnsi="Times New Roman" w:cs="Times New Roman"/>
+          <w:sz w:val="28"/>
+          <w:szCs w:val="28"/>
+        </w:rPr>
+        <w:t>s to</w:t>
+      </w:r>
+      <w:r>
+        <w:rPr>
+          <w:rFonts w:ascii="Times New Roman" w:hAnsi="Times New Roman" w:cs="Times New Roman"/>
+          <w:sz w:val="28"/>
+          <w:szCs w:val="28"/>
+        </w:rPr>
+        <w:t xml:space="preserve"> view, create, manipulate, print and manage files in Portable Document Format </w:t>
+      </w:r>
+      <w:r>
+        <w:rPr>
+          <w:rFonts w:ascii="Times New Roman" w:hAnsi="Times New Roman" w:cs="Times New Roman"/>
+          <w:sz w:val="28"/>
+          <w:szCs w:val="28"/>
+        </w:rPr>
+        <w:t>(PDF). The basic Acrobat Reader is</w:t>
+      </w:r>
+      <w:r>
+        <w:rPr>
+          <w:rFonts w:ascii="Times New Roman" w:hAnsi="Times New Roman" w:cs="Times New Roman"/>
+          <w:sz w:val="28"/>
+          <w:szCs w:val="28"/>
+        </w:rPr>
+        <w:t xml:space="preserve"> available for several deskt</w:t>
+      </w:r>
+      <w:r>
+        <w:rPr>
+          <w:rFonts w:ascii="Times New Roman" w:hAnsi="Times New Roman" w:cs="Times New Roman"/>
+          <w:sz w:val="28"/>
+          <w:szCs w:val="28"/>
+        </w:rPr>
+        <w:t>op and mobile platforms.</w:t>
+      </w:r>
+    </w:p>
+    <w:p>
+      <w:pPr>
+        <w:spacing w:after="0"/>
+        <w:jc w:val="both"/>
+        <w:rPr>
+          <w:rFonts w:ascii="Times New Roman" w:hAnsi="Times New Roman" w:cs="Times New Roman"/>
+          <w:sz w:val="28"/>
+          <w:szCs w:val="28"/>
+        </w:rPr>
+      </w:pPr>
+    </w:p>
+    <w:p>
+      <w:pPr>
+        <w:spacing w:after="0"/>
+        <w:jc w:val="both"/>
+        <w:rPr>
+          <w:rFonts w:ascii="Times New Roman" w:hAnsi="Times New Roman" w:cs="Times New Roman"/>
+          <w:sz w:val="28"/>
+          <w:szCs w:val="28"/>
+        </w:rPr>
+      </w:pPr>
+      <w:proofErr w:type="spellStart"/>
+      <w:r>
+        <w:rPr>
+          <w:rFonts w:ascii="Times New Roman" w:hAnsi="Times New Roman" w:cs="Times New Roman"/>
+          <w:sz w:val="28"/>
+          <w:szCs w:val="28"/>
+        </w:rPr>
+        <w:t>Micosoft</w:t>
+      </w:r>
+      <w:proofErr w:type="spellEnd"/>
+      <w:r>
+        <w:rPr>
+          <w:rFonts w:ascii="Times New Roman" w:hAnsi="Times New Roman" w:cs="Times New Roman"/>
+          <w:sz w:val="28"/>
+          <w:szCs w:val="28"/>
+        </w:rPr>
+        <w:t xml:space="preserve"> Word is </w:t>
+      </w:r>
+      <w:r>
+        <w:rPr>
+          <w:rFonts w:ascii="Times New Roman" w:hAnsi="Times New Roman" w:cs="Times New Roman"/>
+          <w:sz w:val="28"/>
+          <w:szCs w:val="28"/>
+        </w:rPr>
+        <w:t>a word processor included in Microsoft Office and some editions of the now</w:t>
+      </w:r>
+      <w:r>
+        <w:rPr>
+          <w:rFonts w:ascii="Times New Roman" w:hAnsi="Times New Roman" w:cs="Times New Roman"/>
+          <w:sz w:val="28"/>
+          <w:szCs w:val="28"/>
+        </w:rPr>
+        <w:t>-discontinued Microsoft Works. I</w:t>
+      </w:r>
+      <w:r>
+        <w:rPr>
+          <w:rFonts w:ascii="Times New Roman" w:hAnsi="Times New Roman" w:cs="Times New Roman"/>
+          <w:sz w:val="28"/>
+          <w:szCs w:val="28"/>
+        </w:rPr>
+        <w:t>t implemented the proprietary doc format as its primary format.</w:t>
+      </w:r>
+      <w:r>
+        <w:rPr>
+          <w:rFonts w:ascii="Times New Roman" w:hAnsi="Times New Roman" w:cs="Times New Roman"/>
+          <w:sz w:val="28"/>
+          <w:szCs w:val="28"/>
+        </w:rPr>
+        <w:t xml:space="preserve"> </w:t>
+      </w:r>
+      <w:r>
+        <w:rPr>
+          <w:rFonts w:ascii="Times New Roman" w:hAnsi="Times New Roman" w:cs="Times New Roman"/>
+          <w:sz w:val="28"/>
+          <w:szCs w:val="28"/>
+        </w:rPr>
+        <w:t>Microsoft Office are used for the purpose of the documentation.</w:t>
+      </w:r>
+      <w:r>
+        <w:rPr>
+          <w:rFonts w:ascii="Times New Roman" w:hAnsi="Times New Roman" w:cs="Times New Roman"/>
+          <w:sz w:val="28"/>
+          <w:szCs w:val="28"/>
+        </w:rPr>
+        <w:t xml:space="preserve"> </w:t>
+      </w:r>
+    </w:p>
+    <w:p>
+      <w:pPr>
+        <w:spacing w:after="0"/>
+        <w:jc w:val="both"/>
+        <w:rPr>
+          <w:rFonts w:ascii="Times New Roman" w:hAnsi="Times New Roman" w:cs="Times New Roman"/>
+          <w:sz w:val="28"/>
+          <w:szCs w:val="28"/>
+        </w:rPr>
+      </w:pPr>
+      <w:r>
+        <w:rPr>
+          <w:rFonts w:ascii="Times New Roman" w:hAnsi="Times New Roman" w:cs="Times New Roman"/>
+          <w:sz w:val="28"/>
+          <w:szCs w:val="28"/>
+        </w:rPr>
+        <w:t xml:space="preserve">GitHub is a Web-based </w:t>
+      </w:r>
+      <w:proofErr w:type="spellStart"/>
+      <w:r>
+        <w:rPr>
+          <w:rFonts w:ascii="Times New Roman" w:hAnsi="Times New Roman" w:cs="Times New Roman"/>
+          <w:sz w:val="28"/>
+          <w:szCs w:val="28"/>
+        </w:rPr>
+        <w:t>Git</w:t>
+      </w:r>
+      <w:proofErr w:type="spellEnd"/>
+      <w:r>
+        <w:rPr>
+          <w:rFonts w:ascii="Times New Roman" w:hAnsi="Times New Roman" w:cs="Times New Roman"/>
+          <w:sz w:val="28"/>
+          <w:szCs w:val="28"/>
+        </w:rPr>
+        <w:t xml:space="preserve"> version control repository hosting service. It is mostly used for computer code. It offers all of the distributed version control and source code management (SCM) functionality of </w:t>
+      </w:r>
+      <w:proofErr w:type="spellStart"/>
+      <w:r>
+        <w:rPr>
+          <w:rFonts w:ascii="Times New Roman" w:hAnsi="Times New Roman" w:cs="Times New Roman"/>
+          <w:sz w:val="28"/>
+          <w:szCs w:val="28"/>
+        </w:rPr>
+        <w:t>Git</w:t>
+      </w:r>
+      <w:proofErr w:type="spellEnd"/>
+      <w:r>
+        <w:rPr>
+          <w:rFonts w:ascii="Times New Roman" w:hAnsi="Times New Roman" w:cs="Times New Roman"/>
+          <w:sz w:val="28"/>
+          <w:szCs w:val="28"/>
+        </w:rPr>
+        <w:t xml:space="preserve"> as well as adding its own features. It provides access control and several collaboration features such as bug tracking, feature requests, task management, and wikis for every project. GitHub offers both plans for private and free repositories on the same account which are commonly used to host open-source software projects.</w:t>
+      </w:r>
+      <w:r>
+        <w:rPr>
+          <w:rFonts w:ascii="Times New Roman" w:hAnsi="Times New Roman" w:cs="Times New Roman"/>
+          <w:sz w:val="28"/>
+          <w:szCs w:val="28"/>
+        </w:rPr>
+        <w:t xml:space="preserve"> </w:t>
+      </w:r>
+      <w:r>
+        <w:rPr>
+          <w:rFonts w:ascii="Times New Roman" w:hAnsi="Times New Roman" w:cs="Times New Roman"/>
+          <w:sz w:val="28"/>
+          <w:szCs w:val="28"/>
+        </w:rPr>
+        <w:t xml:space="preserve">Moreover we use </w:t>
       </w:r>
       <w:proofErr w:type="spellStart"/>
       <w:r>
@@ -5061,6 +6638,7 @@
           <w:szCs w:val="28"/>
         </w:rPr>
       </w:pPr>
+      <w:bookmarkStart w:id="0" w:name="_GoBack"/>
       <w:r>
         <w:rPr>
           <w:rFonts w:ascii="Times New Roman" w:hAnsi="Times New Roman" w:cs="Times New Roman"/>
@@ -5069,6 +6647,7 @@
           <w:szCs w:val="28"/>
           <w:lang w:bidi="ne-NP"/>
         </w:rPr>
+        <w:lastRenderedPageBreak/>
         <w:drawing>
           <wp:inline distT="0" distB="0" distL="0" distR="0">
             <wp:extent cx="5114925" cy="8010653"/>
@@ -5111,6 +6690,7 @@
           </wp:inline>
         </w:drawing>
       </w:r>
+      <w:bookmarkEnd w:id="0"/>
       <w:r>
         <w:rPr>
           <w:rFonts w:ascii="Georgia" w:hAnsi="Georgia" w:cs="Times New Roman"/>
@@ -5261,6 +6841,7 @@
           <w:szCs w:val="28"/>
           <w:lang w:bidi="ne-NP"/>
         </w:rPr>
+        <w:lastRenderedPageBreak/>
         <w:drawing>
           <wp:inline distT="0" distB="0" distL="0" distR="0">
             <wp:extent cx="5124450" cy="4038600"/>
@@ -5365,6 +6946,7 @@
           <w:szCs w:val="28"/>
           <w:lang w:bidi="ne-NP"/>
         </w:rPr>
+        <w:lastRenderedPageBreak/>
         <w:drawing>
           <wp:inline distT="0" distB="0" distL="0" distR="0">
             <wp:extent cx="5162550" cy="4762500"/>
@@ -5481,6 +7063,7 @@
           <w:szCs w:val="28"/>
           <w:lang w:bidi="ne-NP"/>
         </w:rPr>
+        <w:lastRenderedPageBreak/>
         <w:drawing>
           <wp:inline distT="0" distB="0" distL="0" distR="0">
             <wp:extent cx="5276215" cy="4451985"/>
@@ -5591,6 +7174,7 @@
           <w:szCs w:val="28"/>
           <w:lang w:bidi="ne-NP"/>
         </w:rPr>
+        <w:lastRenderedPageBreak/>
         <w:drawing>
           <wp:inline distT="0" distB="0" distL="0" distR="0">
             <wp:extent cx="5276215" cy="7035800"/>
@@ -5729,6 +7313,7 @@
           <w:szCs w:val="24"/>
           <w:lang w:bidi="ne-NP"/>
         </w:rPr>
+        <w:lastRenderedPageBreak/>
         <w:drawing>
           <wp:inline distT="0" distB="0" distL="0" distR="0">
             <wp:extent cx="4960088" cy="6650091"/>
@@ -5868,6 +7453,7 @@
           <w:szCs w:val="24"/>
           <w:lang w:bidi="ne-NP"/>
         </w:rPr>
+        <w:lastRenderedPageBreak/>
         <w:drawing>
           <wp:inline distT="0" distB="0" distL="0" distR="0">
             <wp:extent cx="4035914" cy="6972300"/>
@@ -5998,6 +7584,7 @@
           <w:sz w:val="28"/>
           <w:szCs w:val="28"/>
         </w:rPr>
+        <w:lastRenderedPageBreak/>
         <w:t>The use case contracts are mentioned below:</w:t>
       </w:r>
     </w:p>
@@ -6401,6 +7988,7 @@
           <w:sz w:val="30"/>
           <w:szCs w:val="30"/>
         </w:rPr>
+        <w:lastRenderedPageBreak/>
         <w:t xml:space="preserve">Use Case UC2: </w:t>
       </w:r>
       <w:r>
@@ -6844,6 +8432,7 @@
           <w:sz w:val="30"/>
           <w:szCs w:val="30"/>
         </w:rPr>
+        <w:lastRenderedPageBreak/>
         <w:t>Use Case UC3</w:t>
       </w:r>
       <w:r>
@@ -7262,6 +8851,7 @@
           <w:sz w:val="30"/>
           <w:szCs w:val="30"/>
         </w:rPr>
+        <w:lastRenderedPageBreak/>
         <w:t>Use Case UC4: notify driver for the</w:t>
       </w:r>
       <w:r>
@@ -7721,6 +9311,7 @@
           <w:sz w:val="30"/>
           <w:szCs w:val="30"/>
         </w:rPr>
+        <w:lastRenderedPageBreak/>
         <w:t xml:space="preserve">Use Case UC5: </w:t>
       </w:r>
       <w:r>
@@ -8250,6 +9841,7 @@
           <w:sz w:val="30"/>
           <w:szCs w:val="30"/>
         </w:rPr>
+        <w:lastRenderedPageBreak/>
         <w:t xml:space="preserve">Use Case UC6: </w:t>
       </w:r>
       <w:proofErr w:type="spellStart"/>
@@ -8606,6 +10198,7 @@
           <w:sz w:val="30"/>
           <w:szCs w:val="30"/>
         </w:rPr>
+        <w:lastRenderedPageBreak/>
         <w:t>Use Case UC7</w:t>
       </w:r>
       <w:r>
@@ -9123,6 +10716,7 @@
           <w:sz w:val="30"/>
           <w:szCs w:val="30"/>
         </w:rPr>
+        <w:lastRenderedPageBreak/>
         <w:t>Use Case UC8</w:t>
       </w:r>
       <w:r>
@@ -9559,6 +11153,7 @@
           <w:sz w:val="30"/>
           <w:szCs w:val="30"/>
         </w:rPr>
+        <w:lastRenderedPageBreak/>
         <w:t>Use Case UC9</w:t>
       </w:r>
       <w:r>
@@ -9946,6 +11541,7 @@
           <w:sz w:val="28"/>
           <w:szCs w:val="28"/>
         </w:rPr>
+        <w:lastRenderedPageBreak/>
         <w:t>Alternate flow:</w:t>
       </w:r>
     </w:p>
@@ -10246,6 +11842,7 @@
           <w:sz w:val="30"/>
           <w:szCs w:val="30"/>
         </w:rPr>
+        <w:lastRenderedPageBreak/>
         <w:t>Use Case UC10</w:t>
       </w:r>
       <w:r>
@@ -10630,6 +12227,7 @@
           <w:sz w:val="28"/>
           <w:szCs w:val="28"/>
         </w:rPr>
+        <w:lastRenderedPageBreak/>
         <w:t>Alternate flow:</w:t>
       </w:r>
     </w:p>
@@ -10919,6 +12517,7 @@
           <w:sz w:val="30"/>
           <w:szCs w:val="30"/>
         </w:rPr>
+        <w:lastRenderedPageBreak/>
         <w:t>Use Case UC11: notify passenger for the arrival of taxi service</w:t>
       </w:r>
     </w:p>
@@ -11376,6 +12975,7 @@
           <w:sz w:val="36"/>
           <w:szCs w:val="28"/>
         </w:rPr>
+        <w:lastRenderedPageBreak/>
         <w:t>Chapter 4</w:t>
       </w:r>
     </w:p>
@@ -13215,6 +14815,7 @@
           <w:szCs w:val="28"/>
           <w:lang w:bidi="ne-NP"/>
         </w:rPr>
+        <w:lastRenderedPageBreak/>
         <w:drawing>
           <wp:inline distT="0" distB="0" distL="0" distR="0">
             <wp:extent cx="7881190" cy="3927790"/>
@@ -13293,6 +14894,7 @@
           <w:sz w:val="36"/>
           <w:szCs w:val="28"/>
         </w:rPr>
+        <w:lastRenderedPageBreak/>
         <w:t>BIBLIOGRAPHY</w:t>
       </w:r>
     </w:p>
@@ -13851,7 +15453,7 @@
       <w:rPr>
         <w:rFonts w:ascii="Times New Roman" w:hAnsi="Times New Roman" w:cs="Times New Roman"/>
       </w:rPr>
-      <w:id w:val="-121771448"/>
+      <w:id w:val="-56784369"/>
       <w:docPartObj>
         <w:docPartGallery w:val="Page Numbers (Bottom of Page)"/>
         <w:docPartUnique/>
@@ -13895,7 +15497,7 @@
             <w:rFonts w:ascii="Times New Roman" w:hAnsi="Times New Roman" w:cs="Times New Roman"/>
             <w:noProof/>
           </w:rPr>
-          <w:t>16</w:t>
+          <w:t>12</w:t>
         </w:r>
         <w:r>
           <w:rPr>
@@ -17252,6 +18854,25 @@
       <w:szCs w:val="56"/>
     </w:rPr>
   </w:style>
+  <w:style w:type="table" w:styleId="TableGrid">
+    <w:name w:val="Table Grid"/>
+    <w:basedOn w:val="TableNormal"/>
+    <w:uiPriority w:val="39"/>
+    <w:rsid w:val="009879FA"/>
+    <w:pPr>
+      <w:spacing w:before="0" w:beforeAutospacing="0" w:after="0" w:afterAutospacing="0" w:line="240" w:lineRule="auto"/>
+    </w:pPr>
+    <w:tblPr>
+      <w:tblBorders>
+        <w:top w:val="single" w:sz="4" w:space="0" w:color="auto"/>
+        <w:left w:val="single" w:sz="4" w:space="0" w:color="auto"/>
+        <w:bottom w:val="single" w:sz="4" w:space="0" w:color="auto"/>
+        <w:right w:val="single" w:sz="4" w:space="0" w:color="auto"/>
+        <w:insideH w:val="single" w:sz="4" w:space="0" w:color="auto"/>
+        <w:insideV w:val="single" w:sz="4" w:space="0" w:color="auto"/>
+      </w:tblBorders>
+    </w:tblPr>
+  </w:style>
 </w:styles>
 </file>
 
@@ -17521,7 +19142,7 @@
 </file>
 
 <file path=customXml/itemProps1.xml><?xml version="1.0" encoding="utf-8"?>
-<ds:datastoreItem xmlns:ds="http://schemas.openxmlformats.org/officeDocument/2006/customXml" ds:itemID="{6ACD7499-0356-4712-A27C-82B366A9A9AA}">
+<ds:datastoreItem xmlns:ds="http://schemas.openxmlformats.org/officeDocument/2006/customXml" ds:itemID="{847CE073-E05B-4E02-BE0A-19928FD5AD8B}">
   <ds:schemaRefs>
     <ds:schemaRef ds:uri="http://schemas.openxmlformats.org/officeDocument/2006/bibliography"/>
   </ds:schemaRefs>

</xml_diff>

<commit_message>
updated upto domain model
</commit_message>
<xml_diff>
--- a/report_v1.docx
+++ b/report_v1.docx
@@ -3690,6 +3690,11 @@
     </w:p>
     <w:p>
       <w:pPr>
+        <w:pStyle w:val="ListParagraph"/>
+        <w:numPr>
+          <w:ilvl w:val="0"/>
+          <w:numId w:val="26"/>
+        </w:numPr>
         <w:rPr>
           <w:rFonts w:ascii="Times New Roman" w:hAnsi="Times New Roman" w:cs="Times New Roman"/>
           <w:b/>
@@ -3702,15 +3707,7 @@
           <w:sz w:val="28"/>
           <w:szCs w:val="28"/>
         </w:rPr>
-        <w:t>Our project</w:t>
-      </w:r>
-      <w:r>
-        <w:rPr>
-          <w:rFonts w:ascii="Times New Roman" w:hAnsi="Times New Roman" w:cs="Times New Roman"/>
-          <w:sz w:val="28"/>
-          <w:szCs w:val="28"/>
-        </w:rPr>
-        <w:t xml:space="preserve"> objective is t</w:t>
+        <w:t>T</w:t>
       </w:r>
       <w:r>
         <w:rPr>
@@ -3726,63 +3723,181 @@
           <w:sz w:val="28"/>
           <w:szCs w:val="28"/>
         </w:rPr>
-        <w:t xml:space="preserve">provide on the spot taxi service to the passenger in the case of </w:t>
-      </w:r>
-      <w:r>
-        <w:rPr>
-          <w:rFonts w:ascii="Times New Roman" w:hAnsi="Times New Roman" w:cs="Times New Roman"/>
-          <w:sz w:val="28"/>
-          <w:szCs w:val="28"/>
-        </w:rPr>
-        <w:t>emergency and to</w:t>
-      </w:r>
-      <w:r>
-        <w:rPr>
-          <w:rFonts w:ascii="Times New Roman" w:hAnsi="Times New Roman" w:cs="Times New Roman"/>
-          <w:sz w:val="28"/>
-          <w:szCs w:val="28"/>
-        </w:rPr>
-        <w:t xml:space="preserve"> </w:t>
-      </w:r>
-      <w:r>
-        <w:rPr>
-          <w:rFonts w:ascii="Times New Roman" w:hAnsi="Times New Roman" w:cs="Times New Roman"/>
-          <w:sz w:val="28"/>
-          <w:szCs w:val="28"/>
-        </w:rPr>
-        <w:t>provide taxi fare transparency to passenger by calculating the standard rate of taxi service according to t</w:t>
-      </w:r>
-      <w:r>
-        <w:rPr>
-          <w:rFonts w:ascii="Times New Roman" w:hAnsi="Times New Roman" w:cs="Times New Roman"/>
-          <w:sz w:val="28"/>
-          <w:szCs w:val="28"/>
-        </w:rPr>
-        <w:t xml:space="preserve">he distance covered </w:t>
-      </w:r>
-      <w:r>
-        <w:rPr>
-          <w:rFonts w:ascii="Times New Roman" w:hAnsi="Times New Roman" w:cs="Times New Roman"/>
-          <w:sz w:val="28"/>
-          <w:szCs w:val="28"/>
-        </w:rPr>
-        <w:t xml:space="preserve">required </w:t>
-      </w:r>
-      <w:r>
-        <w:rPr>
-          <w:rFonts w:ascii="Times New Roman" w:hAnsi="Times New Roman" w:cs="Times New Roman"/>
-          <w:sz w:val="28"/>
-          <w:szCs w:val="28"/>
-        </w:rPr>
-        <w:t xml:space="preserve">to reach </w:t>
-      </w:r>
-      <w:r>
-        <w:rPr>
-          <w:rFonts w:ascii="Times New Roman" w:hAnsi="Times New Roman" w:cs="Times New Roman"/>
-          <w:sz w:val="28"/>
-          <w:szCs w:val="28"/>
-        </w:rPr>
-        <w:t>destination from the current location.</w:t>
+        <w:t xml:space="preserve">provide on the spot taxi service </w:t>
+      </w:r>
+      <w:r>
+        <w:rPr>
+          <w:rFonts w:ascii="Times New Roman" w:hAnsi="Times New Roman" w:cs="Times New Roman"/>
+          <w:sz w:val="28"/>
+          <w:szCs w:val="28"/>
+        </w:rPr>
+        <w:t>to the passenger.</w:t>
+      </w:r>
+    </w:p>
+    <w:p>
+      <w:pPr>
+        <w:pStyle w:val="ListParagraph"/>
+        <w:numPr>
+          <w:ilvl w:val="0"/>
+          <w:numId w:val="26"/>
+        </w:numPr>
+        <w:rPr>
+          <w:rFonts w:ascii="Times New Roman" w:hAnsi="Times New Roman" w:cs="Times New Roman"/>
+          <w:b/>
+          <w:sz w:val="32"/>
+        </w:rPr>
+      </w:pPr>
+      <w:r>
+        <w:rPr>
+          <w:rFonts w:ascii="Times New Roman" w:hAnsi="Times New Roman" w:cs="Times New Roman"/>
+          <w:sz w:val="28"/>
+          <w:szCs w:val="28"/>
+        </w:rPr>
+        <w:t>To select a desire destination location by clicking on map interface by passenger.</w:t>
+      </w:r>
+    </w:p>
+    <w:p>
+      <w:pPr>
+        <w:pStyle w:val="ListParagraph"/>
+        <w:numPr>
+          <w:ilvl w:val="0"/>
+          <w:numId w:val="26"/>
+        </w:numPr>
+        <w:rPr>
+          <w:rFonts w:ascii="Times New Roman" w:hAnsi="Times New Roman" w:cs="Times New Roman"/>
+          <w:b/>
+          <w:sz w:val="32"/>
+        </w:rPr>
+      </w:pPr>
+      <w:r>
+        <w:rPr>
+          <w:rFonts w:ascii="Times New Roman" w:hAnsi="Times New Roman" w:cs="Times New Roman"/>
+          <w:sz w:val="28"/>
+          <w:szCs w:val="28"/>
+        </w:rPr>
+        <w:t>To provide passenger an interface to view nearby drivers on the map.</w:t>
+      </w:r>
+    </w:p>
+    <w:p>
+      <w:pPr>
+        <w:pStyle w:val="ListParagraph"/>
+        <w:numPr>
+          <w:ilvl w:val="0"/>
+          <w:numId w:val="26"/>
+        </w:numPr>
+        <w:rPr>
+          <w:rFonts w:ascii="Times New Roman" w:hAnsi="Times New Roman" w:cs="Times New Roman"/>
+          <w:b/>
+          <w:sz w:val="32"/>
+        </w:rPr>
+      </w:pPr>
+      <w:r>
+        <w:rPr>
+          <w:rFonts w:ascii="Times New Roman" w:hAnsi="Times New Roman" w:cs="Times New Roman"/>
+          <w:sz w:val="28"/>
+          <w:szCs w:val="28"/>
+        </w:rPr>
+        <w:t>To select one of the driver nearby</w:t>
+      </w:r>
+      <w:r>
+        <w:rPr>
+          <w:rFonts w:ascii="Times New Roman" w:hAnsi="Times New Roman" w:cs="Times New Roman"/>
+          <w:sz w:val="28"/>
+          <w:szCs w:val="28"/>
+        </w:rPr>
+        <w:t xml:space="preserve"> by the passenger.</w:t>
+      </w:r>
+    </w:p>
+    <w:p>
+      <w:pPr>
+        <w:pStyle w:val="ListParagraph"/>
+        <w:numPr>
+          <w:ilvl w:val="0"/>
+          <w:numId w:val="26"/>
+        </w:numPr>
+        <w:rPr>
+          <w:rFonts w:ascii="Times New Roman" w:hAnsi="Times New Roman" w:cs="Times New Roman"/>
+          <w:b/>
+          <w:sz w:val="32"/>
+        </w:rPr>
+      </w:pPr>
+      <w:r>
+        <w:rPr>
+          <w:rFonts w:ascii="Times New Roman" w:hAnsi="Times New Roman" w:cs="Times New Roman"/>
+          <w:sz w:val="28"/>
+          <w:szCs w:val="28"/>
+        </w:rPr>
+        <w:t>To get review of duration and taxi fare for the certain destination on the basis of type of the road(</w:t>
+      </w:r>
+      <w:proofErr w:type="spellStart"/>
+      <w:r>
+        <w:rPr>
+          <w:rFonts w:ascii="Times New Roman" w:hAnsi="Times New Roman" w:cs="Times New Roman"/>
+          <w:sz w:val="28"/>
+          <w:szCs w:val="28"/>
+        </w:rPr>
+        <w:t>i.e</w:t>
+      </w:r>
+      <w:proofErr w:type="spellEnd"/>
+      <w:r>
+        <w:rPr>
+          <w:rFonts w:ascii="Times New Roman" w:hAnsi="Times New Roman" w:cs="Times New Roman"/>
+          <w:sz w:val="28"/>
+          <w:szCs w:val="28"/>
+        </w:rPr>
+        <w:t xml:space="preserve"> highway or city road)</w:t>
+      </w:r>
+    </w:p>
+    <w:p>
+      <w:pPr>
+        <w:pStyle w:val="ListParagraph"/>
+        <w:numPr>
+          <w:ilvl w:val="0"/>
+          <w:numId w:val="26"/>
+        </w:numPr>
+        <w:rPr>
+          <w:rFonts w:ascii="Times New Roman" w:hAnsi="Times New Roman" w:cs="Times New Roman"/>
+          <w:b/>
+          <w:sz w:val="32"/>
+        </w:rPr>
+      </w:pPr>
+      <w:r>
+        <w:rPr>
+          <w:rFonts w:ascii="Times New Roman" w:hAnsi="Times New Roman" w:cs="Times New Roman"/>
+          <w:sz w:val="28"/>
+          <w:szCs w:val="28"/>
+        </w:rPr>
+        <w:t>To notify nominated driver about booking done by certain passenger nearby him/her.</w:t>
+      </w:r>
+    </w:p>
+    <w:p>
+      <w:pPr>
+        <w:pStyle w:val="ListParagraph"/>
+        <w:numPr>
+          <w:ilvl w:val="0"/>
+          <w:numId w:val="26"/>
+        </w:numPr>
+        <w:rPr>
+          <w:rFonts w:ascii="Times New Roman" w:hAnsi="Times New Roman" w:cs="Times New Roman"/>
+          <w:b/>
+          <w:sz w:val="32"/>
+        </w:rPr>
+      </w:pPr>
+      <w:r>
+        <w:rPr>
+          <w:rFonts w:ascii="Times New Roman" w:hAnsi="Times New Roman" w:cs="Times New Roman"/>
+          <w:sz w:val="28"/>
+          <w:szCs w:val="28"/>
+        </w:rPr>
+        <w:t xml:space="preserve">To cancel the booking done by passenger. </w:t>
+      </w:r>
+      <w:r>
+        <w:rPr>
+          <w:rFonts w:ascii="Times New Roman" w:hAnsi="Times New Roman" w:cs="Times New Roman"/>
+          <w:sz w:val="28"/>
+          <w:szCs w:val="28"/>
+        </w:rPr>
+        <w:t xml:space="preserve">  </w:t>
       </w:r>
       <w:r>
         <w:rPr>
@@ -3845,36 +3960,6 @@
         </w:rPr>
         <w:t xml:space="preserve"> Our application can be well applicable for the students who can afford to use taxi service to reach his/her destination.</w:t>
       </w:r>
-    </w:p>
-    <w:p>
-      <w:pPr>
-        <w:rPr>
-          <w:rFonts w:ascii="Times New Roman" w:hAnsi="Times New Roman" w:cs="Times New Roman"/>
-          <w:b/>
-          <w:sz w:val="32"/>
-          <w:szCs w:val="28"/>
-        </w:rPr>
-      </w:pPr>
-    </w:p>
-    <w:p>
-      <w:pPr>
-        <w:rPr>
-          <w:rFonts w:ascii="Times New Roman" w:hAnsi="Times New Roman" w:cs="Times New Roman"/>
-          <w:b/>
-          <w:sz w:val="32"/>
-          <w:szCs w:val="28"/>
-        </w:rPr>
-      </w:pPr>
-    </w:p>
-    <w:p>
-      <w:pPr>
-        <w:rPr>
-          <w:rFonts w:ascii="Times New Roman" w:hAnsi="Times New Roman" w:cs="Times New Roman"/>
-          <w:b/>
-          <w:sz w:val="32"/>
-          <w:szCs w:val="28"/>
-        </w:rPr>
-      </w:pPr>
     </w:p>
     <w:p>
       <w:pPr>
@@ -6631,6 +6716,81 @@
     <w:p>
       <w:pPr>
         <w:spacing w:after="0"/>
+        <w:rPr>
+          <w:rFonts w:ascii="Times New Roman" w:hAnsi="Times New Roman" w:cs="Times New Roman"/>
+          <w:bCs/>
+          <w:sz w:val="28"/>
+          <w:szCs w:val="24"/>
+        </w:rPr>
+      </w:pPr>
+    </w:p>
+    <w:p>
+      <w:pPr>
+        <w:spacing w:after="0"/>
+        <w:rPr>
+          <w:rFonts w:ascii="Times New Roman" w:hAnsi="Times New Roman" w:cs="Times New Roman"/>
+          <w:bCs/>
+          <w:sz w:val="28"/>
+          <w:szCs w:val="24"/>
+        </w:rPr>
+      </w:pPr>
+    </w:p>
+    <w:p>
+      <w:pPr>
+        <w:spacing w:after="0"/>
+        <w:rPr>
+          <w:rFonts w:ascii="Times New Roman" w:hAnsi="Times New Roman" w:cs="Times New Roman"/>
+          <w:bCs/>
+          <w:sz w:val="28"/>
+          <w:szCs w:val="24"/>
+        </w:rPr>
+      </w:pPr>
+    </w:p>
+    <w:p>
+      <w:pPr>
+        <w:spacing w:after="0"/>
+        <w:rPr>
+          <w:rFonts w:ascii="Times New Roman" w:hAnsi="Times New Roman" w:cs="Times New Roman"/>
+          <w:bCs/>
+          <w:sz w:val="28"/>
+          <w:szCs w:val="24"/>
+        </w:rPr>
+      </w:pPr>
+      <w:r>
+        <w:rPr>
+          <w:noProof/>
+          <w:lang w:bidi="ne-NP"/>
+        </w:rPr>
+        <w:lastRenderedPageBreak/>
+        <w:pict>
+          <v:shapetype id="_x0000_t75" coordsize="21600,21600" o:spt="75" o:preferrelative="t" path="m@4@5l@4@11@9@11@9@5xe" filled="f" stroked="f">
+            <v:stroke joinstyle="miter"/>
+            <v:formulas>
+              <v:f eqn="if lineDrawn pixelLineWidth 0"/>
+              <v:f eqn="sum @0 1 0"/>
+              <v:f eqn="sum 0 0 @1"/>
+              <v:f eqn="prod @2 1 2"/>
+              <v:f eqn="prod @3 21600 pixelWidth"/>
+              <v:f eqn="prod @3 21600 pixelHeight"/>
+              <v:f eqn="sum @0 0 1"/>
+              <v:f eqn="prod @6 1 2"/>
+              <v:f eqn="prod @7 21600 pixelWidth"/>
+              <v:f eqn="sum @8 21600 0"/>
+              <v:f eqn="prod @7 21600 pixelHeight"/>
+              <v:f eqn="sum @10 21600 0"/>
+            </v:formulas>
+            <v:path o:extrusionok="f" gradientshapeok="t" o:connecttype="rect"/>
+            <o:lock v:ext="edit" aspectratio="t"/>
+          </v:shapetype>
+          <v:shape id="_x0000_i1025" type="#_x0000_t75" style="width:414pt;height:532.8pt">
+            <v:imagedata r:id="rId10" o:title="report_Ucase"/>
+          </v:shape>
+        </w:pict>
+      </w:r>
+    </w:p>
+    <w:p>
+      <w:pPr>
+        <w:spacing w:after="0"/>
         <w:jc w:val="center"/>
         <w:rPr>
           <w:rFonts w:ascii="Times New Roman" w:hAnsi="Times New Roman" w:cs="Times New Roman"/>
@@ -6638,59 +6798,6 @@
           <w:szCs w:val="28"/>
         </w:rPr>
       </w:pPr>
-      <w:bookmarkStart w:id="0" w:name="_GoBack"/>
-      <w:r>
-        <w:rPr>
-          <w:rFonts w:ascii="Times New Roman" w:hAnsi="Times New Roman" w:cs="Times New Roman"/>
-          <w:noProof/>
-          <w:sz w:val="28"/>
-          <w:szCs w:val="28"/>
-          <w:lang w:bidi="ne-NP"/>
-        </w:rPr>
-        <w:lastRenderedPageBreak/>
-        <w:drawing>
-          <wp:inline distT="0" distB="0" distL="0" distR="0">
-            <wp:extent cx="5114925" cy="8010653"/>
-            <wp:effectExtent l="0" t="0" r="0" b="0"/>
-            <wp:docPr id="1" name="Picture 1"/>
-            <wp:cNvGraphicFramePr>
-              <a:graphicFrameLocks xmlns:a="http://schemas.openxmlformats.org/drawingml/2006/main" noChangeAspect="1"/>
-            </wp:cNvGraphicFramePr>
-            <a:graphic xmlns:a="http://schemas.openxmlformats.org/drawingml/2006/main">
-              <a:graphicData uri="http://schemas.openxmlformats.org/drawingml/2006/picture">
-                <pic:pic xmlns:pic="http://schemas.openxmlformats.org/drawingml/2006/picture">
-                  <pic:nvPicPr>
-                    <pic:cNvPr id="1" name="etaxi_usecase2-1.png"/>
-                    <pic:cNvPicPr/>
-                  </pic:nvPicPr>
-                  <pic:blipFill>
-                    <a:blip r:embed="rId10" cstate="print">
-                      <a:extLst>
-                        <a:ext uri="{28A0092B-C50C-407E-A947-70E740481C1C}">
-                          <a14:useLocalDpi xmlns:a14="http://schemas.microsoft.com/office/drawing/2010/main" val="0"/>
-                        </a:ext>
-                      </a:extLst>
-                    </a:blip>
-                    <a:stretch>
-                      <a:fillRect/>
-                    </a:stretch>
-                  </pic:blipFill>
-                  <pic:spPr>
-                    <a:xfrm>
-                      <a:off x="0" y="0"/>
-                      <a:ext cx="5128560" cy="8032007"/>
-                    </a:xfrm>
-                    <a:prstGeom prst="rect">
-                      <a:avLst/>
-                    </a:prstGeom>
-                  </pic:spPr>
-                </pic:pic>
-              </a:graphicData>
-            </a:graphic>
-          </wp:inline>
-        </w:drawing>
-      </w:r>
-      <w:bookmarkEnd w:id="0"/>
       <w:r>
         <w:rPr>
           <w:rFonts w:ascii="Georgia" w:hAnsi="Georgia" w:cs="Times New Roman"/>
@@ -6737,6 +6844,7 @@
           <w:szCs w:val="28"/>
           <w:lang w:bidi="ne-NP"/>
         </w:rPr>
+        <w:lastRenderedPageBreak/>
         <w:drawing>
           <wp:inline distT="0" distB="0" distL="0" distR="0">
             <wp:extent cx="5219700" cy="5153025"/>
@@ -7055,57 +7163,6 @@
           <w:szCs w:val="24"/>
         </w:rPr>
       </w:pPr>
-      <w:r>
-        <w:rPr>
-          <w:rFonts w:ascii="Times New Roman" w:hAnsi="Times New Roman" w:cs="Times New Roman"/>
-          <w:noProof/>
-          <w:sz w:val="28"/>
-          <w:szCs w:val="28"/>
-          <w:lang w:bidi="ne-NP"/>
-        </w:rPr>
-        <w:lastRenderedPageBreak/>
-        <w:drawing>
-          <wp:inline distT="0" distB="0" distL="0" distR="0">
-            <wp:extent cx="5276215" cy="4451985"/>
-            <wp:effectExtent l="0" t="0" r="635" b="5715"/>
-            <wp:docPr id="9" name="Picture 9"/>
-            <wp:cNvGraphicFramePr>
-              <a:graphicFrameLocks xmlns:a="http://schemas.openxmlformats.org/drawingml/2006/main" noChangeAspect="1"/>
-            </wp:cNvGraphicFramePr>
-            <a:graphic xmlns:a="http://schemas.openxmlformats.org/drawingml/2006/main">
-              <a:graphicData uri="http://schemas.openxmlformats.org/drawingml/2006/picture">
-                <pic:pic xmlns:pic="http://schemas.openxmlformats.org/drawingml/2006/picture">
-                  <pic:nvPicPr>
-                    <pic:cNvPr id="9" name="ER.jpg"/>
-                    <pic:cNvPicPr/>
-                  </pic:nvPicPr>
-                  <pic:blipFill>
-                    <a:blip r:embed="rId14">
-                      <a:extLst>
-                        <a:ext uri="{28A0092B-C50C-407E-A947-70E740481C1C}">
-                          <a14:useLocalDpi xmlns:a14="http://schemas.microsoft.com/office/drawing/2010/main" val="0"/>
-                        </a:ext>
-                      </a:extLst>
-                    </a:blip>
-                    <a:stretch>
-                      <a:fillRect/>
-                    </a:stretch>
-                  </pic:blipFill>
-                  <pic:spPr>
-                    <a:xfrm>
-                      <a:off x="0" y="0"/>
-                      <a:ext cx="5276215" cy="4451985"/>
-                    </a:xfrm>
-                    <a:prstGeom prst="rect">
-                      <a:avLst/>
-                    </a:prstGeom>
-                  </pic:spPr>
-                </pic:pic>
-              </a:graphicData>
-            </a:graphic>
-          </wp:inline>
-        </w:drawing>
-      </w:r>
     </w:p>
     <w:p>
       <w:pPr>
@@ -7123,38 +7180,169 @@
           <w:sz w:val="24"/>
           <w:szCs w:val="24"/>
         </w:rPr>
-        <w:t>Fig 3</w:t>
-      </w:r>
-      <w:r>
+        <w:lastRenderedPageBreak/>
+        <w:pict>
+          <v:shape id="_x0000_i1027" type="#_x0000_t75" style="width:415.2pt;height:396pt">
+            <v:imagedata r:id="rId14" o:title="Erdiagram"/>
+          </v:shape>
+        </w:pict>
+      </w:r>
+    </w:p>
+    <w:p>
+      <w:pPr>
+        <w:spacing w:after="0"/>
+        <w:ind w:left="2160" w:firstLine="720"/>
+        <w:jc w:val="both"/>
         <w:rPr>
           <w:rFonts w:ascii="Georgia" w:hAnsi="Georgia" w:cs="Times New Roman"/>
           <w:sz w:val="24"/>
           <w:szCs w:val="24"/>
         </w:rPr>
+      </w:pPr>
+      <w:r>
+        <w:rPr>
+          <w:rFonts w:ascii="Georgia" w:hAnsi="Georgia" w:cs="Times New Roman"/>
+          <w:sz w:val="24"/>
+          <w:szCs w:val="24"/>
+        </w:rPr>
+        <w:t>Fig 3</w:t>
+      </w:r>
+      <w:r>
+        <w:rPr>
+          <w:rFonts w:ascii="Georgia" w:hAnsi="Georgia" w:cs="Times New Roman"/>
+          <w:sz w:val="24"/>
+          <w:szCs w:val="24"/>
+        </w:rPr>
         <w:t>.4. E-R Diagram</w:t>
       </w:r>
     </w:p>
     <w:p>
       <w:pPr>
         <w:spacing w:after="0"/>
-        <w:jc w:val="both"/>
-        <w:rPr>
-          <w:rFonts w:ascii="Times New Roman" w:hAnsi="Times New Roman" w:cs="Times New Roman"/>
-          <w:sz w:val="28"/>
-          <w:szCs w:val="28"/>
-        </w:rPr>
-      </w:pPr>
-    </w:p>
-    <w:p>
-      <w:pPr>
-        <w:spacing w:after="0"/>
-        <w:jc w:val="both"/>
-        <w:rPr>
-          <w:rFonts w:ascii="Times New Roman" w:hAnsi="Times New Roman" w:cs="Times New Roman"/>
-          <w:sz w:val="28"/>
-          <w:szCs w:val="28"/>
-        </w:rPr>
-      </w:pPr>
+        <w:ind w:left="2160" w:firstLine="720"/>
+        <w:jc w:val="both"/>
+        <w:rPr>
+          <w:rFonts w:ascii="Georgia" w:hAnsi="Georgia" w:cs="Times New Roman"/>
+          <w:sz w:val="24"/>
+          <w:szCs w:val="24"/>
+        </w:rPr>
+      </w:pPr>
+    </w:p>
+    <w:p>
+      <w:pPr>
+        <w:spacing w:after="0"/>
+        <w:ind w:left="2160" w:firstLine="720"/>
+        <w:jc w:val="both"/>
+        <w:rPr>
+          <w:rFonts w:ascii="Georgia" w:hAnsi="Georgia" w:cs="Times New Roman"/>
+          <w:sz w:val="24"/>
+          <w:szCs w:val="24"/>
+        </w:rPr>
+      </w:pPr>
+    </w:p>
+    <w:p>
+      <w:pPr>
+        <w:spacing w:after="0"/>
+        <w:ind w:left="2160" w:firstLine="720"/>
+        <w:jc w:val="both"/>
+        <w:rPr>
+          <w:rFonts w:ascii="Georgia" w:hAnsi="Georgia" w:cs="Times New Roman"/>
+          <w:sz w:val="24"/>
+          <w:szCs w:val="24"/>
+        </w:rPr>
+      </w:pPr>
+    </w:p>
+    <w:p>
+      <w:pPr>
+        <w:spacing w:after="0"/>
+        <w:ind w:left="2160" w:firstLine="720"/>
+        <w:jc w:val="both"/>
+        <w:rPr>
+          <w:rFonts w:ascii="Georgia" w:hAnsi="Georgia" w:cs="Times New Roman"/>
+          <w:sz w:val="24"/>
+          <w:szCs w:val="24"/>
+        </w:rPr>
+      </w:pPr>
+    </w:p>
+    <w:p>
+      <w:pPr>
+        <w:spacing w:after="0"/>
+        <w:ind w:left="2160" w:firstLine="720"/>
+        <w:jc w:val="both"/>
+        <w:rPr>
+          <w:rFonts w:ascii="Georgia" w:hAnsi="Georgia" w:cs="Times New Roman"/>
+          <w:sz w:val="24"/>
+          <w:szCs w:val="24"/>
+        </w:rPr>
+      </w:pPr>
+    </w:p>
+    <w:p>
+      <w:pPr>
+        <w:spacing w:after="0"/>
+        <w:ind w:left="2160" w:firstLine="720"/>
+        <w:jc w:val="both"/>
+        <w:rPr>
+          <w:rFonts w:ascii="Georgia" w:hAnsi="Georgia" w:cs="Times New Roman"/>
+          <w:sz w:val="24"/>
+          <w:szCs w:val="24"/>
+        </w:rPr>
+      </w:pPr>
+    </w:p>
+    <w:p>
+      <w:pPr>
+        <w:spacing w:after="0"/>
+        <w:ind w:left="2160" w:firstLine="720"/>
+        <w:jc w:val="both"/>
+        <w:rPr>
+          <w:rFonts w:ascii="Times New Roman" w:hAnsi="Times New Roman" w:cs="Times New Roman"/>
+          <w:sz w:val="28"/>
+          <w:szCs w:val="28"/>
+        </w:rPr>
+      </w:pPr>
+    </w:p>
+    <w:p>
+      <w:pPr>
+        <w:spacing w:after="0"/>
+        <w:jc w:val="both"/>
+        <w:rPr>
+          <w:rFonts w:ascii="Times New Roman" w:hAnsi="Times New Roman" w:cs="Times New Roman"/>
+          <w:sz w:val="28"/>
+          <w:szCs w:val="28"/>
+        </w:rPr>
+      </w:pPr>
+      <w:r>
+        <w:rPr>
+          <w:rFonts w:ascii="Times New Roman" w:hAnsi="Times New Roman" w:cs="Times New Roman"/>
+          <w:sz w:val="28"/>
+          <w:szCs w:val="28"/>
+        </w:rPr>
+        <w:pict>
+          <v:shape id="_x0000_i1028" type="#_x0000_t75" style="width:415.2pt;height:357.6pt">
+            <v:imagedata r:id="rId15" o:title="domain_model"/>
+          </v:shape>
+        </w:pict>
+      </w:r>
+    </w:p>
+    <w:p>
+      <w:pPr>
+        <w:tabs>
+          <w:tab w:val="left" w:pos="3444"/>
+        </w:tabs>
+        <w:jc w:val="center"/>
+        <w:rPr>
+          <w:rFonts w:ascii="Georgia" w:hAnsi="Georgia" w:cs="Times New Roman"/>
+          <w:sz w:val="24"/>
+          <w:szCs w:val="24"/>
+        </w:rPr>
+      </w:pPr>
+      <w:r>
+        <w:rPr>
+          <w:rFonts w:ascii="Georgia" w:hAnsi="Georgia" w:cs="Times New Roman"/>
+          <w:sz w:val="24"/>
+          <w:szCs w:val="24"/>
+        </w:rPr>
+        <w:t>Fig 3.5.Domain Model Diagram</w:t>
+      </w:r>
     </w:p>
     <w:p>
       <w:pPr>
@@ -7191,7 +7379,7 @@
                     <pic:cNvPicPr/>
                   </pic:nvPicPr>
                   <pic:blipFill>
-                    <a:blip r:embed="rId15" cstate="print">
+                    <a:blip r:embed="rId16" cstate="print">
                       <a:extLst>
                         <a:ext uri="{28A0092B-C50C-407E-A947-70E740481C1C}">
                           <a14:useLocalDpi xmlns:a14="http://schemas.microsoft.com/office/drawing/2010/main" val="0"/>
@@ -7242,7 +7430,15 @@
           <w:sz w:val="24"/>
           <w:szCs w:val="24"/>
         </w:rPr>
-        <w:t xml:space="preserve">.5. </w:t>
+        <w:t>.6</w:t>
+      </w:r>
+      <w:r>
+        <w:rPr>
+          <w:rFonts w:ascii="Georgia" w:hAnsi="Georgia" w:cs="Times New Roman"/>
+          <w:sz w:val="24"/>
+          <w:szCs w:val="24"/>
+        </w:rPr>
+        <w:t xml:space="preserve">. </w:t>
       </w:r>
       <w:proofErr w:type="gramStart"/>
       <w:r>
@@ -7330,7 +7526,7 @@
                     <pic:cNvPicPr/>
                   </pic:nvPicPr>
                   <pic:blipFill>
-                    <a:blip r:embed="rId16">
+                    <a:blip r:embed="rId17">
                       <a:extLst>
                         <a:ext uri="{28A0092B-C50C-407E-A947-70E740481C1C}">
                           <a14:useLocalDpi xmlns:a14="http://schemas.microsoft.com/office/drawing/2010/main" val="0"/>
@@ -7373,7 +7569,7 @@
           <w:sz w:val="24"/>
           <w:szCs w:val="24"/>
         </w:rPr>
-        <w:t>Fig 3.6</w:t>
+        <w:t>Fig 3.7</w:t>
       </w:r>
       <w:r>
         <w:rPr>
@@ -7470,7 +7666,7 @@
                     <pic:cNvPicPr/>
                   </pic:nvPicPr>
                   <pic:blipFill>
-                    <a:blip r:embed="rId17">
+                    <a:blip r:embed="rId18">
                       <a:extLst>
                         <a:ext uri="{28A0092B-C50C-407E-A947-70E740481C1C}">
                           <a14:useLocalDpi xmlns:a14="http://schemas.microsoft.com/office/drawing/2010/main" val="0"/>
@@ -7513,7 +7709,7 @@
           <w:sz w:val="24"/>
           <w:szCs w:val="24"/>
         </w:rPr>
-        <w:t>Fig 3.7</w:t>
+        <w:t>Fig 3.8</w:t>
       </w:r>
       <w:r>
         <w:rPr>
@@ -11045,7 +11241,17 @@
           <w:sz w:val="28"/>
           <w:szCs w:val="28"/>
         </w:rPr>
-        <w:t>If driver fails to login the system, his username and password is reset or system provides the interface to sign up the new account.</w:t>
+        <w:t>If driver fails to</w:t>
+      </w:r>
+      <w:bookmarkStart w:id="0" w:name="_GoBack"/>
+      <w:bookmarkEnd w:id="0"/>
+      <w:r>
+        <w:rPr>
+          <w:rFonts w:ascii="Times New Roman" w:hAnsi="Times New Roman" w:cs="Times New Roman"/>
+          <w:sz w:val="28"/>
+          <w:szCs w:val="28"/>
+        </w:rPr>
+        <w:t xml:space="preserve"> login the system, his username and password is reset or system provides the interface to sign up the new account.</w:t>
       </w:r>
     </w:p>
     <w:p>
@@ -12546,7 +12752,7 @@
           <w:sz w:val="28"/>
           <w:szCs w:val="28"/>
         </w:rPr>
-        <w:t>System</w:t>
+        <w:t>Driver</w:t>
       </w:r>
     </w:p>
     <w:p>
@@ -12593,15 +12799,40 @@
           <w:sz w:val="28"/>
           <w:szCs w:val="28"/>
         </w:rPr>
-        <w:t>System:</w:t>
-      </w:r>
-      <w:r>
-        <w:rPr>
-          <w:rFonts w:ascii="Times New Roman" w:hAnsi="Times New Roman" w:cs="Times New Roman"/>
-          <w:sz w:val="28"/>
-          <w:szCs w:val="28"/>
-        </w:rPr>
-        <w:t xml:space="preserve"> Wants to notify the passenger about the arrival of the taxi service.</w:t>
+        <w:t>Driver</w:t>
+      </w:r>
+      <w:r>
+        <w:rPr>
+          <w:rFonts w:ascii="Times New Roman" w:hAnsi="Times New Roman" w:cs="Times New Roman"/>
+          <w:b/>
+          <w:sz w:val="28"/>
+          <w:szCs w:val="28"/>
+        </w:rPr>
+        <w:t>:</w:t>
+      </w:r>
+      <w:r>
+        <w:rPr>
+          <w:rFonts w:ascii="Times New Roman" w:hAnsi="Times New Roman" w:cs="Times New Roman"/>
+          <w:sz w:val="28"/>
+          <w:szCs w:val="28"/>
+        </w:rPr>
+        <w:t xml:space="preserve"> Wants to notify the passenger about</w:t>
+      </w:r>
+      <w:r>
+        <w:rPr>
+          <w:rFonts w:ascii="Times New Roman" w:hAnsi="Times New Roman" w:cs="Times New Roman"/>
+          <w:sz w:val="28"/>
+          <w:szCs w:val="28"/>
+        </w:rPr>
+        <w:t xml:space="preserve"> the arrival of the taxi</w:t>
+      </w:r>
+      <w:r>
+        <w:rPr>
+          <w:rFonts w:ascii="Times New Roman" w:hAnsi="Times New Roman" w:cs="Times New Roman"/>
+          <w:sz w:val="28"/>
+          <w:szCs w:val="28"/>
+        </w:rPr>
+        <w:t>.</w:t>
       </w:r>
     </w:p>
     <w:p>
@@ -12853,7 +13084,15 @@
           <w:sz w:val="28"/>
           <w:szCs w:val="28"/>
         </w:rPr>
-        <w:t>System notifies the passenger about the arrival of the taxi</w:t>
+        <w:t>Driver</w:t>
+      </w:r>
+      <w:r>
+        <w:rPr>
+          <w:rFonts w:ascii="Times New Roman" w:hAnsi="Times New Roman" w:cs="Times New Roman"/>
+          <w:sz w:val="28"/>
+          <w:szCs w:val="28"/>
+        </w:rPr>
+        <w:t xml:space="preserve"> notifies the passenger about the arrival of the taxi</w:t>
       </w:r>
     </w:p>
     <w:p>
@@ -12948,13 +13187,224 @@
         </w:rPr>
         <w:t>System processes the passenger service request with nearby driver.</w:t>
       </w:r>
-      <w:r>
+    </w:p>
+    <w:p>
+      <w:pPr>
+        <w:spacing w:after="0"/>
+        <w:jc w:val="both"/>
         <w:rPr>
           <w:rFonts w:ascii="Times New Roman" w:hAnsi="Times New Roman" w:cs="Times New Roman"/>
           <w:b/>
           <w:sz w:val="30"/>
           <w:szCs w:val="30"/>
           <w:u w:val="single"/>
+        </w:rPr>
+      </w:pPr>
+    </w:p>
+    <w:p>
+      <w:pPr>
+        <w:spacing w:after="0"/>
+        <w:jc w:val="both"/>
+        <w:rPr>
+          <w:rFonts w:ascii="Times New Roman" w:hAnsi="Times New Roman" w:cs="Times New Roman"/>
+          <w:b/>
+          <w:sz w:val="30"/>
+          <w:szCs w:val="30"/>
+          <w:u w:val="single"/>
+        </w:rPr>
+      </w:pPr>
+    </w:p>
+    <w:p>
+      <w:pPr>
+        <w:spacing w:after="0"/>
+        <w:jc w:val="both"/>
+        <w:rPr>
+          <w:rFonts w:ascii="Times New Roman" w:hAnsi="Times New Roman" w:cs="Times New Roman"/>
+          <w:b/>
+          <w:sz w:val="30"/>
+          <w:szCs w:val="30"/>
+        </w:rPr>
+      </w:pPr>
+      <w:r>
+        <w:rPr>
+          <w:rFonts w:ascii="Times New Roman" w:hAnsi="Times New Roman" w:cs="Times New Roman"/>
+          <w:b/>
+          <w:sz w:val="30"/>
+          <w:szCs w:val="30"/>
+        </w:rPr>
+        <w:lastRenderedPageBreak/>
+        <w:t>Use Case UC12: monitor</w:t>
+      </w:r>
+    </w:p>
+    <w:p>
+      <w:pPr>
+        <w:spacing w:after="0"/>
+        <w:jc w:val="both"/>
+        <w:rPr>
+          <w:rFonts w:ascii="Times New Roman" w:hAnsi="Times New Roman" w:cs="Times New Roman"/>
+          <w:b/>
+          <w:sz w:val="30"/>
+          <w:szCs w:val="30"/>
+        </w:rPr>
+      </w:pPr>
+      <w:r>
+        <w:rPr>
+          <w:rFonts w:ascii="Times New Roman" w:hAnsi="Times New Roman" w:cs="Times New Roman"/>
+          <w:b/>
+          <w:sz w:val="30"/>
+          <w:szCs w:val="30"/>
+        </w:rPr>
+        <w:t xml:space="preserve">Primary Actor: </w:t>
+      </w:r>
+      <w:r>
+        <w:rPr>
+          <w:rFonts w:ascii="Times New Roman" w:hAnsi="Times New Roman" w:cs="Times New Roman"/>
+          <w:bCs/>
+          <w:sz w:val="28"/>
+          <w:szCs w:val="28"/>
+        </w:rPr>
+        <w:t>Admin</w:t>
+      </w:r>
+      <w:r>
+        <w:rPr>
+          <w:rFonts w:ascii="Times New Roman" w:hAnsi="Times New Roman" w:cs="Times New Roman"/>
+          <w:b/>
+          <w:sz w:val="30"/>
+          <w:szCs w:val="30"/>
+        </w:rPr>
+        <w:t xml:space="preserve"> </w:t>
+      </w:r>
+    </w:p>
+    <w:p>
+      <w:pPr>
+        <w:spacing w:after="0"/>
+        <w:jc w:val="both"/>
+        <w:rPr>
+          <w:rFonts w:ascii="Times New Roman" w:hAnsi="Times New Roman" w:cs="Times New Roman"/>
+          <w:b/>
+          <w:sz w:val="30"/>
+          <w:szCs w:val="30"/>
+        </w:rPr>
+      </w:pPr>
+      <w:r>
+        <w:rPr>
+          <w:rFonts w:ascii="Times New Roman" w:hAnsi="Times New Roman" w:cs="Times New Roman"/>
+          <w:b/>
+          <w:sz w:val="30"/>
+          <w:szCs w:val="30"/>
+        </w:rPr>
+        <w:t>Stakeholder:</w:t>
+      </w:r>
+    </w:p>
+    <w:p>
+      <w:pPr>
+        <w:spacing w:after="0"/>
+        <w:ind w:left="720"/>
+        <w:jc w:val="both"/>
+        <w:rPr>
+          <w:rFonts w:ascii="Times New Roman" w:hAnsi="Times New Roman" w:cs="Times New Roman"/>
+          <w:b/>
+          <w:sz w:val="30"/>
+          <w:szCs w:val="30"/>
+        </w:rPr>
+      </w:pPr>
+      <w:r>
+        <w:rPr>
+          <w:rFonts w:ascii="Times New Roman" w:hAnsi="Times New Roman" w:cs="Times New Roman"/>
+          <w:b/>
+          <w:sz w:val="30"/>
+          <w:szCs w:val="30"/>
+        </w:rPr>
+        <w:t xml:space="preserve">-Admin: </w:t>
+      </w:r>
+      <w:r>
+        <w:rPr>
+          <w:rFonts w:ascii="Times New Roman" w:hAnsi="Times New Roman" w:cs="Times New Roman"/>
+          <w:bCs/>
+          <w:sz w:val="28"/>
+          <w:szCs w:val="28"/>
+        </w:rPr>
+        <w:t>control the system by monitoring the databases of driver and passenger</w:t>
+      </w:r>
+    </w:p>
+    <w:p>
+      <w:pPr>
+        <w:spacing w:after="0"/>
+        <w:jc w:val="both"/>
+        <w:rPr>
+          <w:rFonts w:ascii="Times New Roman" w:hAnsi="Times New Roman" w:cs="Times New Roman"/>
+          <w:b/>
+          <w:sz w:val="30"/>
+          <w:szCs w:val="30"/>
+        </w:rPr>
+      </w:pPr>
+      <w:r>
+        <w:rPr>
+          <w:rFonts w:ascii="Times New Roman" w:hAnsi="Times New Roman" w:cs="Times New Roman"/>
+          <w:b/>
+          <w:sz w:val="30"/>
+          <w:szCs w:val="30"/>
+        </w:rPr>
+        <w:t>Basic Flow:</w:t>
+      </w:r>
+    </w:p>
+    <w:p>
+      <w:pPr>
+        <w:spacing w:after="0"/>
+        <w:jc w:val="both"/>
+        <w:rPr>
+          <w:rFonts w:ascii="Times New Roman" w:hAnsi="Times New Roman" w:cs="Times New Roman"/>
+          <w:bCs/>
+          <w:sz w:val="28"/>
+          <w:szCs w:val="28"/>
+        </w:rPr>
+      </w:pPr>
+      <w:r>
+        <w:rPr>
+          <w:rFonts w:ascii="Times New Roman" w:hAnsi="Times New Roman" w:cs="Times New Roman"/>
+          <w:b/>
+          <w:sz w:val="30"/>
+          <w:szCs w:val="30"/>
+        </w:rPr>
+        <w:tab/>
+      </w:r>
+      <w:r>
+        <w:rPr>
+          <w:rFonts w:ascii="Times New Roman" w:hAnsi="Times New Roman" w:cs="Times New Roman"/>
+          <w:bCs/>
+          <w:sz w:val="28"/>
+          <w:szCs w:val="28"/>
+        </w:rPr>
+        <w:t>-Admin login into the web interface</w:t>
+      </w:r>
+    </w:p>
+    <w:p>
+      <w:pPr>
+        <w:spacing w:after="0"/>
+        <w:jc w:val="both"/>
+        <w:rPr>
+          <w:rFonts w:ascii="Times New Roman" w:hAnsi="Times New Roman" w:cs="Times New Roman"/>
+          <w:bCs/>
+          <w:sz w:val="28"/>
+          <w:szCs w:val="28"/>
+        </w:rPr>
+      </w:pPr>
+      <w:r>
+        <w:rPr>
+          <w:rFonts w:ascii="Times New Roman" w:hAnsi="Times New Roman" w:cs="Times New Roman"/>
+          <w:bCs/>
+          <w:sz w:val="28"/>
+          <w:szCs w:val="28"/>
+        </w:rPr>
+        <w:tab/>
+        <w:t>-Admin control the databases of the driver, passenger, booking, etc.</w:t>
+      </w:r>
+      <w:r>
+        <w:rPr>
+          <w:rFonts w:ascii="Times New Roman" w:hAnsi="Times New Roman" w:cs="Times New Roman"/>
+          <w:bCs/>
+          <w:sz w:val="28"/>
+          <w:szCs w:val="28"/>
         </w:rPr>
         <w:br w:type="page"/>
       </w:r>
@@ -13099,8 +13549,8 @@
       </w:tblPr>
       <w:tblGrid>
         <w:gridCol w:w="4782"/>
-        <w:gridCol w:w="1706"/>
-        <w:gridCol w:w="1564"/>
+        <w:gridCol w:w="1518"/>
+        <w:gridCol w:w="1799"/>
       </w:tblGrid>
       <w:tr>
         <w:trPr>
@@ -13149,7 +13599,7 @@
         </w:tc>
         <w:tc>
           <w:tcPr>
-            <w:tcW w:w="1706" w:type="dxa"/>
+            <w:tcW w:w="1518" w:type="dxa"/>
             <w:tcBorders>
               <w:top w:val="nil"/>
               <w:left w:val="nil"/>
@@ -13190,7 +13640,7 @@
         </w:tc>
         <w:tc>
           <w:tcPr>
-            <w:tcW w:w="1564" w:type="dxa"/>
+            <w:tcW w:w="1752" w:type="dxa"/>
             <w:tcBorders>
               <w:top w:val="nil"/>
               <w:left w:val="nil"/>
@@ -13205,6 +13655,7 @@
           <w:p>
             <w:pPr>
               <w:spacing w:before="0" w:beforeAutospacing="0" w:after="0" w:afterAutospacing="0"/>
+              <w:ind w:left="432"/>
               <w:rPr>
                 <w:rFonts w:ascii="Times New Roman" w:eastAsia="Times New Roman" w:hAnsi="Times New Roman" w:cs="Times New Roman"/>
                 <w:b/>
@@ -13271,7 +13722,7 @@
         </w:tc>
         <w:tc>
           <w:tcPr>
-            <w:tcW w:w="1706" w:type="dxa"/>
+            <w:tcW w:w="1518" w:type="dxa"/>
             <w:tcBorders>
               <w:top w:val="nil"/>
               <w:left w:val="nil"/>
@@ -13307,119 +13758,7 @@
         </w:tc>
         <w:tc>
           <w:tcPr>
-            <w:tcW w:w="1564" w:type="dxa"/>
-            <w:tcBorders>
-              <w:top w:val="nil"/>
-              <w:left w:val="nil"/>
-              <w:bottom w:val="nil"/>
-              <w:right w:val="nil"/>
-            </w:tcBorders>
-            <w:shd w:val="clear" w:color="auto" w:fill="auto"/>
-            <w:noWrap/>
-            <w:vAlign w:val="bottom"/>
-            <w:hideMark/>
-          </w:tcPr>
-          <w:p>
-            <w:pPr>
-              <w:spacing w:before="0" w:beforeAutospacing="0" w:after="0" w:afterAutospacing="0"/>
-              <w:jc w:val="right"/>
-              <w:rPr>
-                <w:rFonts w:ascii="Times New Roman" w:eastAsia="Times New Roman" w:hAnsi="Times New Roman" w:cs="Times New Roman"/>
-                <w:color w:val="000000"/>
-                <w:sz w:val="28"/>
-                <w:szCs w:val="28"/>
-              </w:rPr>
-            </w:pPr>
-            <w:r>
-              <w:rPr>
-                <w:rFonts w:ascii="Times New Roman" w:eastAsia="Times New Roman" w:hAnsi="Times New Roman" w:cs="Times New Roman"/>
-                <w:color w:val="000000"/>
-                <w:sz w:val="28"/>
-                <w:szCs w:val="28"/>
-              </w:rPr>
-              <w:t>3</w:t>
-            </w:r>
-          </w:p>
-        </w:tc>
-      </w:tr>
-      <w:tr>
-        <w:trPr>
-          <w:trHeight w:val="304"/>
-        </w:trPr>
-        <w:tc>
-          <w:tcPr>
-            <w:tcW w:w="4782" w:type="dxa"/>
-            <w:tcBorders>
-              <w:top w:val="nil"/>
-              <w:left w:val="nil"/>
-              <w:bottom w:val="nil"/>
-              <w:right w:val="nil"/>
-            </w:tcBorders>
-            <w:shd w:val="clear" w:color="auto" w:fill="auto"/>
-            <w:noWrap/>
-            <w:vAlign w:val="bottom"/>
-            <w:hideMark/>
-          </w:tcPr>
-          <w:p>
-            <w:pPr>
-              <w:spacing w:before="0" w:beforeAutospacing="0" w:after="0" w:afterAutospacing="0"/>
-              <w:rPr>
-                <w:rFonts w:ascii="Times New Roman" w:eastAsia="Times New Roman" w:hAnsi="Times New Roman" w:cs="Times New Roman"/>
-                <w:color w:val="000000"/>
-                <w:sz w:val="28"/>
-                <w:szCs w:val="28"/>
-              </w:rPr>
-            </w:pPr>
-            <w:r>
-              <w:rPr>
-                <w:rFonts w:ascii="Times New Roman" w:eastAsia="Times New Roman" w:hAnsi="Times New Roman" w:cs="Times New Roman"/>
-                <w:color w:val="000000"/>
-                <w:sz w:val="28"/>
-                <w:szCs w:val="28"/>
-              </w:rPr>
-              <w:t>Feasibility Testing</w:t>
-            </w:r>
-          </w:p>
-        </w:tc>
-        <w:tc>
-          <w:tcPr>
-            <w:tcW w:w="1706" w:type="dxa"/>
-            <w:tcBorders>
-              <w:top w:val="nil"/>
-              <w:left w:val="nil"/>
-              <w:bottom w:val="nil"/>
-              <w:right w:val="nil"/>
-            </w:tcBorders>
-            <w:shd w:val="clear" w:color="auto" w:fill="auto"/>
-            <w:noWrap/>
-            <w:vAlign w:val="bottom"/>
-            <w:hideMark/>
-          </w:tcPr>
-          <w:p>
-            <w:pPr>
-              <w:spacing w:before="0" w:beforeAutospacing="0" w:after="0" w:afterAutospacing="0"/>
-              <w:jc w:val="right"/>
-              <w:rPr>
-                <w:rFonts w:ascii="Times New Roman" w:eastAsia="Times New Roman" w:hAnsi="Times New Roman" w:cs="Times New Roman"/>
-                <w:color w:val="000000"/>
-                <w:sz w:val="28"/>
-                <w:szCs w:val="28"/>
-              </w:rPr>
-            </w:pPr>
-            <w:r>
-              <w:rPr>
-                <w:rFonts w:ascii="Times New Roman" w:eastAsia="Times New Roman" w:hAnsi="Times New Roman" w:cs="Times New Roman"/>
-                <w:color w:val="000000"/>
-                <w:sz w:val="28"/>
-                <w:szCs w:val="28"/>
-              </w:rPr>
-              <w:t>28-Feb</w:t>
-            </w:r>
-          </w:p>
-        </w:tc>
-        <w:tc>
-          <w:tcPr>
-            <w:tcW w:w="1564" w:type="dxa"/>
+            <w:tcW w:w="1752" w:type="dxa"/>
             <w:tcBorders>
               <w:top w:val="nil"/>
               <w:left w:val="nil"/>
@@ -13489,13 +13828,125 @@
                 <w:sz w:val="28"/>
                 <w:szCs w:val="28"/>
               </w:rPr>
+              <w:t>Feasibility Testing</w:t>
+            </w:r>
+          </w:p>
+        </w:tc>
+        <w:tc>
+          <w:tcPr>
+            <w:tcW w:w="1518" w:type="dxa"/>
+            <w:tcBorders>
+              <w:top w:val="nil"/>
+              <w:left w:val="nil"/>
+              <w:bottom w:val="nil"/>
+              <w:right w:val="nil"/>
+            </w:tcBorders>
+            <w:shd w:val="clear" w:color="auto" w:fill="auto"/>
+            <w:noWrap/>
+            <w:vAlign w:val="bottom"/>
+            <w:hideMark/>
+          </w:tcPr>
+          <w:p>
+            <w:pPr>
+              <w:spacing w:before="0" w:beforeAutospacing="0" w:after="0" w:afterAutospacing="0"/>
+              <w:jc w:val="right"/>
+              <w:rPr>
+                <w:rFonts w:ascii="Times New Roman" w:eastAsia="Times New Roman" w:hAnsi="Times New Roman" w:cs="Times New Roman"/>
+                <w:color w:val="000000"/>
+                <w:sz w:val="28"/>
+                <w:szCs w:val="28"/>
+              </w:rPr>
+            </w:pPr>
+            <w:r>
+              <w:rPr>
+                <w:rFonts w:ascii="Times New Roman" w:eastAsia="Times New Roman" w:hAnsi="Times New Roman" w:cs="Times New Roman"/>
+                <w:color w:val="000000"/>
+                <w:sz w:val="28"/>
+                <w:szCs w:val="28"/>
+              </w:rPr>
+              <w:t>28-Feb</w:t>
+            </w:r>
+          </w:p>
+        </w:tc>
+        <w:tc>
+          <w:tcPr>
+            <w:tcW w:w="1752" w:type="dxa"/>
+            <w:tcBorders>
+              <w:top w:val="nil"/>
+              <w:left w:val="nil"/>
+              <w:bottom w:val="nil"/>
+              <w:right w:val="nil"/>
+            </w:tcBorders>
+            <w:shd w:val="clear" w:color="auto" w:fill="auto"/>
+            <w:noWrap/>
+            <w:vAlign w:val="bottom"/>
+            <w:hideMark/>
+          </w:tcPr>
+          <w:p>
+            <w:pPr>
+              <w:spacing w:before="0" w:beforeAutospacing="0" w:after="0" w:afterAutospacing="0"/>
+              <w:jc w:val="right"/>
+              <w:rPr>
+                <w:rFonts w:ascii="Times New Roman" w:eastAsia="Times New Roman" w:hAnsi="Times New Roman" w:cs="Times New Roman"/>
+                <w:color w:val="000000"/>
+                <w:sz w:val="28"/>
+                <w:szCs w:val="28"/>
+              </w:rPr>
+            </w:pPr>
+            <w:r>
+              <w:rPr>
+                <w:rFonts w:ascii="Times New Roman" w:eastAsia="Times New Roman" w:hAnsi="Times New Roman" w:cs="Times New Roman"/>
+                <w:color w:val="000000"/>
+                <w:sz w:val="28"/>
+                <w:szCs w:val="28"/>
+              </w:rPr>
+              <w:t>5</w:t>
+            </w:r>
+          </w:p>
+        </w:tc>
+      </w:tr>
+      <w:tr>
+        <w:trPr>
+          <w:trHeight w:val="304"/>
+        </w:trPr>
+        <w:tc>
+          <w:tcPr>
+            <w:tcW w:w="4782" w:type="dxa"/>
+            <w:tcBorders>
+              <w:top w:val="nil"/>
+              <w:left w:val="nil"/>
+              <w:bottom w:val="nil"/>
+              <w:right w:val="nil"/>
+            </w:tcBorders>
+            <w:shd w:val="clear" w:color="auto" w:fill="auto"/>
+            <w:noWrap/>
+            <w:vAlign w:val="bottom"/>
+            <w:hideMark/>
+          </w:tcPr>
+          <w:p>
+            <w:pPr>
+              <w:spacing w:before="0" w:beforeAutospacing="0" w:after="0" w:afterAutospacing="0"/>
+              <w:rPr>
+                <w:rFonts w:ascii="Times New Roman" w:eastAsia="Times New Roman" w:hAnsi="Times New Roman" w:cs="Times New Roman"/>
+                <w:color w:val="000000"/>
+                <w:sz w:val="28"/>
+                <w:szCs w:val="28"/>
+              </w:rPr>
+            </w:pPr>
+            <w:r>
+              <w:rPr>
+                <w:rFonts w:ascii="Times New Roman" w:eastAsia="Times New Roman" w:hAnsi="Times New Roman" w:cs="Times New Roman"/>
+                <w:color w:val="000000"/>
+                <w:sz w:val="28"/>
+                <w:szCs w:val="28"/>
+              </w:rPr>
               <w:t>Preparation of Concept Document</w:t>
             </w:r>
           </w:p>
         </w:tc>
         <w:tc>
           <w:tcPr>
-            <w:tcW w:w="1706" w:type="dxa"/>
+            <w:tcW w:w="1518" w:type="dxa"/>
             <w:tcBorders>
               <w:top w:val="nil"/>
               <w:left w:val="nil"/>
@@ -13540,7 +13991,7 @@
         </w:tc>
         <w:tc>
           <w:tcPr>
-            <w:tcW w:w="1564" w:type="dxa"/>
+            <w:tcW w:w="1752" w:type="dxa"/>
             <w:tcBorders>
               <w:top w:val="nil"/>
               <w:left w:val="nil"/>
@@ -13616,7 +14067,7 @@
         </w:tc>
         <w:tc>
           <w:tcPr>
-            <w:tcW w:w="1706" w:type="dxa"/>
+            <w:tcW w:w="1518" w:type="dxa"/>
             <w:tcBorders>
               <w:top w:val="nil"/>
               <w:left w:val="nil"/>
@@ -13670,7 +14121,7 @@
         </w:tc>
         <w:tc>
           <w:tcPr>
-            <w:tcW w:w="1564" w:type="dxa"/>
+            <w:tcW w:w="1752" w:type="dxa"/>
             <w:tcBorders>
               <w:top w:val="nil"/>
               <w:left w:val="nil"/>
@@ -13764,7 +14215,7 @@
         </w:tc>
         <w:tc>
           <w:tcPr>
-            <w:tcW w:w="1706" w:type="dxa"/>
+            <w:tcW w:w="1518" w:type="dxa"/>
             <w:tcBorders>
               <w:top w:val="nil"/>
               <w:left w:val="nil"/>
@@ -13818,7 +14269,7 @@
         </w:tc>
         <w:tc>
           <w:tcPr>
-            <w:tcW w:w="1564" w:type="dxa"/>
+            <w:tcW w:w="1752" w:type="dxa"/>
             <w:tcBorders>
               <w:top w:val="nil"/>
               <w:left w:val="nil"/>
@@ -13894,7 +14345,7 @@
         </w:tc>
         <w:tc>
           <w:tcPr>
-            <w:tcW w:w="1706" w:type="dxa"/>
+            <w:tcW w:w="1518" w:type="dxa"/>
             <w:tcBorders>
               <w:top w:val="nil"/>
               <w:left w:val="nil"/>
@@ -13930,7 +14381,7 @@
         </w:tc>
         <w:tc>
           <w:tcPr>
-            <w:tcW w:w="1564" w:type="dxa"/>
+            <w:tcW w:w="1752" w:type="dxa"/>
             <w:tcBorders>
               <w:top w:val="nil"/>
               <w:left w:val="nil"/>
@@ -14024,7 +14475,7 @@
         </w:tc>
         <w:tc>
           <w:tcPr>
-            <w:tcW w:w="1706" w:type="dxa"/>
+            <w:tcW w:w="1518" w:type="dxa"/>
             <w:tcBorders>
               <w:top w:val="nil"/>
               <w:left w:val="nil"/>
@@ -14054,31 +14505,13 @@
                 <w:sz w:val="28"/>
                 <w:szCs w:val="28"/>
               </w:rPr>
-              <w:t>1</w:t>
-            </w:r>
-            <w:r>
-              <w:rPr>
-                <w:rFonts w:ascii="Times New Roman" w:eastAsia="Times New Roman" w:hAnsi="Times New Roman" w:cs="Times New Roman"/>
-                <w:color w:val="000000"/>
-                <w:sz w:val="28"/>
-                <w:szCs w:val="28"/>
-              </w:rPr>
-              <w:t>0</w:t>
-            </w:r>
-            <w:r>
-              <w:rPr>
-                <w:rFonts w:ascii="Times New Roman" w:eastAsia="Times New Roman" w:hAnsi="Times New Roman" w:cs="Times New Roman"/>
-                <w:color w:val="000000"/>
-                <w:sz w:val="28"/>
-                <w:szCs w:val="28"/>
-              </w:rPr>
-              <w:t>-Mar</w:t>
+              <w:t>10-Mar</w:t>
             </w:r>
           </w:p>
         </w:tc>
         <w:tc>
           <w:tcPr>
-            <w:tcW w:w="1564" w:type="dxa"/>
+            <w:tcW w:w="1752" w:type="dxa"/>
             <w:tcBorders>
               <w:top w:val="nil"/>
               <w:left w:val="nil"/>
@@ -14108,7 +14541,16 @@
                 <w:sz w:val="28"/>
                 <w:szCs w:val="28"/>
               </w:rPr>
-              <w:t>10</w:t>
+              <w:t>2</w:t>
+            </w:r>
+            <w:r>
+              <w:rPr>
+                <w:rFonts w:ascii="Times New Roman" w:eastAsia="Times New Roman" w:hAnsi="Times New Roman" w:cs="Times New Roman"/>
+                <w:color w:val="000000"/>
+                <w:sz w:val="28"/>
+                <w:szCs w:val="28"/>
+              </w:rPr>
+              <w:t>0</w:t>
             </w:r>
           </w:p>
         </w:tc>
@@ -14154,7 +14596,7 @@
         </w:tc>
         <w:tc>
           <w:tcPr>
-            <w:tcW w:w="1706" w:type="dxa"/>
+            <w:tcW w:w="1518" w:type="dxa"/>
             <w:tcBorders>
               <w:top w:val="nil"/>
               <w:left w:val="nil"/>
@@ -14184,13 +14626,13 @@
                 <w:sz w:val="28"/>
                 <w:szCs w:val="28"/>
               </w:rPr>
-              <w:t>20-Mar</w:t>
+              <w:t>1-April</w:t>
             </w:r>
           </w:p>
         </w:tc>
         <w:tc>
           <w:tcPr>
-            <w:tcW w:w="1564" w:type="dxa"/>
+            <w:tcW w:w="1752" w:type="dxa"/>
             <w:tcBorders>
               <w:top w:val="nil"/>
               <w:left w:val="nil"/>
@@ -14220,7 +14662,16 @@
                 <w:sz w:val="28"/>
                 <w:szCs w:val="28"/>
               </w:rPr>
-              <w:t>10</w:t>
+              <w:t>4</w:t>
+            </w:r>
+            <w:r>
+              <w:rPr>
+                <w:rFonts w:ascii="Times New Roman" w:eastAsia="Times New Roman" w:hAnsi="Times New Roman" w:cs="Times New Roman"/>
+                <w:color w:val="000000"/>
+                <w:sz w:val="28"/>
+                <w:szCs w:val="28"/>
+              </w:rPr>
+              <w:t>0</w:t>
             </w:r>
           </w:p>
         </w:tc>
@@ -14266,7 +14717,7 @@
         </w:tc>
         <w:tc>
           <w:tcPr>
-            <w:tcW w:w="1706" w:type="dxa"/>
+            <w:tcW w:w="1518" w:type="dxa"/>
             <w:tcBorders>
               <w:top w:val="nil"/>
               <w:left w:val="nil"/>
@@ -14296,13 +14747,13 @@
                 <w:sz w:val="28"/>
                 <w:szCs w:val="28"/>
               </w:rPr>
-              <w:t>30-Mar</w:t>
+              <w:t>10-May</w:t>
             </w:r>
           </w:p>
         </w:tc>
         <w:tc>
           <w:tcPr>
-            <w:tcW w:w="1564" w:type="dxa"/>
+            <w:tcW w:w="1752" w:type="dxa"/>
             <w:tcBorders>
               <w:top w:val="nil"/>
               <w:left w:val="nil"/>
@@ -14332,7 +14783,16 @@
                 <w:sz w:val="28"/>
                 <w:szCs w:val="28"/>
               </w:rPr>
-              <w:t>10</w:t>
+              <w:t>7</w:t>
+            </w:r>
+            <w:r>
+              <w:rPr>
+                <w:rFonts w:ascii="Times New Roman" w:eastAsia="Times New Roman" w:hAnsi="Times New Roman" w:cs="Times New Roman"/>
+                <w:color w:val="000000"/>
+                <w:sz w:val="28"/>
+                <w:szCs w:val="28"/>
+              </w:rPr>
+              <w:t>0</w:t>
             </w:r>
           </w:p>
         </w:tc>
@@ -14378,7 +14838,7 @@
         </w:tc>
         <w:tc>
           <w:tcPr>
-            <w:tcW w:w="1706" w:type="dxa"/>
+            <w:tcW w:w="1518" w:type="dxa"/>
             <w:tcBorders>
               <w:top w:val="nil"/>
               <w:left w:val="nil"/>
@@ -14408,13 +14868,22 @@
                 <w:sz w:val="28"/>
                 <w:szCs w:val="28"/>
               </w:rPr>
-              <w:t>9-Aug</w:t>
+              <w:t>20</w:t>
+            </w:r>
+            <w:r>
+              <w:rPr>
+                <w:rFonts w:ascii="Times New Roman" w:eastAsia="Times New Roman" w:hAnsi="Times New Roman" w:cs="Times New Roman"/>
+                <w:color w:val="000000"/>
+                <w:sz w:val="28"/>
+                <w:szCs w:val="28"/>
+              </w:rPr>
+              <w:t>-July</w:t>
             </w:r>
           </w:p>
         </w:tc>
         <w:tc>
           <w:tcPr>
-            <w:tcW w:w="1564" w:type="dxa"/>
+            <w:tcW w:w="1752" w:type="dxa"/>
             <w:tcBorders>
               <w:top w:val="nil"/>
               <w:left w:val="nil"/>
@@ -14444,7 +14913,7 @@
                 <w:sz w:val="28"/>
                 <w:szCs w:val="28"/>
               </w:rPr>
-              <w:t>30</w:t>
+              <w:t>95</w:t>
             </w:r>
           </w:p>
         </w:tc>
@@ -14490,7 +14959,7 @@
         </w:tc>
         <w:tc>
           <w:tcPr>
-            <w:tcW w:w="1706" w:type="dxa"/>
+            <w:tcW w:w="1518" w:type="dxa"/>
             <w:tcBorders>
               <w:top w:val="nil"/>
               <w:left w:val="nil"/>
@@ -14520,13 +14989,31 @@
                 <w:sz w:val="28"/>
                 <w:szCs w:val="28"/>
               </w:rPr>
-              <w:t>9-Sep</w:t>
+              <w:t>15</w:t>
+            </w:r>
+            <w:r>
+              <w:rPr>
+                <w:rFonts w:ascii="Times New Roman" w:eastAsia="Times New Roman" w:hAnsi="Times New Roman" w:cs="Times New Roman"/>
+                <w:color w:val="000000"/>
+                <w:sz w:val="28"/>
+                <w:szCs w:val="28"/>
+              </w:rPr>
+              <w:t>-</w:t>
+            </w:r>
+            <w:r>
+              <w:rPr>
+                <w:rFonts w:ascii="Times New Roman" w:eastAsia="Times New Roman" w:hAnsi="Times New Roman" w:cs="Times New Roman"/>
+                <w:color w:val="000000"/>
+                <w:sz w:val="28"/>
+                <w:szCs w:val="28"/>
+              </w:rPr>
+              <w:t>Oct</w:t>
             </w:r>
           </w:p>
         </w:tc>
         <w:tc>
           <w:tcPr>
-            <w:tcW w:w="1564" w:type="dxa"/>
+            <w:tcW w:w="1752" w:type="dxa"/>
             <w:tcBorders>
               <w:top w:val="nil"/>
               <w:left w:val="nil"/>
@@ -14541,7 +15028,7 @@
           <w:p>
             <w:pPr>
               <w:spacing w:before="0" w:beforeAutospacing="0" w:after="0" w:afterAutospacing="0"/>
-              <w:jc w:val="right"/>
+              <w:jc w:val="center"/>
               <w:rPr>
                 <w:rFonts w:ascii="Times New Roman" w:eastAsia="Times New Roman" w:hAnsi="Times New Roman" w:cs="Times New Roman"/>
                 <w:color w:val="000000"/>
@@ -14549,6 +15036,24 @@
                 <w:szCs w:val="28"/>
               </w:rPr>
             </w:pPr>
+            <w:r>
+              <w:rPr>
+                <w:rFonts w:ascii="Times New Roman" w:eastAsia="Times New Roman" w:hAnsi="Times New Roman" w:cs="Times New Roman"/>
+                <w:color w:val="000000"/>
+                <w:sz w:val="28"/>
+                <w:szCs w:val="28"/>
+              </w:rPr>
+              <w:t xml:space="preserve">               </w:t>
+            </w:r>
+            <w:r>
+              <w:rPr>
+                <w:rFonts w:ascii="Times New Roman" w:eastAsia="Times New Roman" w:hAnsi="Times New Roman" w:cs="Times New Roman"/>
+                <w:color w:val="000000"/>
+                <w:sz w:val="28"/>
+                <w:szCs w:val="28"/>
+              </w:rPr>
+              <w:t xml:space="preserve">   </w:t>
+            </w:r>
             <w:r>
               <w:rPr>
                 <w:rFonts w:ascii="Times New Roman" w:eastAsia="Times New Roman" w:hAnsi="Times New Roman" w:cs="Times New Roman"/>
@@ -14601,7 +15106,7 @@
         </w:tc>
         <w:tc>
           <w:tcPr>
-            <w:tcW w:w="1706" w:type="dxa"/>
+            <w:tcW w:w="1518" w:type="dxa"/>
             <w:tcBorders>
               <w:top w:val="nil"/>
               <w:left w:val="nil"/>
@@ -14631,13 +15136,13 @@
                 <w:sz w:val="28"/>
                 <w:szCs w:val="28"/>
               </w:rPr>
-              <w:t>24-Sep</w:t>
+              <w:t>30-Oct</w:t>
             </w:r>
           </w:p>
         </w:tc>
         <w:tc>
           <w:tcPr>
-            <w:tcW w:w="1564" w:type="dxa"/>
+            <w:tcW w:w="1752" w:type="dxa"/>
             <w:tcBorders>
               <w:top w:val="nil"/>
               <w:left w:val="nil"/>
@@ -14713,7 +15218,7 @@
         </w:tc>
         <w:tc>
           <w:tcPr>
-            <w:tcW w:w="1706" w:type="dxa"/>
+            <w:tcW w:w="1518" w:type="dxa"/>
             <w:tcBorders>
               <w:top w:val="nil"/>
               <w:left w:val="nil"/>
@@ -14743,13 +15248,22 @@
                 <w:sz w:val="28"/>
                 <w:szCs w:val="28"/>
               </w:rPr>
-              <w:t>29-Sep</w:t>
+              <w:t>5</w:t>
+            </w:r>
+            <w:r>
+              <w:rPr>
+                <w:rFonts w:ascii="Times New Roman" w:eastAsia="Times New Roman" w:hAnsi="Times New Roman" w:cs="Times New Roman"/>
+                <w:color w:val="000000"/>
+                <w:sz w:val="28"/>
+                <w:szCs w:val="28"/>
+              </w:rPr>
+              <w:t>-Nov</w:t>
             </w:r>
           </w:p>
         </w:tc>
         <w:tc>
           <w:tcPr>
-            <w:tcW w:w="1564" w:type="dxa"/>
+            <w:tcW w:w="1752" w:type="dxa"/>
             <w:tcBorders>
               <w:top w:val="nil"/>
               <w:left w:val="nil"/>
@@ -14787,7 +15301,7 @@
     </w:tbl>
     <w:p>
       <w:pPr>
-        <w:jc w:val="both"/>
+        <w:spacing w:after="0"/>
         <w:rPr>
           <w:rFonts w:ascii="Times New Roman" w:hAnsi="Times New Roman" w:cs="Times New Roman"/>
           <w:b/>
@@ -14799,87 +15313,138 @@
     <w:p>
       <w:pPr>
         <w:spacing w:after="0"/>
-        <w:jc w:val="center"/>
-        <w:rPr>
-          <w:rFonts w:ascii="Georgia" w:hAnsi="Georgia" w:cs="Times New Roman"/>
-          <w:b/>
-          <w:sz w:val="24"/>
-          <w:szCs w:val="20"/>
-        </w:rPr>
-      </w:pPr>
-      <w:r>
-        <w:rPr>
-          <w:rFonts w:ascii="Times New Roman" w:hAnsi="Times New Roman" w:cs="Times New Roman"/>
-          <w:noProof/>
-          <w:sz w:val="28"/>
-          <w:szCs w:val="28"/>
-          <w:lang w:bidi="ne-NP"/>
-        </w:rPr>
-        <w:lastRenderedPageBreak/>
-        <w:drawing>
-          <wp:inline distT="0" distB="0" distL="0" distR="0">
-            <wp:extent cx="7881190" cy="3927790"/>
-            <wp:effectExtent l="0" t="4445" r="1270" b="1270"/>
-            <wp:docPr id="5" name="Picture 5"/>
-            <wp:cNvGraphicFramePr>
-              <a:graphicFrameLocks xmlns:a="http://schemas.openxmlformats.org/drawingml/2006/main" noChangeAspect="1"/>
-            </wp:cNvGraphicFramePr>
-            <a:graphic xmlns:a="http://schemas.openxmlformats.org/drawingml/2006/main">
-              <a:graphicData uri="http://schemas.openxmlformats.org/drawingml/2006/picture">
-                <pic:pic xmlns:pic="http://schemas.openxmlformats.org/drawingml/2006/picture">
-                  <pic:nvPicPr>
-                    <pic:cNvPr id="5" name="TimelineGraph.JPG"/>
-                    <pic:cNvPicPr/>
-                  </pic:nvPicPr>
-                  <pic:blipFill>
-                    <a:blip r:embed="rId18">
-                      <a:extLst>
-                        <a:ext uri="{28A0092B-C50C-407E-A947-70E740481C1C}">
-                          <a14:useLocalDpi xmlns:a14="http://schemas.microsoft.com/office/drawing/2010/main" val="0"/>
-                        </a:ext>
-                      </a:extLst>
-                    </a:blip>
-                    <a:stretch>
-                      <a:fillRect/>
-                    </a:stretch>
-                  </pic:blipFill>
-                  <pic:spPr>
-                    <a:xfrm rot="16200000">
-                      <a:off x="0" y="0"/>
-                      <a:ext cx="7914254" cy="3944268"/>
-                    </a:xfrm>
-                    <a:prstGeom prst="rect">
-                      <a:avLst/>
-                    </a:prstGeom>
-                  </pic:spPr>
-                </pic:pic>
-              </a:graphicData>
-            </a:graphic>
-          </wp:inline>
-        </w:drawing>
-      </w:r>
-      <w:r>
-        <w:rPr>
-          <w:rFonts w:ascii="Georgia" w:hAnsi="Georgia" w:cs="Times New Roman"/>
-          <w:b/>
-          <w:sz w:val="24"/>
-          <w:szCs w:val="20"/>
-        </w:rPr>
-        <w:br/>
-      </w:r>
-      <w:r>
         <w:rPr>
           <w:rFonts w:ascii="Georgia" w:hAnsi="Georgia" w:cs="Times New Roman"/>
           <w:bCs/>
           <w:sz w:val="24"/>
           <w:szCs w:val="20"/>
         </w:rPr>
+      </w:pPr>
+    </w:p>
+    <w:p>
+      <w:pPr>
+        <w:spacing w:after="0"/>
+        <w:jc w:val="center"/>
+        <w:rPr>
+          <w:rFonts w:ascii="Georgia" w:hAnsi="Georgia" w:cs="Times New Roman"/>
+          <w:b/>
+          <w:sz w:val="24"/>
+          <w:szCs w:val="20"/>
+        </w:rPr>
+      </w:pPr>
+      <w:r>
+        <w:rPr>
+          <w:rFonts w:ascii="Georgia" w:hAnsi="Georgia" w:cs="Times New Roman"/>
+          <w:b/>
+          <w:noProof/>
+          <w:sz w:val="24"/>
+          <w:szCs w:val="20"/>
+          <w:lang w:bidi="ne-NP"/>
+        </w:rPr>
+        <w:pict>
+          <v:shape id="_x0000_i1026" type="#_x0000_t75" style="width:415.2pt;height:298.8pt">
+            <v:imagedata r:id="rId19" o:title="ganttChart"/>
+          </v:shape>
+        </w:pict>
+      </w:r>
+      <w:r>
+        <w:rPr>
+          <w:rFonts w:ascii="Georgia" w:hAnsi="Georgia" w:cs="Times New Roman"/>
+          <w:b/>
+          <w:sz w:val="24"/>
+          <w:szCs w:val="20"/>
+        </w:rPr>
+        <w:br/>
+      </w:r>
+      <w:r>
+        <w:rPr>
+          <w:rFonts w:ascii="Georgia" w:hAnsi="Georgia" w:cs="Times New Roman"/>
+          <w:bCs/>
+          <w:sz w:val="24"/>
+          <w:szCs w:val="20"/>
+        </w:rPr>
         <w:t>Fig 4.1. Timeline Chart</w:t>
       </w:r>
     </w:p>
     <w:p>
       <w:pPr>
         <w:spacing w:after="0"/>
+        <w:jc w:val="both"/>
+        <w:rPr>
+          <w:rFonts w:ascii="Times New Roman" w:hAnsi="Times New Roman" w:cs="Times New Roman"/>
+          <w:b/>
+          <w:sz w:val="36"/>
+          <w:szCs w:val="28"/>
+        </w:rPr>
+      </w:pPr>
+    </w:p>
+    <w:p>
+      <w:pPr>
+        <w:spacing w:after="0"/>
+        <w:jc w:val="both"/>
+        <w:rPr>
+          <w:rFonts w:ascii="Times New Roman" w:hAnsi="Times New Roman" w:cs="Times New Roman"/>
+          <w:b/>
+          <w:sz w:val="36"/>
+          <w:szCs w:val="28"/>
+        </w:rPr>
+      </w:pPr>
+    </w:p>
+    <w:p>
+      <w:pPr>
+        <w:spacing w:after="0"/>
+        <w:jc w:val="both"/>
+        <w:rPr>
+          <w:rFonts w:ascii="Times New Roman" w:hAnsi="Times New Roman" w:cs="Times New Roman"/>
+          <w:b/>
+          <w:sz w:val="36"/>
+          <w:szCs w:val="28"/>
+        </w:rPr>
+      </w:pPr>
+    </w:p>
+    <w:p>
+      <w:pPr>
+        <w:spacing w:after="0"/>
+        <w:ind w:left="2160" w:firstLine="720"/>
+        <w:jc w:val="both"/>
+        <w:rPr>
+          <w:rFonts w:ascii="Times New Roman" w:hAnsi="Times New Roman" w:cs="Times New Roman"/>
+          <w:b/>
+          <w:sz w:val="36"/>
+          <w:szCs w:val="28"/>
+        </w:rPr>
+      </w:pPr>
+    </w:p>
+    <w:p>
+      <w:pPr>
+        <w:spacing w:after="0"/>
+        <w:ind w:left="2160" w:firstLine="720"/>
+        <w:jc w:val="both"/>
+        <w:rPr>
+          <w:rFonts w:ascii="Times New Roman" w:hAnsi="Times New Roman" w:cs="Times New Roman"/>
+          <w:b/>
+          <w:sz w:val="36"/>
+          <w:szCs w:val="28"/>
+        </w:rPr>
+      </w:pPr>
+    </w:p>
+    <w:p>
+      <w:pPr>
+        <w:spacing w:after="0"/>
+        <w:ind w:left="2160" w:firstLine="720"/>
+        <w:jc w:val="both"/>
+        <w:rPr>
+          <w:rFonts w:ascii="Times New Roman" w:hAnsi="Times New Roman" w:cs="Times New Roman"/>
+          <w:b/>
+          <w:sz w:val="36"/>
+          <w:szCs w:val="28"/>
+        </w:rPr>
+      </w:pPr>
+    </w:p>
+    <w:p>
+      <w:pPr>
+        <w:spacing w:after="0"/>
+        <w:ind w:left="2160" w:firstLine="720"/>
         <w:jc w:val="both"/>
         <w:rPr>
           <w:rFonts w:ascii="Times New Roman" w:hAnsi="Times New Roman" w:cs="Times New Roman"/>
@@ -14949,7 +15514,7 @@
         </w:rPr>
         <w:t xml:space="preserve"> Retrieved October 9, 2015, from </w:t>
       </w:r>
-      <w:hyperlink r:id="rId19" w:history="1">
+      <w:hyperlink r:id="rId20" w:history="1">
         <w:r>
           <w:rPr>
             <w:rStyle w:val="Hyperlink"/>
@@ -14990,7 +15555,7 @@
         </w:rPr>
         <w:t xml:space="preserve">The free encyclopedia. (2004, July 22). FL: Wikimedia Foundation, Inc. Retrieved October 9, 2015, from </w:t>
       </w:r>
-      <w:hyperlink r:id="rId20" w:history="1">
+      <w:hyperlink r:id="rId21" w:history="1">
         <w:r>
           <w:rPr>
             <w:rStyle w:val="Hyperlink"/>
@@ -15044,7 +15609,7 @@
         </w:rPr>
         <w:t xml:space="preserve">The search engine. (2000). Google.com Inc. Retrieved October 9, 2015, from </w:t>
       </w:r>
-      <w:hyperlink r:id="rId21" w:history="1">
+      <w:hyperlink r:id="rId22" w:history="1">
         <w:r>
           <w:rPr>
             <w:rStyle w:val="Hyperlink"/>
@@ -15396,7 +15961,7 @@
         </w:rPr>
         <w:t xml:space="preserve">Eddy Cab: </w:t>
       </w:r>
-      <w:hyperlink r:id="rId22" w:history="1">
+      <w:hyperlink r:id="rId23" w:history="1">
         <w:r>
           <w:rPr>
             <w:rStyle w:val="Hyperlink"/>
@@ -15497,7 +16062,7 @@
             <w:rFonts w:ascii="Times New Roman" w:hAnsi="Times New Roman" w:cs="Times New Roman"/>
             <w:noProof/>
           </w:rPr>
-          <w:t>12</w:t>
+          <w:t>35</w:t>
         </w:r>
         <w:r>
           <w:rPr>
@@ -16920,6 +17485,119 @@
     </w:lvl>
   </w:abstractNum>
   <w:abstractNum w:abstractNumId="13" w15:restartNumberingAfterBreak="0">
+    <w:nsid w:val="3D4E1F30"/>
+    <w:multiLevelType w:val="hybridMultilevel"/>
+    <w:tmpl w:val="5230698C"/>
+    <w:lvl w:ilvl="0" w:tplc="04090001">
+      <w:start w:val="1"/>
+      <w:numFmt w:val="bullet"/>
+      <w:lvlText w:val=""/>
+      <w:lvlJc w:val="left"/>
+      <w:pPr>
+        <w:ind w:left="720" w:hanging="360"/>
+      </w:pPr>
+      <w:rPr>
+        <w:rFonts w:ascii="Symbol" w:hAnsi="Symbol" w:hint="default"/>
+      </w:rPr>
+    </w:lvl>
+    <w:lvl w:ilvl="1" w:tplc="04090003" w:tentative="1">
+      <w:start w:val="1"/>
+      <w:numFmt w:val="bullet"/>
+      <w:lvlText w:val="o"/>
+      <w:lvlJc w:val="left"/>
+      <w:pPr>
+        <w:ind w:left="1440" w:hanging="360"/>
+      </w:pPr>
+      <w:rPr>
+        <w:rFonts w:ascii="Courier New" w:hAnsi="Courier New" w:cs="Courier New" w:hint="default"/>
+      </w:rPr>
+    </w:lvl>
+    <w:lvl w:ilvl="2" w:tplc="04090005" w:tentative="1">
+      <w:start w:val="1"/>
+      <w:numFmt w:val="bullet"/>
+      <w:lvlText w:val=""/>
+      <w:lvlJc w:val="left"/>
+      <w:pPr>
+        <w:ind w:left="2160" w:hanging="360"/>
+      </w:pPr>
+      <w:rPr>
+        <w:rFonts w:ascii="Wingdings" w:hAnsi="Wingdings" w:hint="default"/>
+      </w:rPr>
+    </w:lvl>
+    <w:lvl w:ilvl="3" w:tplc="04090001" w:tentative="1">
+      <w:start w:val="1"/>
+      <w:numFmt w:val="bullet"/>
+      <w:lvlText w:val=""/>
+      <w:lvlJc w:val="left"/>
+      <w:pPr>
+        <w:ind w:left="2880" w:hanging="360"/>
+      </w:pPr>
+      <w:rPr>
+        <w:rFonts w:ascii="Symbol" w:hAnsi="Symbol" w:hint="default"/>
+      </w:rPr>
+    </w:lvl>
+    <w:lvl w:ilvl="4" w:tplc="04090003" w:tentative="1">
+      <w:start w:val="1"/>
+      <w:numFmt w:val="bullet"/>
+      <w:lvlText w:val="o"/>
+      <w:lvlJc w:val="left"/>
+      <w:pPr>
+        <w:ind w:left="3600" w:hanging="360"/>
+      </w:pPr>
+      <w:rPr>
+        <w:rFonts w:ascii="Courier New" w:hAnsi="Courier New" w:cs="Courier New" w:hint="default"/>
+      </w:rPr>
+    </w:lvl>
+    <w:lvl w:ilvl="5" w:tplc="04090005" w:tentative="1">
+      <w:start w:val="1"/>
+      <w:numFmt w:val="bullet"/>
+      <w:lvlText w:val=""/>
+      <w:lvlJc w:val="left"/>
+      <w:pPr>
+        <w:ind w:left="4320" w:hanging="360"/>
+      </w:pPr>
+      <w:rPr>
+        <w:rFonts w:ascii="Wingdings" w:hAnsi="Wingdings" w:hint="default"/>
+      </w:rPr>
+    </w:lvl>
+    <w:lvl w:ilvl="6" w:tplc="04090001" w:tentative="1">
+      <w:start w:val="1"/>
+      <w:numFmt w:val="bullet"/>
+      <w:lvlText w:val=""/>
+      <w:lvlJc w:val="left"/>
+      <w:pPr>
+        <w:ind w:left="5040" w:hanging="360"/>
+      </w:pPr>
+      <w:rPr>
+        <w:rFonts w:ascii="Symbol" w:hAnsi="Symbol" w:hint="default"/>
+      </w:rPr>
+    </w:lvl>
+    <w:lvl w:ilvl="7" w:tplc="04090003" w:tentative="1">
+      <w:start w:val="1"/>
+      <w:numFmt w:val="bullet"/>
+      <w:lvlText w:val="o"/>
+      <w:lvlJc w:val="left"/>
+      <w:pPr>
+        <w:ind w:left="5760" w:hanging="360"/>
+      </w:pPr>
+      <w:rPr>
+        <w:rFonts w:ascii="Courier New" w:hAnsi="Courier New" w:cs="Courier New" w:hint="default"/>
+      </w:rPr>
+    </w:lvl>
+    <w:lvl w:ilvl="8" w:tplc="04090005" w:tentative="1">
+      <w:start w:val="1"/>
+      <w:numFmt w:val="bullet"/>
+      <w:lvlText w:val=""/>
+      <w:lvlJc w:val="left"/>
+      <w:pPr>
+        <w:ind w:left="6480" w:hanging="360"/>
+      </w:pPr>
+      <w:rPr>
+        <w:rFonts w:ascii="Wingdings" w:hAnsi="Wingdings" w:hint="default"/>
+      </w:rPr>
+    </w:lvl>
+  </w:abstractNum>
+  <w:abstractNum w:abstractNumId="14" w15:restartNumberingAfterBreak="0">
     <w:nsid w:val="43926F78"/>
     <w:multiLevelType w:val="hybridMultilevel"/>
     <w:tmpl w:val="E424F50A"/>
@@ -17005,7 +17683,7 @@
       </w:pPr>
     </w:lvl>
   </w:abstractNum>
-  <w:abstractNum w:abstractNumId="14" w15:restartNumberingAfterBreak="0">
+  <w:abstractNum w:abstractNumId="15" w15:restartNumberingAfterBreak="0">
     <w:nsid w:val="4E78060E"/>
     <w:multiLevelType w:val="hybridMultilevel"/>
     <w:tmpl w:val="DB3E959C"/>
@@ -17118,7 +17796,7 @@
       </w:rPr>
     </w:lvl>
   </w:abstractNum>
-  <w:abstractNum w:abstractNumId="15" w15:restartNumberingAfterBreak="0">
+  <w:abstractNum w:abstractNumId="16" w15:restartNumberingAfterBreak="0">
     <w:nsid w:val="505F16AE"/>
     <w:multiLevelType w:val="hybridMultilevel"/>
     <w:tmpl w:val="665C31AA"/>
@@ -17231,7 +17909,7 @@
       </w:rPr>
     </w:lvl>
   </w:abstractNum>
-  <w:abstractNum w:abstractNumId="16" w15:restartNumberingAfterBreak="0">
+  <w:abstractNum w:abstractNumId="17" w15:restartNumberingAfterBreak="0">
     <w:nsid w:val="525C5476"/>
     <w:multiLevelType w:val="hybridMultilevel"/>
     <w:tmpl w:val="EAB493B8"/>
@@ -17320,7 +17998,7 @@
       </w:pPr>
     </w:lvl>
   </w:abstractNum>
-  <w:abstractNum w:abstractNumId="17" w15:restartNumberingAfterBreak="0">
+  <w:abstractNum w:abstractNumId="18" w15:restartNumberingAfterBreak="0">
     <w:nsid w:val="5406237C"/>
     <w:multiLevelType w:val="hybridMultilevel"/>
     <w:tmpl w:val="051AEFEA"/>
@@ -17433,7 +18111,7 @@
       </w:rPr>
     </w:lvl>
   </w:abstractNum>
-  <w:abstractNum w:abstractNumId="18" w15:restartNumberingAfterBreak="0">
+  <w:abstractNum w:abstractNumId="19" w15:restartNumberingAfterBreak="0">
     <w:nsid w:val="6E504A67"/>
     <w:multiLevelType w:val="hybridMultilevel"/>
     <w:tmpl w:val="434ABDA0"/>
@@ -17546,7 +18224,7 @@
       </w:rPr>
     </w:lvl>
   </w:abstractNum>
-  <w:abstractNum w:abstractNumId="19" w15:restartNumberingAfterBreak="0">
+  <w:abstractNum w:abstractNumId="20" w15:restartNumberingAfterBreak="0">
     <w:nsid w:val="72230B88"/>
     <w:multiLevelType w:val="hybridMultilevel"/>
     <w:tmpl w:val="35F2049A"/>
@@ -17632,7 +18310,7 @@
       </w:pPr>
     </w:lvl>
   </w:abstractNum>
-  <w:abstractNum w:abstractNumId="20" w15:restartNumberingAfterBreak="0">
+  <w:abstractNum w:abstractNumId="21" w15:restartNumberingAfterBreak="0">
     <w:nsid w:val="729E60A4"/>
     <w:multiLevelType w:val="multilevel"/>
     <w:tmpl w:val="81A043C0"/>
@@ -17745,7 +18423,7 @@
       </w:rPr>
     </w:lvl>
   </w:abstractNum>
-  <w:abstractNum w:abstractNumId="21" w15:restartNumberingAfterBreak="0">
+  <w:abstractNum w:abstractNumId="22" w15:restartNumberingAfterBreak="0">
     <w:nsid w:val="73F30FA8"/>
     <w:multiLevelType w:val="hybridMultilevel"/>
     <w:tmpl w:val="1270BE08"/>
@@ -17858,7 +18536,7 @@
       </w:rPr>
     </w:lvl>
   </w:abstractNum>
-  <w:abstractNum w:abstractNumId="22" w15:restartNumberingAfterBreak="0">
+  <w:abstractNum w:abstractNumId="23" w15:restartNumberingAfterBreak="0">
     <w:nsid w:val="77C80814"/>
     <w:multiLevelType w:val="hybridMultilevel"/>
     <w:tmpl w:val="1ACA2DA2"/>
@@ -17948,7 +18626,7 @@
       </w:pPr>
     </w:lvl>
   </w:abstractNum>
-  <w:abstractNum w:abstractNumId="23" w15:restartNumberingAfterBreak="0">
+  <w:abstractNum w:abstractNumId="24" w15:restartNumberingAfterBreak="0">
     <w:nsid w:val="7D5465DA"/>
     <w:multiLevelType w:val="multilevel"/>
     <w:tmpl w:val="72105FBE"/>
@@ -18061,7 +18739,7 @@
       </w:rPr>
     </w:lvl>
   </w:abstractNum>
-  <w:abstractNum w:abstractNumId="24" w15:restartNumberingAfterBreak="0">
+  <w:abstractNum w:abstractNumId="25" w15:restartNumberingAfterBreak="0">
     <w:nsid w:val="7F6769EC"/>
     <w:multiLevelType w:val="hybridMultilevel"/>
     <w:tmpl w:val="FC168352"/>
@@ -18175,16 +18853,16 @@
     </w:lvl>
   </w:abstractNum>
   <w:num w:numId="1">
-    <w:abstractNumId w:val="23"/>
+    <w:abstractNumId w:val="24"/>
   </w:num>
   <w:num w:numId="2">
-    <w:abstractNumId w:val="19"/>
+    <w:abstractNumId w:val="20"/>
   </w:num>
   <w:num w:numId="3">
-    <w:abstractNumId w:val="21"/>
+    <w:abstractNumId w:val="22"/>
   </w:num>
   <w:num w:numId="4">
-    <w:abstractNumId w:val="22"/>
+    <w:abstractNumId w:val="23"/>
   </w:num>
   <w:num w:numId="5">
     <w:abstractNumId w:val="9"/>
@@ -18196,10 +18874,10 @@
     <w:abstractNumId w:val="0"/>
   </w:num>
   <w:num w:numId="8">
-    <w:abstractNumId w:val="16"/>
+    <w:abstractNumId w:val="17"/>
   </w:num>
   <w:num w:numId="9">
-    <w:abstractNumId w:val="20"/>
+    <w:abstractNumId w:val="21"/>
   </w:num>
   <w:num w:numId="10">
     <w:abstractNumId w:val="1"/>
@@ -18211,7 +18889,7 @@
     <w:abstractNumId w:val="6"/>
   </w:num>
   <w:num w:numId="13">
-    <w:abstractNumId w:val="18"/>
+    <w:abstractNumId w:val="19"/>
   </w:num>
   <w:num w:numId="14">
     <w:abstractNumId w:val="10"/>
@@ -18220,16 +18898,16 @@
     <w:abstractNumId w:val="2"/>
   </w:num>
   <w:num w:numId="16">
-    <w:abstractNumId w:val="17"/>
+    <w:abstractNumId w:val="18"/>
   </w:num>
   <w:num w:numId="17">
     <w:abstractNumId w:val="3"/>
   </w:num>
   <w:num w:numId="18">
-    <w:abstractNumId w:val="15"/>
+    <w:abstractNumId w:val="16"/>
   </w:num>
   <w:num w:numId="19">
-    <w:abstractNumId w:val="14"/>
+    <w:abstractNumId w:val="15"/>
   </w:num>
   <w:num w:numId="20">
     <w:abstractNumId w:val="5"/>
@@ -18244,10 +18922,13 @@
     <w:abstractNumId w:val="12"/>
   </w:num>
   <w:num w:numId="24">
-    <w:abstractNumId w:val="13"/>
+    <w:abstractNumId w:val="14"/>
   </w:num>
   <w:num w:numId="25">
-    <w:abstractNumId w:val="24"/>
+    <w:abstractNumId w:val="25"/>
+  </w:num>
+  <w:num w:numId="26">
+    <w:abstractNumId w:val="13"/>
   </w:num>
 </w:numbering>
 </file>
@@ -19142,7 +19823,7 @@
 </file>
 
 <file path=customXml/itemProps1.xml><?xml version="1.0" encoding="utf-8"?>
-<ds:datastoreItem xmlns:ds="http://schemas.openxmlformats.org/officeDocument/2006/customXml" ds:itemID="{847CE073-E05B-4E02-BE0A-19928FD5AD8B}">
+<ds:datastoreItem xmlns:ds="http://schemas.openxmlformats.org/officeDocument/2006/customXml" ds:itemID="{F71CAEAD-A4C7-44B2-A256-955F807F0C05}">
   <ds:schemaRefs>
     <ds:schemaRef ds:uri="http://schemas.openxmlformats.org/officeDocument/2006/bibliography"/>
   </ds:schemaRefs>

</xml_diff>